<commit_message>
add png_to_gif to report
</commit_message>
<xml_diff>
--- a/hw6/ML_hw6_311551094.docx
+++ b/hw6/ML_hw6_311551094.docx
@@ -192,7 +192,7 @@
         <w:pStyle w:val="a3"/>
         <w:ind w:leftChars="0" w:left="1174"/>
         <w:rPr>
-          <w:rFonts w:ascii="Times New Roman" w:eastAsia="標楷體" w:hAnsi="Times New Roman" w:cs="Times New Roman" w:hint="eastAsia"/>
+          <w:rFonts w:ascii="Times New Roman" w:eastAsia="標楷體" w:hAnsi="Times New Roman" w:cs="Times New Roman"/>
           <w:szCs w:val="24"/>
         </w:rPr>
       </w:pPr>
@@ -224,6 +224,7 @@
       <w:r>
         <w:rPr>
           <w:rFonts w:ascii="Times New Roman" w:eastAsia="標楷體" w:hAnsi="Times New Roman" w:cs="Times New Roman"/>
+          <w:noProof/>
           <w:szCs w:val="24"/>
         </w:rPr>
         <w:drawing>
@@ -269,7 +270,7 @@
         <w:ind w:leftChars="0" w:left="1174"/>
         <w:jc w:val="center"/>
         <w:rPr>
-          <w:rFonts w:ascii="Times New Roman" w:eastAsia="標楷體" w:hAnsi="Times New Roman" w:cs="Times New Roman" w:hint="eastAsia"/>
+          <w:rFonts w:ascii="Times New Roman" w:eastAsia="標楷體" w:hAnsi="Times New Roman" w:cs="Times New Roman"/>
           <w:szCs w:val="24"/>
         </w:rPr>
       </w:pPr>
@@ -307,7 +308,7 @@
         <w:pStyle w:val="a3"/>
         <w:ind w:leftChars="0" w:left="1174"/>
         <w:rPr>
-          <w:rFonts w:ascii="Times New Roman" w:eastAsia="標楷體" w:hAnsi="Times New Roman" w:cs="Times New Roman" w:hint="eastAsia"/>
+          <w:rFonts w:ascii="Times New Roman" w:eastAsia="標楷體" w:hAnsi="Times New Roman" w:cs="Times New Roman"/>
           <w:szCs w:val="24"/>
         </w:rPr>
       </w:pPr>
@@ -531,14 +532,7 @@
                     <w:rFonts w:ascii="Cambria Math" w:eastAsia="標楷體" w:hAnsi="Cambria Math" w:cs="Times New Roman"/>
                     <w:szCs w:val="24"/>
                   </w:rPr>
-                  <m:t>C</m:t>
-                </m:r>
-                <m:r>
-                  <w:rPr>
-                    <w:rFonts w:ascii="Cambria Math" w:eastAsia="標楷體" w:hAnsi="Cambria Math" w:cs="Times New Roman"/>
-                    <w:szCs w:val="24"/>
-                  </w:rPr>
-                  <m:t>(x)</m:t>
+                  <m:t>C(x)</m:t>
                 </m:r>
               </m:e>
             </m:d>
@@ -568,13 +562,14 @@
         <w:ind w:leftChars="0" w:left="1174"/>
         <w:jc w:val="center"/>
         <w:rPr>
-          <w:rFonts w:ascii="Times New Roman" w:eastAsia="標楷體" w:hAnsi="Times New Roman" w:cs="Times New Roman" w:hint="eastAsia"/>
-          <w:szCs w:val="24"/>
-        </w:rPr>
-      </w:pPr>
-      <w:r>
-        <w:rPr>
-          <w:rFonts w:ascii="Times New Roman" w:eastAsia="標楷體" w:hAnsi="Times New Roman" w:cs="Times New Roman"/>
+          <w:rFonts w:ascii="Times New Roman" w:eastAsia="標楷體" w:hAnsi="Times New Roman" w:cs="Times New Roman"/>
+          <w:szCs w:val="24"/>
+        </w:rPr>
+      </w:pPr>
+      <w:r>
+        <w:rPr>
+          <w:rFonts w:ascii="Times New Roman" w:eastAsia="標楷體" w:hAnsi="Times New Roman" w:cs="Times New Roman"/>
+          <w:noProof/>
           <w:szCs w:val="24"/>
         </w:rPr>
         <w:drawing>
@@ -627,6 +622,7 @@
       <w:r>
         <w:rPr>
           <w:rFonts w:ascii="Times New Roman" w:eastAsia="標楷體" w:hAnsi="Times New Roman" w:cs="Times New Roman"/>
+          <w:noProof/>
           <w:szCs w:val="24"/>
         </w:rPr>
         <w:drawing>
@@ -672,7 +668,7 @@
         <w:ind w:leftChars="0" w:left="1174"/>
         <w:jc w:val="center"/>
         <w:rPr>
-          <w:rFonts w:ascii="Times New Roman" w:eastAsia="標楷體" w:hAnsi="Times New Roman" w:cs="Times New Roman" w:hint="eastAsia"/>
+          <w:rFonts w:ascii="Times New Roman" w:eastAsia="標楷體" w:hAnsi="Times New Roman" w:cs="Times New Roman"/>
           <w:szCs w:val="24"/>
         </w:rPr>
       </w:pPr>
@@ -755,7 +751,7 @@
         <w:pStyle w:val="a3"/>
         <w:ind w:leftChars="0" w:left="1174"/>
         <w:rPr>
-          <w:rFonts w:ascii="Times New Roman" w:eastAsia="標楷體" w:hAnsi="Times New Roman" w:cs="Times New Roman" w:hint="eastAsia"/>
+          <w:rFonts w:ascii="Times New Roman" w:eastAsia="標楷體" w:hAnsi="Times New Roman" w:cs="Times New Roman"/>
           <w:szCs w:val="24"/>
         </w:rPr>
       </w:pPr>
@@ -864,6 +860,9 @@
         </w:rPr>
       </w:pPr>
       <w:r>
+        <w:rPr>
+          <w:noProof/>
+        </w:rPr>
         <w:lastRenderedPageBreak/>
         <w:drawing>
           <wp:inline distT="0" distB="0" distL="0" distR="0" wp14:anchorId="19CF4478" wp14:editId="57852EC3">
@@ -916,6 +915,9 @@
         <w:t xml:space="preserve">  </w:t>
       </w:r>
       <w:r>
+        <w:rPr>
+          <w:noProof/>
+        </w:rPr>
         <w:drawing>
           <wp:inline distT="0" distB="0" distL="0" distR="0" wp14:anchorId="2CB16FED" wp14:editId="492BD4A0">
             <wp:extent cx="2165816" cy="1946275"/>
@@ -960,6 +962,9 @@
         <w:t xml:space="preserve"> </w:t>
       </w:r>
       <w:r>
+        <w:rPr>
+          <w:noProof/>
+        </w:rPr>
         <w:drawing>
           <wp:inline distT="0" distB="0" distL="0" distR="0" wp14:anchorId="58F33CC3" wp14:editId="2C2CCDD6">
             <wp:extent cx="1847850" cy="678327"/>
@@ -1000,7 +1005,7 @@
     <w:p>
       <w:pPr>
         <w:rPr>
-          <w:rFonts w:ascii="Times New Roman" w:eastAsia="標楷體" w:hAnsi="Times New Roman" w:cs="Times New Roman" w:hint="eastAsia"/>
+          <w:rFonts w:ascii="Times New Roman" w:eastAsia="標楷體" w:hAnsi="Times New Roman" w:cs="Times New Roman"/>
           <w:szCs w:val="24"/>
         </w:rPr>
       </w:pPr>
@@ -1031,7 +1036,7 @@
         <w:pStyle w:val="a3"/>
         <w:ind w:leftChars="0" w:left="1174"/>
         <w:rPr>
-          <w:rFonts w:ascii="Times New Roman" w:eastAsia="標楷體" w:hAnsi="Times New Roman" w:cs="Times New Roman" w:hint="eastAsia"/>
+          <w:rFonts w:ascii="Times New Roman" w:eastAsia="標楷體" w:hAnsi="Times New Roman" w:cs="Times New Roman"/>
           <w:szCs w:val="24"/>
         </w:rPr>
       </w:pPr>
@@ -1094,13 +1099,14 @@
         <w:ind w:leftChars="0" w:left="1174"/>
         <w:jc w:val="center"/>
         <w:rPr>
-          <w:rFonts w:ascii="Times New Roman" w:eastAsia="標楷體" w:hAnsi="Times New Roman" w:cs="Times New Roman" w:hint="eastAsia"/>
-          <w:szCs w:val="24"/>
-        </w:rPr>
-      </w:pPr>
-      <w:r>
-        <w:rPr>
-          <w:rFonts w:ascii="Times New Roman" w:eastAsia="標楷體" w:hAnsi="Times New Roman" w:cs="Times New Roman"/>
+          <w:rFonts w:ascii="Times New Roman" w:eastAsia="標楷體" w:hAnsi="Times New Roman" w:cs="Times New Roman"/>
+          <w:szCs w:val="24"/>
+        </w:rPr>
+      </w:pPr>
+      <w:r>
+        <w:rPr>
+          <w:rFonts w:ascii="Times New Roman" w:eastAsia="標楷體" w:hAnsi="Times New Roman" w:cs="Times New Roman"/>
+          <w:noProof/>
           <w:szCs w:val="24"/>
         </w:rPr>
         <w:drawing>
@@ -1152,6 +1158,7 @@
       <w:r>
         <w:rPr>
           <w:rFonts w:ascii="Times New Roman" w:eastAsia="標楷體" w:hAnsi="Times New Roman" w:cs="Times New Roman"/>
+          <w:noProof/>
           <w:szCs w:val="24"/>
         </w:rPr>
         <w:drawing>
@@ -1203,6 +1210,7 @@
       <w:r>
         <w:rPr>
           <w:rFonts w:ascii="Times New Roman" w:eastAsia="標楷體" w:hAnsi="Times New Roman" w:cs="Times New Roman"/>
+          <w:noProof/>
           <w:szCs w:val="24"/>
         </w:rPr>
         <w:drawing>
@@ -1258,6 +1266,7 @@
       <w:r>
         <w:rPr>
           <w:rFonts w:ascii="Times New Roman" w:eastAsia="標楷體" w:hAnsi="Times New Roman" w:cs="Times New Roman"/>
+          <w:noProof/>
           <w:szCs w:val="24"/>
         </w:rPr>
         <w:drawing>
@@ -1302,7 +1311,7 @@
         <w:pStyle w:val="a3"/>
         <w:ind w:leftChars="0" w:left="1174"/>
         <w:rPr>
-          <w:rFonts w:ascii="Times New Roman" w:eastAsia="標楷體" w:hAnsi="Times New Roman" w:cs="Times New Roman" w:hint="eastAsia"/>
+          <w:rFonts w:ascii="Times New Roman" w:eastAsia="標楷體" w:hAnsi="Times New Roman" w:cs="Times New Roman"/>
           <w:szCs w:val="24"/>
         </w:rPr>
       </w:pPr>
@@ -1340,7 +1349,7 @@
         <w:pStyle w:val="a3"/>
         <w:ind w:leftChars="0" w:left="1174"/>
         <w:rPr>
-          <w:rFonts w:ascii="Times New Roman" w:eastAsia="標楷體" w:hAnsi="Times New Roman" w:cs="Times New Roman" w:hint="eastAsia"/>
+          <w:rFonts w:ascii="Times New Roman" w:eastAsia="標楷體" w:hAnsi="Times New Roman" w:cs="Times New Roman"/>
           <w:szCs w:val="24"/>
         </w:rPr>
       </w:pPr>
@@ -1365,6 +1374,7 @@
       <w:r>
         <w:rPr>
           <w:rFonts w:ascii="Times New Roman" w:eastAsia="標楷體" w:hAnsi="Times New Roman" w:cs="Times New Roman"/>
+          <w:noProof/>
           <w:szCs w:val="24"/>
         </w:rPr>
         <w:drawing>
@@ -1410,7 +1420,7 @@
         <w:ind w:leftChars="0" w:left="1174"/>
         <w:jc w:val="center"/>
         <w:rPr>
-          <w:rFonts w:ascii="Times New Roman" w:eastAsia="標楷體" w:hAnsi="Times New Roman" w:cs="Times New Roman" w:hint="eastAsia"/>
+          <w:rFonts w:ascii="Times New Roman" w:eastAsia="標楷體" w:hAnsi="Times New Roman" w:cs="Times New Roman"/>
           <w:szCs w:val="24"/>
         </w:rPr>
       </w:pPr>
@@ -1450,6 +1460,7 @@
       <w:r>
         <w:rPr>
           <w:rFonts w:ascii="Times New Roman" w:eastAsia="標楷體" w:hAnsi="Times New Roman" w:cs="Times New Roman"/>
+          <w:noProof/>
           <w:szCs w:val="24"/>
         </w:rPr>
         <w:drawing>
@@ -1495,7 +1506,7 @@
         <w:ind w:leftChars="0" w:left="1174"/>
         <w:jc w:val="center"/>
         <w:rPr>
-          <w:rFonts w:ascii="Times New Roman" w:eastAsia="標楷體" w:hAnsi="Times New Roman" w:cs="Times New Roman" w:hint="eastAsia"/>
+          <w:rFonts w:ascii="Times New Roman" w:eastAsia="標楷體" w:hAnsi="Times New Roman" w:cs="Times New Roman"/>
           <w:szCs w:val="24"/>
         </w:rPr>
       </w:pPr>
@@ -1561,7 +1572,7 @@
         <w:pStyle w:val="a3"/>
         <w:ind w:leftChars="0" w:left="1174"/>
         <w:rPr>
-          <w:rFonts w:ascii="Times New Roman" w:eastAsia="標楷體" w:hAnsi="Times New Roman" w:cs="Times New Roman" w:hint="eastAsia"/>
+          <w:rFonts w:ascii="Times New Roman" w:eastAsia="標楷體" w:hAnsi="Times New Roman" w:cs="Times New Roman"/>
           <w:szCs w:val="24"/>
         </w:rPr>
       </w:pPr>
@@ -1621,14 +1632,7 @@
           <w:rFonts w:ascii="Times New Roman" w:eastAsia="標楷體" w:hAnsi="Times New Roman" w:cs="Times New Roman"/>
           <w:szCs w:val="24"/>
         </w:rPr>
-        <w:t xml:space="preserve"> by t</w:t>
-      </w:r>
-      <w:r>
-        <w:rPr>
-          <w:rFonts w:ascii="Times New Roman" w:eastAsia="標楷體" w:hAnsi="Times New Roman" w:cs="Times New Roman"/>
-          <w:szCs w:val="24"/>
-        </w:rPr>
-        <w:t>he number of clusters defined by users.</w:t>
+        <w:t xml:space="preserve"> by the number of clusters defined by users.</w:t>
       </w:r>
       <w:r>
         <w:rPr>
@@ -1650,6 +1654,7 @@
       <w:r>
         <w:rPr>
           <w:rFonts w:ascii="Times New Roman" w:eastAsia="標楷體" w:hAnsi="Times New Roman" w:cs="Times New Roman"/>
+          <w:noProof/>
           <w:szCs w:val="24"/>
         </w:rPr>
         <w:drawing>
@@ -1705,6 +1710,7 @@
       <w:r>
         <w:rPr>
           <w:rFonts w:ascii="Times New Roman" w:eastAsia="標楷體" w:hAnsi="Times New Roman" w:cs="Times New Roman"/>
+          <w:noProof/>
           <w:szCs w:val="24"/>
         </w:rPr>
         <w:drawing>
@@ -1749,7 +1755,7 @@
         <w:pStyle w:val="a3"/>
         <w:ind w:leftChars="0" w:left="1174"/>
         <w:rPr>
-          <w:rFonts w:ascii="Times New Roman" w:eastAsia="標楷體" w:hAnsi="Times New Roman" w:cs="Times New Roman" w:hint="eastAsia"/>
+          <w:rFonts w:ascii="Times New Roman" w:eastAsia="標楷體" w:hAnsi="Times New Roman" w:cs="Times New Roman"/>
           <w:szCs w:val="24"/>
         </w:rPr>
       </w:pPr>
@@ -1772,14 +1778,7 @@
           <w:rFonts w:ascii="Times New Roman" w:eastAsia="標楷體" w:hAnsi="Times New Roman" w:cs="Times New Roman"/>
           <w:szCs w:val="24"/>
         </w:rPr>
-        <w:t>C</w:t>
-      </w:r>
-      <w:r>
-        <w:rPr>
-          <w:rFonts w:ascii="Times New Roman" w:eastAsia="標楷體" w:hAnsi="Times New Roman" w:cs="Times New Roman"/>
-          <w:szCs w:val="24"/>
-        </w:rPr>
-        <w:t>ompute the unnormalized Laplacian</w:t>
+        <w:t>Compute the unnormalized Laplacian</w:t>
       </w:r>
       <w:r>
         <w:rPr>
@@ -1802,6 +1801,7 @@
       <w:r>
         <w:rPr>
           <w:rFonts w:ascii="Times New Roman" w:eastAsia="標楷體" w:hAnsi="Times New Roman" w:cs="Times New Roman"/>
+          <w:noProof/>
           <w:szCs w:val="24"/>
         </w:rPr>
         <w:drawing>
@@ -1857,6 +1857,7 @@
       <w:r>
         <w:rPr>
           <w:rFonts w:ascii="Times New Roman" w:eastAsia="標楷體" w:hAnsi="Times New Roman" w:cs="Times New Roman"/>
+          <w:noProof/>
           <w:szCs w:val="24"/>
         </w:rPr>
         <w:drawing>
@@ -1902,7 +1903,7 @@
         <w:ind w:leftChars="0" w:left="1174"/>
         <w:jc w:val="center"/>
         <w:rPr>
-          <w:rFonts w:ascii="Times New Roman" w:eastAsia="標楷體" w:hAnsi="Times New Roman" w:cs="Times New Roman" w:hint="eastAsia"/>
+          <w:rFonts w:ascii="Times New Roman" w:eastAsia="標楷體" w:hAnsi="Times New Roman" w:cs="Times New Roman"/>
           <w:szCs w:val="24"/>
         </w:rPr>
       </w:pPr>
@@ -1933,7 +1934,7 @@
         <w:pStyle w:val="a3"/>
         <w:ind w:leftChars="0" w:left="1174"/>
         <w:rPr>
-          <w:rFonts w:ascii="Times New Roman" w:eastAsia="標楷體" w:hAnsi="Times New Roman" w:cs="Times New Roman" w:hint="eastAsia"/>
+          <w:rFonts w:ascii="Times New Roman" w:eastAsia="標楷體" w:hAnsi="Times New Roman" w:cs="Times New Roman"/>
           <w:szCs w:val="24"/>
         </w:rPr>
       </w:pPr>
@@ -1997,6 +1998,7 @@
       <w:r>
         <w:rPr>
           <w:rFonts w:ascii="Times New Roman" w:eastAsia="標楷體" w:hAnsi="Times New Roman" w:cs="Times New Roman"/>
+          <w:noProof/>
           <w:szCs w:val="24"/>
         </w:rPr>
         <w:drawing>
@@ -2042,7 +2044,7 @@
         <w:ind w:leftChars="0" w:left="1174"/>
         <w:jc w:val="center"/>
         <w:rPr>
-          <w:rFonts w:ascii="Times New Roman" w:eastAsia="標楷體" w:hAnsi="Times New Roman" w:cs="Times New Roman" w:hint="eastAsia"/>
+          <w:rFonts w:ascii="Times New Roman" w:eastAsia="標楷體" w:hAnsi="Times New Roman" w:cs="Times New Roman"/>
           <w:szCs w:val="24"/>
         </w:rPr>
       </w:pPr>
@@ -2112,6 +2114,7 @@
       <w:r>
         <w:rPr>
           <w:rFonts w:ascii="Times New Roman" w:eastAsia="標楷體" w:hAnsi="Times New Roman" w:cs="Times New Roman"/>
+          <w:noProof/>
           <w:szCs w:val="24"/>
         </w:rPr>
         <w:lastRenderedPageBreak/>
@@ -2168,6 +2171,7 @@
       <w:r>
         <w:rPr>
           <w:rFonts w:ascii="Times New Roman" w:eastAsia="標楷體" w:hAnsi="Times New Roman" w:cs="Times New Roman"/>
+          <w:noProof/>
           <w:szCs w:val="24"/>
         </w:rPr>
         <w:drawing>
@@ -2240,6 +2244,7 @@
       <w:r>
         <w:rPr>
           <w:rFonts w:ascii="Times New Roman" w:eastAsia="標楷體" w:hAnsi="Times New Roman" w:cs="Times New Roman"/>
+          <w:noProof/>
           <w:szCs w:val="24"/>
         </w:rPr>
         <w:drawing>
@@ -2288,6 +2293,7 @@
       <w:r>
         <w:rPr>
           <w:rFonts w:ascii="Times New Roman" w:eastAsia="標楷體" w:hAnsi="Times New Roman" w:cs="Times New Roman"/>
+          <w:noProof/>
           <w:szCs w:val="24"/>
         </w:rPr>
         <w:drawing>
@@ -2375,6 +2381,9 @@
         </w:rPr>
       </w:pPr>
       <w:r>
+        <w:rPr>
+          <w:noProof/>
+        </w:rPr>
         <w:drawing>
           <wp:inline distT="0" distB="0" distL="0" distR="0" wp14:anchorId="350C9786" wp14:editId="3F1DC40D">
             <wp:extent cx="3252305" cy="396874"/>
@@ -2428,6 +2437,7 @@
       <w:r>
         <w:rPr>
           <w:rFonts w:ascii="Times New Roman" w:eastAsia="標楷體" w:hAnsi="Times New Roman" w:cs="Times New Roman"/>
+          <w:noProof/>
           <w:szCs w:val="24"/>
         </w:rPr>
         <w:drawing>
@@ -2472,7 +2482,7 @@
         <w:pStyle w:val="a3"/>
         <w:ind w:leftChars="0" w:left="1174"/>
         <w:rPr>
-          <w:rFonts w:ascii="Times New Roman" w:eastAsia="標楷體" w:hAnsi="Times New Roman" w:cs="Times New Roman" w:hint="eastAsia"/>
+          <w:rFonts w:ascii="Times New Roman" w:eastAsia="標楷體" w:hAnsi="Times New Roman" w:cs="Times New Roman"/>
           <w:szCs w:val="24"/>
         </w:rPr>
       </w:pPr>
@@ -2511,13 +2521,14 @@
         <w:ind w:leftChars="0" w:left="1174"/>
         <w:jc w:val="center"/>
         <w:rPr>
-          <w:rFonts w:ascii="Times New Roman" w:eastAsia="標楷體" w:hAnsi="Times New Roman" w:cs="Times New Roman" w:hint="eastAsia"/>
-          <w:szCs w:val="24"/>
-        </w:rPr>
-      </w:pPr>
-      <w:r>
-        <w:rPr>
-          <w:rFonts w:ascii="Times New Roman" w:eastAsia="標楷體" w:hAnsi="Times New Roman" w:cs="Times New Roman"/>
+          <w:rFonts w:ascii="Times New Roman" w:eastAsia="標楷體" w:hAnsi="Times New Roman" w:cs="Times New Roman"/>
+          <w:szCs w:val="24"/>
+        </w:rPr>
+      </w:pPr>
+      <w:r>
+        <w:rPr>
+          <w:rFonts w:ascii="Times New Roman" w:eastAsia="標楷體" w:hAnsi="Times New Roman" w:cs="Times New Roman"/>
+          <w:noProof/>
           <w:szCs w:val="24"/>
         </w:rPr>
         <w:drawing>
@@ -2612,7 +2623,7 @@
         <w:pStyle w:val="a3"/>
         <w:ind w:leftChars="0" w:left="1174"/>
         <w:rPr>
-          <w:rFonts w:ascii="Times New Roman" w:eastAsia="標楷體" w:hAnsi="Times New Roman" w:cs="Times New Roman" w:hint="eastAsia"/>
+          <w:rFonts w:ascii="Times New Roman" w:eastAsia="標楷體" w:hAnsi="Times New Roman" w:cs="Times New Roman"/>
           <w:szCs w:val="24"/>
         </w:rPr>
       </w:pPr>
@@ -2644,28 +2655,7 @@
           <w:rFonts w:ascii="Times New Roman" w:eastAsia="標楷體" w:hAnsi="Times New Roman" w:cs="Times New Roman"/>
           <w:szCs w:val="24"/>
         </w:rPr>
-        <w:t xml:space="preserve">. Then, compute the Laplacian </w:t>
-      </w:r>
-      <w:r>
-        <w:rPr>
-          <w:rFonts w:ascii="Times New Roman" w:eastAsia="標楷體" w:hAnsi="Times New Roman" w:cs="Times New Roman"/>
-          <w:szCs w:val="24"/>
-        </w:rPr>
-        <w:t xml:space="preserve">matrix </w:t>
-      </w:r>
-      <w:r>
-        <w:rPr>
-          <w:rFonts w:ascii="Times New Roman" w:eastAsia="標楷體" w:hAnsi="Times New Roman" w:cs="Times New Roman"/>
-          <w:szCs w:val="24"/>
-        </w:rPr>
-        <w:t xml:space="preserve">L. </w:t>
-      </w:r>
-      <w:r>
-        <w:rPr>
-          <w:rFonts w:ascii="Times New Roman" w:eastAsia="標楷體" w:hAnsi="Times New Roman" w:cs="Times New Roman"/>
-          <w:szCs w:val="24"/>
-        </w:rPr>
-        <w:t xml:space="preserve">Normalized L by </w:t>
+        <w:t xml:space="preserve">. Then, compute the Laplacian matrix L. Normalized L by </w:t>
       </w:r>
       <w:proofErr w:type="spellStart"/>
       <w:r>
@@ -2741,14 +2731,7 @@
           <w:rFonts w:ascii="Times New Roman" w:eastAsia="標楷體" w:hAnsi="Times New Roman" w:cs="Times New Roman"/>
           <w:szCs w:val="24"/>
         </w:rPr>
-        <w:t>. In the last, draw coordinates in the eigenspace if number of clusters are equal or less than 3</w:t>
-      </w:r>
-      <w:r>
-        <w:rPr>
-          <w:rFonts w:ascii="Times New Roman" w:eastAsia="標楷體" w:hAnsi="Times New Roman" w:cs="Times New Roman"/>
-          <w:szCs w:val="24"/>
-        </w:rPr>
-        <w:t>.</w:t>
+        <w:t>. In the last, draw coordinates in the eigenspace if number of clusters are equal or less than 3.</w:t>
       </w:r>
     </w:p>
     <w:p>
@@ -2757,13 +2740,14 @@
         <w:ind w:leftChars="0" w:left="1174"/>
         <w:jc w:val="center"/>
         <w:rPr>
-          <w:rFonts w:ascii="Times New Roman" w:eastAsia="標楷體" w:hAnsi="Times New Roman" w:cs="Times New Roman" w:hint="eastAsia"/>
-          <w:szCs w:val="24"/>
-        </w:rPr>
-      </w:pPr>
-      <w:r>
-        <w:rPr>
-          <w:rFonts w:ascii="Times New Roman" w:eastAsia="標楷體" w:hAnsi="Times New Roman" w:cs="Times New Roman"/>
+          <w:rFonts w:ascii="Times New Roman" w:eastAsia="標楷體" w:hAnsi="Times New Roman" w:cs="Times New Roman"/>
+          <w:szCs w:val="24"/>
+        </w:rPr>
+      </w:pPr>
+      <w:r>
+        <w:rPr>
+          <w:rFonts w:ascii="Times New Roman" w:eastAsia="標楷體" w:hAnsi="Times New Roman" w:cs="Times New Roman"/>
+          <w:noProof/>
           <w:szCs w:val="24"/>
         </w:rPr>
         <w:drawing>
@@ -2812,6 +2796,7 @@
       <w:r>
         <w:rPr>
           <w:rFonts w:ascii="Times New Roman" w:eastAsia="標楷體" w:hAnsi="Times New Roman" w:cs="Times New Roman"/>
+          <w:noProof/>
           <w:szCs w:val="24"/>
         </w:rPr>
         <w:drawing>
@@ -2988,13 +2973,14 @@
         <w:ind w:leftChars="0" w:left="1174"/>
         <w:jc w:val="center"/>
         <w:rPr>
-          <w:rFonts w:ascii="Times New Roman" w:eastAsia="標楷體" w:hAnsi="Times New Roman" w:cs="Times New Roman" w:hint="eastAsia"/>
-          <w:szCs w:val="24"/>
-        </w:rPr>
-      </w:pPr>
-      <w:r>
-        <w:rPr>
-          <w:rFonts w:ascii="Times New Roman" w:eastAsia="標楷體" w:hAnsi="Times New Roman" w:cs="Times New Roman"/>
+          <w:rFonts w:ascii="Times New Roman" w:eastAsia="標楷體" w:hAnsi="Times New Roman" w:cs="Times New Roman"/>
+          <w:szCs w:val="24"/>
+        </w:rPr>
+      </w:pPr>
+      <w:r>
+        <w:rPr>
+          <w:rFonts w:ascii="Times New Roman" w:eastAsia="標楷體" w:hAnsi="Times New Roman" w:cs="Times New Roman"/>
+          <w:noProof/>
           <w:szCs w:val="24"/>
         </w:rPr>
         <w:drawing>
@@ -3022,6 +3008,95 @@
                     <a:xfrm>
                       <a:off x="0" y="0"/>
                       <a:ext cx="2542905" cy="945914"/>
+                    </a:xfrm>
+                    <a:prstGeom prst="rect">
+                      <a:avLst/>
+                    </a:prstGeom>
+                  </pic:spPr>
+                </pic:pic>
+              </a:graphicData>
+            </a:graphic>
+          </wp:inline>
+        </w:drawing>
+      </w:r>
+    </w:p>
+    <w:p>
+      <w:pPr>
+        <w:pStyle w:val="a3"/>
+        <w:numPr>
+          <w:ilvl w:val="0"/>
+          <w:numId w:val="5"/>
+        </w:numPr>
+        <w:ind w:leftChars="0"/>
+        <w:rPr>
+          <w:rFonts w:ascii="Times New Roman" w:eastAsia="標楷體" w:hAnsi="Times New Roman" w:cs="Times New Roman"/>
+          <w:szCs w:val="24"/>
+        </w:rPr>
+      </w:pPr>
+      <w:r>
+        <w:rPr>
+          <w:rFonts w:ascii="Times New Roman" w:eastAsia="標楷體" w:hAnsi="Times New Roman" w:cs="Times New Roman"/>
+          <w:szCs w:val="24"/>
+        </w:rPr>
+        <w:t xml:space="preserve">Convert set of </w:t>
+      </w:r>
+      <w:proofErr w:type="spellStart"/>
+      <w:r>
+        <w:rPr>
+          <w:rFonts w:ascii="Times New Roman" w:eastAsia="標楷體" w:hAnsi="Times New Roman" w:cs="Times New Roman"/>
+          <w:szCs w:val="24"/>
+        </w:rPr>
+        <w:t>png</w:t>
+      </w:r>
+      <w:proofErr w:type="spellEnd"/>
+      <w:r>
+        <w:rPr>
+          <w:rFonts w:ascii="Times New Roman" w:eastAsia="標楷體" w:hAnsi="Times New Roman" w:cs="Times New Roman"/>
+          <w:szCs w:val="24"/>
+        </w:rPr>
+        <w:t xml:space="preserve"> file to gif file</w:t>
+      </w:r>
+    </w:p>
+    <w:p>
+      <w:pPr>
+        <w:pStyle w:val="a3"/>
+        <w:ind w:leftChars="0" w:left="814"/>
+        <w:jc w:val="center"/>
+        <w:rPr>
+          <w:rFonts w:ascii="Times New Roman" w:eastAsia="標楷體" w:hAnsi="Times New Roman" w:cs="Times New Roman" w:hint="eastAsia"/>
+          <w:szCs w:val="24"/>
+        </w:rPr>
+      </w:pPr>
+      <w:r>
+        <w:rPr>
+          <w:rFonts w:ascii="Times New Roman" w:eastAsia="標楷體" w:hAnsi="Times New Roman" w:cs="Times New Roman"/>
+          <w:szCs w:val="24"/>
+        </w:rPr>
+        <w:drawing>
+          <wp:inline distT="0" distB="0" distL="0" distR="0" wp14:anchorId="5BB869E7" wp14:editId="005C93AA">
+            <wp:extent cx="3108325" cy="1172861"/>
+            <wp:effectExtent l="0" t="0" r="0" b="8255"/>
+            <wp:docPr id="8" name="圖片 8"/>
+            <wp:cNvGraphicFramePr>
+              <a:graphicFrameLocks xmlns:a="http://schemas.openxmlformats.org/drawingml/2006/main" noChangeAspect="1"/>
+            </wp:cNvGraphicFramePr>
+            <a:graphic xmlns:a="http://schemas.openxmlformats.org/drawingml/2006/main">
+              <a:graphicData uri="http://schemas.openxmlformats.org/drawingml/2006/picture">
+                <pic:pic xmlns:pic="http://schemas.openxmlformats.org/drawingml/2006/picture">
+                  <pic:nvPicPr>
+                    <pic:cNvPr id="1" name=""/>
+                    <pic:cNvPicPr/>
+                  </pic:nvPicPr>
+                  <pic:blipFill>
+                    <a:blip r:embed="rId34"/>
+                    <a:stretch>
+                      <a:fillRect/>
+                    </a:stretch>
+                  </pic:blipFill>
+                  <pic:spPr>
+                    <a:xfrm>
+                      <a:off x="0" y="0"/>
+                      <a:ext cx="3121831" cy="1177957"/>
                     </a:xfrm>
                     <a:prstGeom prst="rect">
                       <a:avLst/>
@@ -3255,7 +3330,7 @@
               <w:ind w:leftChars="0" w:left="0"/>
               <w:jc w:val="center"/>
               <w:rPr>
-                <w:rFonts w:ascii="Times New Roman" w:eastAsia="標楷體" w:hAnsi="Times New Roman" w:cs="Times New Roman" w:hint="eastAsia"/>
+                <w:rFonts w:ascii="Times New Roman" w:eastAsia="標楷體" w:hAnsi="Times New Roman" w:cs="Times New Roman"/>
                 <w:szCs w:val="24"/>
               </w:rPr>
             </w:pPr>
@@ -3275,7 +3350,7 @@
               <w:ind w:leftChars="0" w:left="0"/>
               <w:jc w:val="center"/>
               <w:rPr>
-                <w:rFonts w:ascii="Times New Roman" w:eastAsia="標楷體" w:hAnsi="Times New Roman" w:cs="Times New Roman" w:hint="eastAsia"/>
+                <w:rFonts w:ascii="Times New Roman" w:eastAsia="標楷體" w:hAnsi="Times New Roman" w:cs="Times New Roman"/>
                 <w:szCs w:val="24"/>
               </w:rPr>
             </w:pPr>
@@ -3310,7 +3385,7 @@
               <w:ind w:leftChars="0" w:left="0"/>
               <w:jc w:val="center"/>
               <w:rPr>
-                <w:rFonts w:ascii="Times New Roman" w:eastAsia="標楷體" w:hAnsi="Times New Roman" w:cs="Times New Roman" w:hint="eastAsia"/>
+                <w:rFonts w:ascii="Times New Roman" w:eastAsia="標楷體" w:hAnsi="Times New Roman" w:cs="Times New Roman"/>
                 <w:szCs w:val="24"/>
               </w:rPr>
             </w:pPr>
@@ -3338,7 +3413,7 @@
               <w:ind w:leftChars="0" w:left="0"/>
               <w:jc w:val="center"/>
               <w:rPr>
-                <w:rFonts w:ascii="Times New Roman" w:eastAsia="標楷體" w:hAnsi="Times New Roman" w:cs="Times New Roman" w:hint="eastAsia"/>
+                <w:rFonts w:ascii="Times New Roman" w:eastAsia="標楷體" w:hAnsi="Times New Roman" w:cs="Times New Roman"/>
                 <w:szCs w:val="24"/>
               </w:rPr>
             </w:pPr>
@@ -3404,7 +3479,7 @@
               <w:ind w:leftChars="0" w:left="0"/>
               <w:jc w:val="center"/>
               <w:rPr>
-                <w:rFonts w:ascii="Times New Roman" w:eastAsia="標楷體" w:hAnsi="Times New Roman" w:cs="Times New Roman" w:hint="eastAsia"/>
+                <w:rFonts w:ascii="Times New Roman" w:eastAsia="標楷體" w:hAnsi="Times New Roman" w:cs="Times New Roman"/>
                 <w:szCs w:val="24"/>
               </w:rPr>
             </w:pPr>
@@ -3430,7 +3505,7 @@
                           </pic:cNvPicPr>
                         </pic:nvPicPr>
                         <pic:blipFill>
-                          <a:blip r:embed="rId34">
+                          <a:blip r:embed="rId35">
                             <a:extLst>
                               <a:ext uri="{28A0092B-C50C-407E-A947-70E740481C1C}">
                                 <a14:useLocalDpi xmlns:a14="http://schemas.microsoft.com/office/drawing/2010/main" val="0"/>
@@ -3478,7 +3553,7 @@
               <w:ind w:leftChars="0" w:left="0"/>
               <w:jc w:val="center"/>
               <w:rPr>
-                <w:rFonts w:ascii="Times New Roman" w:eastAsia="標楷體" w:hAnsi="Times New Roman" w:cs="Times New Roman" w:hint="eastAsia"/>
+                <w:rFonts w:ascii="Times New Roman" w:eastAsia="標楷體" w:hAnsi="Times New Roman" w:cs="Times New Roman"/>
                 <w:szCs w:val="24"/>
               </w:rPr>
             </w:pPr>
@@ -3499,80 +3574,6 @@
                       <pic:pic xmlns:pic="http://schemas.openxmlformats.org/drawingml/2006/picture">
                         <pic:nvPicPr>
                           <pic:cNvPr id="0" name="Picture 3"/>
-                          <pic:cNvPicPr>
-                            <a:picLocks noChangeAspect="1" noChangeArrowheads="1"/>
-                          </pic:cNvPicPr>
-                        </pic:nvPicPr>
-                        <pic:blipFill>
-                          <a:blip r:embed="rId35">
-                            <a:extLst>
-                              <a:ext uri="{28A0092B-C50C-407E-A947-70E740481C1C}">
-                                <a14:useLocalDpi xmlns:a14="http://schemas.microsoft.com/office/drawing/2010/main" val="0"/>
-                              </a:ext>
-                            </a:extLst>
-                          </a:blip>
-                          <a:srcRect/>
-                          <a:stretch>
-                            <a:fillRect/>
-                          </a:stretch>
-                        </pic:blipFill>
-                        <pic:spPr bwMode="auto">
-                          <a:xfrm>
-                            <a:off x="0" y="0"/>
-                            <a:ext cx="952500" cy="952500"/>
-                          </a:xfrm>
-                          <a:prstGeom prst="rect">
-                            <a:avLst/>
-                          </a:prstGeom>
-                          <a:noFill/>
-                          <a:ln>
-                            <a:noFill/>
-                          </a:ln>
-                        </pic:spPr>
-                      </pic:pic>
-                    </a:graphicData>
-                  </a:graphic>
-                </wp:inline>
-              </w:drawing>
-            </w:r>
-          </w:p>
-        </w:tc>
-        <w:tc>
-          <w:tcPr>
-            <w:tcW w:w="2551" w:type="dxa"/>
-            <w:tcBorders>
-              <w:top w:val="single" w:sz="12" w:space="0" w:color="auto"/>
-              <w:left w:val="nil"/>
-            </w:tcBorders>
-            <w:vAlign w:val="center"/>
-          </w:tcPr>
-          <w:p>
-            <w:pPr>
-              <w:pStyle w:val="a3"/>
-              <w:ind w:leftChars="0" w:left="0"/>
-              <w:jc w:val="center"/>
-              <w:rPr>
-                <w:rFonts w:ascii="Times New Roman" w:eastAsia="標楷體" w:hAnsi="Times New Roman" w:cs="Times New Roman" w:hint="eastAsia"/>
-                <w:szCs w:val="24"/>
-              </w:rPr>
-            </w:pPr>
-            <w:r>
-              <w:rPr>
-                <w:noProof/>
-              </w:rPr>
-              <w:drawing>
-                <wp:inline distT="0" distB="0" distL="0" distR="0" wp14:anchorId="39C958BD" wp14:editId="7C5E2180">
-                  <wp:extent cx="952500" cy="952500"/>
-                  <wp:effectExtent l="0" t="0" r="0" b="0"/>
-                  <wp:docPr id="33" name="圖片 33"/>
-                  <wp:cNvGraphicFramePr>
-                    <a:graphicFrameLocks xmlns:a="http://schemas.openxmlformats.org/drawingml/2006/main" noChangeAspect="1"/>
-                  </wp:cNvGraphicFramePr>
-                  <a:graphic xmlns:a="http://schemas.openxmlformats.org/drawingml/2006/main">
-                    <a:graphicData uri="http://schemas.openxmlformats.org/drawingml/2006/picture">
-                      <pic:pic xmlns:pic="http://schemas.openxmlformats.org/drawingml/2006/picture">
-                        <pic:nvPicPr>
-                          <pic:cNvPr id="0" name="Picture 5"/>
                           <pic:cNvPicPr>
                             <a:picLocks noChangeAspect="1" noChangeArrowheads="1"/>
                           </pic:cNvPicPr>
@@ -3611,17 +3612,12 @@
             </w:r>
           </w:p>
         </w:tc>
-      </w:tr>
-      <w:tr>
-        <w:trPr>
-          <w:trHeight w:val="1134"/>
-          <w:jc w:val="center"/>
-        </w:trPr>
         <w:tc>
           <w:tcPr>
-            <w:tcW w:w="1134" w:type="dxa"/>
+            <w:tcW w:w="2551" w:type="dxa"/>
             <w:tcBorders>
-              <w:right w:val="single" w:sz="12" w:space="0" w:color="auto"/>
+              <w:top w:val="single" w:sz="12" w:space="0" w:color="auto"/>
+              <w:left w:val="nil"/>
             </w:tcBorders>
             <w:vAlign w:val="center"/>
           </w:tcPr>
@@ -3631,48 +3627,19 @@
               <w:ind w:leftChars="0" w:left="0"/>
               <w:jc w:val="center"/>
               <w:rPr>
+                <w:rFonts w:ascii="Times New Roman" w:eastAsia="標楷體" w:hAnsi="Times New Roman" w:cs="Times New Roman"/>
+                <w:szCs w:val="24"/>
+              </w:rPr>
+            </w:pPr>
+            <w:r>
+              <w:rPr>
                 <w:noProof/>
               </w:rPr>
-            </w:pPr>
-            <w:r>
-              <w:rPr>
-                <w:rFonts w:hint="eastAsia"/>
-                <w:noProof/>
-              </w:rPr>
-              <w:t>I</w:t>
-            </w:r>
-            <w:r>
-              <w:rPr>
-                <w:noProof/>
-              </w:rPr>
-              <w:t>mage 2</w:t>
-            </w:r>
-          </w:p>
-        </w:tc>
-        <w:tc>
-          <w:tcPr>
-            <w:tcW w:w="2551" w:type="dxa"/>
-            <w:vAlign w:val="center"/>
-          </w:tcPr>
-          <w:p>
-            <w:pPr>
-              <w:pStyle w:val="a3"/>
-              <w:ind w:leftChars="0" w:left="0"/>
-              <w:jc w:val="center"/>
-              <w:rPr>
-                <w:rFonts w:ascii="Times New Roman" w:eastAsia="標楷體" w:hAnsi="Times New Roman" w:cs="Times New Roman" w:hint="eastAsia"/>
-                <w:szCs w:val="24"/>
-              </w:rPr>
-            </w:pPr>
-            <w:r>
-              <w:rPr>
-                <w:noProof/>
-              </w:rPr>
               <w:drawing>
-                <wp:inline distT="0" distB="0" distL="0" distR="0" wp14:anchorId="054B6A2F" wp14:editId="351493A3">
+                <wp:inline distT="0" distB="0" distL="0" distR="0" wp14:anchorId="39C958BD" wp14:editId="7C5E2180">
                   <wp:extent cx="952500" cy="952500"/>
                   <wp:effectExtent l="0" t="0" r="0" b="0"/>
-                  <wp:docPr id="40" name="圖片 40"/>
+                  <wp:docPr id="33" name="圖片 33"/>
                   <wp:cNvGraphicFramePr>
                     <a:graphicFrameLocks xmlns:a="http://schemas.openxmlformats.org/drawingml/2006/main" noChangeAspect="1"/>
                   </wp:cNvGraphicFramePr>
@@ -3680,7 +3647,7 @@
                     <a:graphicData uri="http://schemas.openxmlformats.org/drawingml/2006/picture">
                       <pic:pic xmlns:pic="http://schemas.openxmlformats.org/drawingml/2006/picture">
                         <pic:nvPicPr>
-                          <pic:cNvPr id="0" name="Picture 7"/>
+                          <pic:cNvPr id="0" name="Picture 5"/>
                           <pic:cNvPicPr>
                             <a:picLocks noChangeAspect="1" noChangeArrowheads="1"/>
                           </pic:cNvPicPr>
@@ -3719,11 +3686,17 @@
             </w:r>
           </w:p>
         </w:tc>
+      </w:tr>
+      <w:tr>
+        <w:trPr>
+          <w:trHeight w:val="1134"/>
+          <w:jc w:val="center"/>
+        </w:trPr>
         <w:tc>
           <w:tcPr>
-            <w:tcW w:w="2551" w:type="dxa"/>
+            <w:tcW w:w="1134" w:type="dxa"/>
             <w:tcBorders>
-              <w:left w:val="nil"/>
+              <w:right w:val="single" w:sz="12" w:space="0" w:color="auto"/>
             </w:tcBorders>
             <w:vAlign w:val="center"/>
           </w:tcPr>
@@ -3733,6 +3706,35 @@
               <w:ind w:leftChars="0" w:left="0"/>
               <w:jc w:val="center"/>
               <w:rPr>
+                <w:noProof/>
+              </w:rPr>
+            </w:pPr>
+            <w:r>
+              <w:rPr>
+                <w:rFonts w:hint="eastAsia"/>
+                <w:noProof/>
+              </w:rPr>
+              <w:t>I</w:t>
+            </w:r>
+            <w:r>
+              <w:rPr>
+                <w:noProof/>
+              </w:rPr>
+              <w:t>mage 2</w:t>
+            </w:r>
+          </w:p>
+        </w:tc>
+        <w:tc>
+          <w:tcPr>
+            <w:tcW w:w="2551" w:type="dxa"/>
+            <w:vAlign w:val="center"/>
+          </w:tcPr>
+          <w:p>
+            <w:pPr>
+              <w:pStyle w:val="a3"/>
+              <w:ind w:leftChars="0" w:left="0"/>
+              <w:jc w:val="center"/>
+              <w:rPr>
                 <w:rFonts w:ascii="Times New Roman" w:eastAsia="標楷體" w:hAnsi="Times New Roman" w:cs="Times New Roman"/>
                 <w:szCs w:val="24"/>
               </w:rPr>
@@ -3742,10 +3744,10 @@
                 <w:noProof/>
               </w:rPr>
               <w:drawing>
-                <wp:inline distT="0" distB="0" distL="0" distR="0" wp14:anchorId="32C8C47F" wp14:editId="632ABA32">
+                <wp:inline distT="0" distB="0" distL="0" distR="0" wp14:anchorId="054B6A2F" wp14:editId="351493A3">
                   <wp:extent cx="952500" cy="952500"/>
                   <wp:effectExtent l="0" t="0" r="0" b="0"/>
-                  <wp:docPr id="41" name="圖片 41"/>
+                  <wp:docPr id="40" name="圖片 40"/>
                   <wp:cNvGraphicFramePr>
                     <a:graphicFrameLocks xmlns:a="http://schemas.openxmlformats.org/drawingml/2006/main" noChangeAspect="1"/>
                   </wp:cNvGraphicFramePr>
@@ -3753,7 +3755,7 @@
                     <a:graphicData uri="http://schemas.openxmlformats.org/drawingml/2006/picture">
                       <pic:pic xmlns:pic="http://schemas.openxmlformats.org/drawingml/2006/picture">
                         <pic:nvPicPr>
-                          <pic:cNvPr id="0" name="Picture 9"/>
+                          <pic:cNvPr id="0" name="Picture 7"/>
                           <pic:cNvPicPr>
                             <a:picLocks noChangeAspect="1" noChangeArrowheads="1"/>
                           </pic:cNvPicPr>
@@ -3815,10 +3817,10 @@
                 <w:noProof/>
               </w:rPr>
               <w:drawing>
-                <wp:inline distT="0" distB="0" distL="0" distR="0" wp14:anchorId="3E6FD266" wp14:editId="1A18627F">
+                <wp:inline distT="0" distB="0" distL="0" distR="0" wp14:anchorId="32C8C47F" wp14:editId="632ABA32">
                   <wp:extent cx="952500" cy="952500"/>
                   <wp:effectExtent l="0" t="0" r="0" b="0"/>
-                  <wp:docPr id="42" name="圖片 42"/>
+                  <wp:docPr id="41" name="圖片 41"/>
                   <wp:cNvGraphicFramePr>
                     <a:graphicFrameLocks xmlns:a="http://schemas.openxmlformats.org/drawingml/2006/main" noChangeAspect="1"/>
                   </wp:cNvGraphicFramePr>
@@ -3826,7 +3828,7 @@
                     <a:graphicData uri="http://schemas.openxmlformats.org/drawingml/2006/picture">
                       <pic:pic xmlns:pic="http://schemas.openxmlformats.org/drawingml/2006/picture">
                         <pic:nvPicPr>
-                          <pic:cNvPr id="0" name="Picture 11"/>
+                          <pic:cNvPr id="0" name="Picture 9"/>
                           <pic:cNvPicPr>
                             <a:picLocks noChangeAspect="1" noChangeArrowheads="1"/>
                           </pic:cNvPicPr>
@@ -3865,8 +3867,91 @@
             </w:r>
           </w:p>
         </w:tc>
+        <w:tc>
+          <w:tcPr>
+            <w:tcW w:w="2551" w:type="dxa"/>
+            <w:tcBorders>
+              <w:left w:val="nil"/>
+            </w:tcBorders>
+            <w:vAlign w:val="center"/>
+          </w:tcPr>
+          <w:p>
+            <w:pPr>
+              <w:pStyle w:val="a3"/>
+              <w:ind w:leftChars="0" w:left="0"/>
+              <w:jc w:val="center"/>
+              <w:rPr>
+                <w:rFonts w:ascii="Times New Roman" w:eastAsia="標楷體" w:hAnsi="Times New Roman" w:cs="Times New Roman"/>
+                <w:szCs w:val="24"/>
+              </w:rPr>
+            </w:pPr>
+            <w:r>
+              <w:rPr>
+                <w:noProof/>
+              </w:rPr>
+              <w:drawing>
+                <wp:inline distT="0" distB="0" distL="0" distR="0" wp14:anchorId="3E6FD266" wp14:editId="1A18627F">
+                  <wp:extent cx="952500" cy="952500"/>
+                  <wp:effectExtent l="0" t="0" r="0" b="0"/>
+                  <wp:docPr id="42" name="圖片 42"/>
+                  <wp:cNvGraphicFramePr>
+                    <a:graphicFrameLocks xmlns:a="http://schemas.openxmlformats.org/drawingml/2006/main" noChangeAspect="1"/>
+                  </wp:cNvGraphicFramePr>
+                  <a:graphic xmlns:a="http://schemas.openxmlformats.org/drawingml/2006/main">
+                    <a:graphicData uri="http://schemas.openxmlformats.org/drawingml/2006/picture">
+                      <pic:pic xmlns:pic="http://schemas.openxmlformats.org/drawingml/2006/picture">
+                        <pic:nvPicPr>
+                          <pic:cNvPr id="0" name="Picture 11"/>
+                          <pic:cNvPicPr>
+                            <a:picLocks noChangeAspect="1" noChangeArrowheads="1"/>
+                          </pic:cNvPicPr>
+                        </pic:nvPicPr>
+                        <pic:blipFill>
+                          <a:blip r:embed="rId40">
+                            <a:extLst>
+                              <a:ext uri="{28A0092B-C50C-407E-A947-70E740481C1C}">
+                                <a14:useLocalDpi xmlns:a14="http://schemas.microsoft.com/office/drawing/2010/main" val="0"/>
+                              </a:ext>
+                            </a:extLst>
+                          </a:blip>
+                          <a:srcRect/>
+                          <a:stretch>
+                            <a:fillRect/>
+                          </a:stretch>
+                        </pic:blipFill>
+                        <pic:spPr bwMode="auto">
+                          <a:xfrm>
+                            <a:off x="0" y="0"/>
+                            <a:ext cx="952500" cy="952500"/>
+                          </a:xfrm>
+                          <a:prstGeom prst="rect">
+                            <a:avLst/>
+                          </a:prstGeom>
+                          <a:noFill/>
+                          <a:ln>
+                            <a:noFill/>
+                          </a:ln>
+                        </pic:spPr>
+                      </pic:pic>
+                    </a:graphicData>
+                  </a:graphic>
+                </wp:inline>
+              </w:drawing>
+            </w:r>
+          </w:p>
+        </w:tc>
       </w:tr>
     </w:tbl>
+    <w:p>
+      <w:pPr>
+        <w:pStyle w:val="a3"/>
+        <w:ind w:leftChars="0" w:left="1174"/>
+        <w:rPr>
+          <w:rFonts w:ascii="Times New Roman" w:eastAsia="標楷體" w:hAnsi="Times New Roman" w:cs="Times New Roman"/>
+          <w:szCs w:val="24"/>
+        </w:rPr>
+      </w:pPr>
+    </w:p>
     <w:p>
       <w:pPr>
         <w:pStyle w:val="a3"/>
@@ -3895,6 +3980,7 @@
           <w:rFonts w:ascii="Times New Roman" w:eastAsia="標楷體" w:hAnsi="Times New Roman" w:cs="Times New Roman" w:hint="eastAsia"/>
           <w:szCs w:val="24"/>
         </w:rPr>
+        <w:lastRenderedPageBreak/>
         <w:t>k</w:t>
       </w:r>
       <w:r>
@@ -3946,7 +4032,7 @@
               <w:ind w:leftChars="0" w:left="0"/>
               <w:jc w:val="center"/>
               <w:rPr>
-                <w:rFonts w:ascii="Times New Roman" w:eastAsia="標楷體" w:hAnsi="Times New Roman" w:cs="Times New Roman" w:hint="eastAsia"/>
+                <w:rFonts w:ascii="Times New Roman" w:eastAsia="標楷體" w:hAnsi="Times New Roman" w:cs="Times New Roman"/>
                 <w:szCs w:val="24"/>
               </w:rPr>
             </w:pPr>
@@ -3966,7 +4052,7 @@
               <w:ind w:leftChars="0" w:left="0"/>
               <w:jc w:val="center"/>
               <w:rPr>
-                <w:rFonts w:ascii="Times New Roman" w:eastAsia="標楷體" w:hAnsi="Times New Roman" w:cs="Times New Roman" w:hint="eastAsia"/>
+                <w:rFonts w:ascii="Times New Roman" w:eastAsia="標楷體" w:hAnsi="Times New Roman" w:cs="Times New Roman"/>
                 <w:szCs w:val="24"/>
               </w:rPr>
             </w:pPr>
@@ -4001,7 +4087,7 @@
               <w:ind w:leftChars="0" w:left="0"/>
               <w:jc w:val="center"/>
               <w:rPr>
-                <w:rFonts w:ascii="Times New Roman" w:eastAsia="標楷體" w:hAnsi="Times New Roman" w:cs="Times New Roman" w:hint="eastAsia"/>
+                <w:rFonts w:ascii="Times New Roman" w:eastAsia="標楷體" w:hAnsi="Times New Roman" w:cs="Times New Roman"/>
                 <w:szCs w:val="24"/>
               </w:rPr>
             </w:pPr>
@@ -4029,7 +4115,7 @@
               <w:ind w:leftChars="0" w:left="0"/>
               <w:jc w:val="center"/>
               <w:rPr>
-                <w:rFonts w:ascii="Times New Roman" w:eastAsia="標楷體" w:hAnsi="Times New Roman" w:cs="Times New Roman" w:hint="eastAsia"/>
+                <w:rFonts w:ascii="Times New Roman" w:eastAsia="標楷體" w:hAnsi="Times New Roman" w:cs="Times New Roman"/>
                 <w:szCs w:val="24"/>
               </w:rPr>
             </w:pPr>
@@ -4095,7 +4181,7 @@
               <w:ind w:leftChars="0" w:left="0"/>
               <w:jc w:val="center"/>
               <w:rPr>
-                <w:rFonts w:ascii="Times New Roman" w:eastAsia="標楷體" w:hAnsi="Times New Roman" w:cs="Times New Roman" w:hint="eastAsia"/>
+                <w:rFonts w:ascii="Times New Roman" w:eastAsia="標楷體" w:hAnsi="Times New Roman" w:cs="Times New Roman"/>
                 <w:szCs w:val="24"/>
               </w:rPr>
             </w:pPr>
@@ -4116,80 +4202,6 @@
                       <pic:pic xmlns:pic="http://schemas.openxmlformats.org/drawingml/2006/picture">
                         <pic:nvPicPr>
                           <pic:cNvPr id="0" name="Picture 99"/>
-                          <pic:cNvPicPr>
-                            <a:picLocks noChangeAspect="1" noChangeArrowheads="1"/>
-                          </pic:cNvPicPr>
-                        </pic:nvPicPr>
-                        <pic:blipFill>
-                          <a:blip r:embed="rId40">
-                            <a:extLst>
-                              <a:ext uri="{28A0092B-C50C-407E-A947-70E740481C1C}">
-                                <a14:useLocalDpi xmlns:a14="http://schemas.microsoft.com/office/drawing/2010/main" val="0"/>
-                              </a:ext>
-                            </a:extLst>
-                          </a:blip>
-                          <a:srcRect/>
-                          <a:stretch>
-                            <a:fillRect/>
-                          </a:stretch>
-                        </pic:blipFill>
-                        <pic:spPr bwMode="auto">
-                          <a:xfrm>
-                            <a:off x="0" y="0"/>
-                            <a:ext cx="952500" cy="952500"/>
-                          </a:xfrm>
-                          <a:prstGeom prst="rect">
-                            <a:avLst/>
-                          </a:prstGeom>
-                          <a:noFill/>
-                          <a:ln>
-                            <a:noFill/>
-                          </a:ln>
-                        </pic:spPr>
-                      </pic:pic>
-                    </a:graphicData>
-                  </a:graphic>
-                </wp:inline>
-              </w:drawing>
-            </w:r>
-          </w:p>
-        </w:tc>
-        <w:tc>
-          <w:tcPr>
-            <w:tcW w:w="2551" w:type="dxa"/>
-            <w:tcBorders>
-              <w:top w:val="single" w:sz="12" w:space="0" w:color="auto"/>
-              <w:left w:val="nil"/>
-            </w:tcBorders>
-            <w:vAlign w:val="center"/>
-          </w:tcPr>
-          <w:p>
-            <w:pPr>
-              <w:pStyle w:val="a3"/>
-              <w:ind w:leftChars="0" w:left="0"/>
-              <w:jc w:val="center"/>
-              <w:rPr>
-                <w:rFonts w:ascii="Times New Roman" w:eastAsia="標楷體" w:hAnsi="Times New Roman" w:cs="Times New Roman" w:hint="eastAsia"/>
-                <w:szCs w:val="24"/>
-              </w:rPr>
-            </w:pPr>
-            <w:r>
-              <w:rPr>
-                <w:noProof/>
-              </w:rPr>
-              <w:drawing>
-                <wp:inline distT="0" distB="0" distL="0" distR="0" wp14:anchorId="666064BF" wp14:editId="6282FECD">
-                  <wp:extent cx="952500" cy="952500"/>
-                  <wp:effectExtent l="0" t="0" r="0" b="0"/>
-                  <wp:docPr id="125" name="圖片 125"/>
-                  <wp:cNvGraphicFramePr>
-                    <a:graphicFrameLocks xmlns:a="http://schemas.openxmlformats.org/drawingml/2006/main" noChangeAspect="1"/>
-                  </wp:cNvGraphicFramePr>
-                  <a:graphic xmlns:a="http://schemas.openxmlformats.org/drawingml/2006/main">
-                    <a:graphicData uri="http://schemas.openxmlformats.org/drawingml/2006/picture">
-                      <pic:pic xmlns:pic="http://schemas.openxmlformats.org/drawingml/2006/picture">
-                        <pic:nvPicPr>
-                          <pic:cNvPr id="0" name="Picture 101"/>
                           <pic:cNvPicPr>
                             <a:picLocks noChangeAspect="1" noChangeArrowheads="1"/>
                           </pic:cNvPicPr>
@@ -4243,7 +4255,7 @@
               <w:ind w:leftChars="0" w:left="0"/>
               <w:jc w:val="center"/>
               <w:rPr>
-                <w:rFonts w:ascii="Times New Roman" w:eastAsia="標楷體" w:hAnsi="Times New Roman" w:cs="Times New Roman" w:hint="eastAsia"/>
+                <w:rFonts w:ascii="Times New Roman" w:eastAsia="標楷體" w:hAnsi="Times New Roman" w:cs="Times New Roman"/>
                 <w:szCs w:val="24"/>
               </w:rPr>
             </w:pPr>
@@ -4252,10 +4264,10 @@
                 <w:noProof/>
               </w:rPr>
               <w:drawing>
-                <wp:inline distT="0" distB="0" distL="0" distR="0" wp14:anchorId="35B1E02A" wp14:editId="25E50562">
+                <wp:inline distT="0" distB="0" distL="0" distR="0" wp14:anchorId="666064BF" wp14:editId="6282FECD">
                   <wp:extent cx="952500" cy="952500"/>
                   <wp:effectExtent l="0" t="0" r="0" b="0"/>
-                  <wp:docPr id="126" name="圖片 126"/>
+                  <wp:docPr id="125" name="圖片 125"/>
                   <wp:cNvGraphicFramePr>
                     <a:graphicFrameLocks xmlns:a="http://schemas.openxmlformats.org/drawingml/2006/main" noChangeAspect="1"/>
                   </wp:cNvGraphicFramePr>
@@ -4263,7 +4275,7 @@
                     <a:graphicData uri="http://schemas.openxmlformats.org/drawingml/2006/picture">
                       <pic:pic xmlns:pic="http://schemas.openxmlformats.org/drawingml/2006/picture">
                         <pic:nvPicPr>
-                          <pic:cNvPr id="0" name="Picture 103"/>
+                          <pic:cNvPr id="0" name="Picture 101"/>
                           <pic:cNvPicPr>
                             <a:picLocks noChangeAspect="1" noChangeArrowheads="1"/>
                           </pic:cNvPicPr>
@@ -4302,17 +4314,12 @@
             </w:r>
           </w:p>
         </w:tc>
-      </w:tr>
-      <w:tr>
-        <w:trPr>
-          <w:trHeight w:val="1134"/>
-          <w:jc w:val="center"/>
-        </w:trPr>
         <w:tc>
           <w:tcPr>
-            <w:tcW w:w="1134" w:type="dxa"/>
+            <w:tcW w:w="2551" w:type="dxa"/>
             <w:tcBorders>
-              <w:right w:val="single" w:sz="12" w:space="0" w:color="auto"/>
+              <w:top w:val="single" w:sz="12" w:space="0" w:color="auto"/>
+              <w:left w:val="nil"/>
             </w:tcBorders>
             <w:vAlign w:val="center"/>
           </w:tcPr>
@@ -4322,49 +4329,19 @@
               <w:ind w:leftChars="0" w:left="0"/>
               <w:jc w:val="center"/>
               <w:rPr>
+                <w:rFonts w:ascii="Times New Roman" w:eastAsia="標楷體" w:hAnsi="Times New Roman" w:cs="Times New Roman"/>
+                <w:szCs w:val="24"/>
+              </w:rPr>
+            </w:pPr>
+            <w:r>
+              <w:rPr>
                 <w:noProof/>
               </w:rPr>
-            </w:pPr>
-            <w:r>
-              <w:rPr>
-                <w:rFonts w:hint="eastAsia"/>
-                <w:noProof/>
-              </w:rPr>
-              <w:lastRenderedPageBreak/>
-              <w:t>I</w:t>
-            </w:r>
-            <w:r>
-              <w:rPr>
-                <w:noProof/>
-              </w:rPr>
-              <w:t>mage 2</w:t>
-            </w:r>
-          </w:p>
-        </w:tc>
-        <w:tc>
-          <w:tcPr>
-            <w:tcW w:w="2551" w:type="dxa"/>
-            <w:vAlign w:val="center"/>
-          </w:tcPr>
-          <w:p>
-            <w:pPr>
-              <w:pStyle w:val="a3"/>
-              <w:ind w:leftChars="0" w:left="0"/>
-              <w:jc w:val="center"/>
-              <w:rPr>
-                <w:rFonts w:ascii="Times New Roman" w:eastAsia="標楷體" w:hAnsi="Times New Roman" w:cs="Times New Roman" w:hint="eastAsia"/>
-                <w:szCs w:val="24"/>
-              </w:rPr>
-            </w:pPr>
-            <w:r>
-              <w:rPr>
-                <w:noProof/>
-              </w:rPr>
               <w:drawing>
-                <wp:inline distT="0" distB="0" distL="0" distR="0" wp14:anchorId="0E7930FA" wp14:editId="30F22DFA">
+                <wp:inline distT="0" distB="0" distL="0" distR="0" wp14:anchorId="35B1E02A" wp14:editId="25E50562">
                   <wp:extent cx="952500" cy="952500"/>
                   <wp:effectExtent l="0" t="0" r="0" b="0"/>
-                  <wp:docPr id="49" name="圖片 49"/>
+                  <wp:docPr id="126" name="圖片 126"/>
                   <wp:cNvGraphicFramePr>
                     <a:graphicFrameLocks xmlns:a="http://schemas.openxmlformats.org/drawingml/2006/main" noChangeAspect="1"/>
                   </wp:cNvGraphicFramePr>
@@ -4372,7 +4349,7 @@
                     <a:graphicData uri="http://schemas.openxmlformats.org/drawingml/2006/picture">
                       <pic:pic xmlns:pic="http://schemas.openxmlformats.org/drawingml/2006/picture">
                         <pic:nvPicPr>
-                          <pic:cNvPr id="0" name="Picture 13"/>
+                          <pic:cNvPr id="0" name="Picture 103"/>
                           <pic:cNvPicPr>
                             <a:picLocks noChangeAspect="1" noChangeArrowheads="1"/>
                           </pic:cNvPicPr>
@@ -4411,11 +4388,17 @@
             </w:r>
           </w:p>
         </w:tc>
+      </w:tr>
+      <w:tr>
+        <w:trPr>
+          <w:trHeight w:val="1134"/>
+          <w:jc w:val="center"/>
+        </w:trPr>
         <w:tc>
           <w:tcPr>
-            <w:tcW w:w="2551" w:type="dxa"/>
+            <w:tcW w:w="1134" w:type="dxa"/>
             <w:tcBorders>
-              <w:left w:val="nil"/>
+              <w:right w:val="single" w:sz="12" w:space="0" w:color="auto"/>
             </w:tcBorders>
             <w:vAlign w:val="center"/>
           </w:tcPr>
@@ -4425,6 +4408,35 @@
               <w:ind w:leftChars="0" w:left="0"/>
               <w:jc w:val="center"/>
               <w:rPr>
+                <w:noProof/>
+              </w:rPr>
+            </w:pPr>
+            <w:r>
+              <w:rPr>
+                <w:rFonts w:hint="eastAsia"/>
+                <w:noProof/>
+              </w:rPr>
+              <w:t>I</w:t>
+            </w:r>
+            <w:r>
+              <w:rPr>
+                <w:noProof/>
+              </w:rPr>
+              <w:t>mage 2</w:t>
+            </w:r>
+          </w:p>
+        </w:tc>
+        <w:tc>
+          <w:tcPr>
+            <w:tcW w:w="2551" w:type="dxa"/>
+            <w:vAlign w:val="center"/>
+          </w:tcPr>
+          <w:p>
+            <w:pPr>
+              <w:pStyle w:val="a3"/>
+              <w:ind w:leftChars="0" w:left="0"/>
+              <w:jc w:val="center"/>
+              <w:rPr>
                 <w:rFonts w:ascii="Times New Roman" w:eastAsia="標楷體" w:hAnsi="Times New Roman" w:cs="Times New Roman"/>
                 <w:szCs w:val="24"/>
               </w:rPr>
@@ -4434,10 +4446,10 @@
                 <w:noProof/>
               </w:rPr>
               <w:drawing>
-                <wp:inline distT="0" distB="0" distL="0" distR="0" wp14:anchorId="76B7A3CD" wp14:editId="7B640568">
+                <wp:inline distT="0" distB="0" distL="0" distR="0" wp14:anchorId="0E7930FA" wp14:editId="30F22DFA">
                   <wp:extent cx="952500" cy="952500"/>
                   <wp:effectExtent l="0" t="0" r="0" b="0"/>
-                  <wp:docPr id="50" name="圖片 50"/>
+                  <wp:docPr id="49" name="圖片 49"/>
                   <wp:cNvGraphicFramePr>
                     <a:graphicFrameLocks xmlns:a="http://schemas.openxmlformats.org/drawingml/2006/main" noChangeAspect="1"/>
                   </wp:cNvGraphicFramePr>
@@ -4445,7 +4457,7 @@
                     <a:graphicData uri="http://schemas.openxmlformats.org/drawingml/2006/picture">
                       <pic:pic xmlns:pic="http://schemas.openxmlformats.org/drawingml/2006/picture">
                         <pic:nvPicPr>
-                          <pic:cNvPr id="0" name="Picture 15"/>
+                          <pic:cNvPr id="0" name="Picture 13"/>
                           <pic:cNvPicPr>
                             <a:picLocks noChangeAspect="1" noChangeArrowheads="1"/>
                           </pic:cNvPicPr>
@@ -4507,10 +4519,10 @@
                 <w:noProof/>
               </w:rPr>
               <w:drawing>
-                <wp:inline distT="0" distB="0" distL="0" distR="0" wp14:anchorId="0468112C" wp14:editId="607C6E65">
+                <wp:inline distT="0" distB="0" distL="0" distR="0" wp14:anchorId="76B7A3CD" wp14:editId="7B640568">
                   <wp:extent cx="952500" cy="952500"/>
                   <wp:effectExtent l="0" t="0" r="0" b="0"/>
-                  <wp:docPr id="51" name="圖片 51"/>
+                  <wp:docPr id="50" name="圖片 50"/>
                   <wp:cNvGraphicFramePr>
                     <a:graphicFrameLocks xmlns:a="http://schemas.openxmlformats.org/drawingml/2006/main" noChangeAspect="1"/>
                   </wp:cNvGraphicFramePr>
@@ -4518,7 +4530,7 @@
                     <a:graphicData uri="http://schemas.openxmlformats.org/drawingml/2006/picture">
                       <pic:pic xmlns:pic="http://schemas.openxmlformats.org/drawingml/2006/picture">
                         <pic:nvPicPr>
-                          <pic:cNvPr id="0" name="Picture 17"/>
+                          <pic:cNvPr id="0" name="Picture 15"/>
                           <pic:cNvPicPr>
                             <a:picLocks noChangeAspect="1" noChangeArrowheads="1"/>
                           </pic:cNvPicPr>
@@ -4557,6 +4569,79 @@
             </w:r>
           </w:p>
         </w:tc>
+        <w:tc>
+          <w:tcPr>
+            <w:tcW w:w="2551" w:type="dxa"/>
+            <w:tcBorders>
+              <w:left w:val="nil"/>
+            </w:tcBorders>
+            <w:vAlign w:val="center"/>
+          </w:tcPr>
+          <w:p>
+            <w:pPr>
+              <w:pStyle w:val="a3"/>
+              <w:ind w:leftChars="0" w:left="0"/>
+              <w:jc w:val="center"/>
+              <w:rPr>
+                <w:rFonts w:ascii="Times New Roman" w:eastAsia="標楷體" w:hAnsi="Times New Roman" w:cs="Times New Roman"/>
+                <w:szCs w:val="24"/>
+              </w:rPr>
+            </w:pPr>
+            <w:r>
+              <w:rPr>
+                <w:noProof/>
+              </w:rPr>
+              <w:drawing>
+                <wp:inline distT="0" distB="0" distL="0" distR="0" wp14:anchorId="0468112C" wp14:editId="607C6E65">
+                  <wp:extent cx="952500" cy="952500"/>
+                  <wp:effectExtent l="0" t="0" r="0" b="0"/>
+                  <wp:docPr id="51" name="圖片 51"/>
+                  <wp:cNvGraphicFramePr>
+                    <a:graphicFrameLocks xmlns:a="http://schemas.openxmlformats.org/drawingml/2006/main" noChangeAspect="1"/>
+                  </wp:cNvGraphicFramePr>
+                  <a:graphic xmlns:a="http://schemas.openxmlformats.org/drawingml/2006/main">
+                    <a:graphicData uri="http://schemas.openxmlformats.org/drawingml/2006/picture">
+                      <pic:pic xmlns:pic="http://schemas.openxmlformats.org/drawingml/2006/picture">
+                        <pic:nvPicPr>
+                          <pic:cNvPr id="0" name="Picture 17"/>
+                          <pic:cNvPicPr>
+                            <a:picLocks noChangeAspect="1" noChangeArrowheads="1"/>
+                          </pic:cNvPicPr>
+                        </pic:nvPicPr>
+                        <pic:blipFill>
+                          <a:blip r:embed="rId46">
+                            <a:extLst>
+                              <a:ext uri="{28A0092B-C50C-407E-A947-70E740481C1C}">
+                                <a14:useLocalDpi xmlns:a14="http://schemas.microsoft.com/office/drawing/2010/main" val="0"/>
+                              </a:ext>
+                            </a:extLst>
+                          </a:blip>
+                          <a:srcRect/>
+                          <a:stretch>
+                            <a:fillRect/>
+                          </a:stretch>
+                        </pic:blipFill>
+                        <pic:spPr bwMode="auto">
+                          <a:xfrm>
+                            <a:off x="0" y="0"/>
+                            <a:ext cx="952500" cy="952500"/>
+                          </a:xfrm>
+                          <a:prstGeom prst="rect">
+                            <a:avLst/>
+                          </a:prstGeom>
+                          <a:noFill/>
+                          <a:ln>
+                            <a:noFill/>
+                          </a:ln>
+                        </pic:spPr>
+                      </pic:pic>
+                    </a:graphicData>
+                  </a:graphic>
+                </wp:inline>
+              </w:drawing>
+            </w:r>
+          </w:p>
+        </w:tc>
       </w:tr>
     </w:tbl>
     <w:p>
@@ -4609,7 +4694,7 @@
         <w:pStyle w:val="a3"/>
         <w:ind w:leftChars="0" w:left="1174"/>
         <w:rPr>
-          <w:rFonts w:ascii="Times New Roman" w:eastAsia="標楷體" w:hAnsi="Times New Roman" w:cs="Times New Roman" w:hint="eastAsia"/>
+          <w:rFonts w:ascii="Times New Roman" w:eastAsia="標楷體" w:hAnsi="Times New Roman" w:cs="Times New Roman"/>
           <w:szCs w:val="24"/>
         </w:rPr>
       </w:pPr>
@@ -4639,35 +4724,14 @@
           <w:rFonts w:ascii="Times New Roman" w:eastAsia="標楷體" w:hAnsi="Times New Roman" w:cs="Times New Roman"/>
           <w:szCs w:val="24"/>
         </w:rPr>
-        <w:t xml:space="preserve">pectral clustering – </w:t>
-      </w:r>
-      <w:r>
-        <w:rPr>
-          <w:rFonts w:ascii="Times New Roman" w:eastAsia="標楷體" w:hAnsi="Times New Roman" w:cs="Times New Roman"/>
-          <w:szCs w:val="24"/>
-        </w:rPr>
-        <w:t>ratio</w:t>
-      </w:r>
-      <w:r>
-        <w:rPr>
-          <w:rFonts w:ascii="Times New Roman" w:eastAsia="標楷體" w:hAnsi="Times New Roman" w:cs="Times New Roman"/>
-          <w:szCs w:val="24"/>
-        </w:rPr>
-        <w:t xml:space="preserve"> cut</w:t>
-      </w:r>
-      <w:r>
-        <w:rPr>
-          <w:rFonts w:ascii="Times New Roman" w:eastAsia="標楷體" w:hAnsi="Times New Roman" w:cs="Times New Roman"/>
-          <w:szCs w:val="24"/>
-        </w:rPr>
-        <w:t xml:space="preserve"> </w:t>
-      </w:r>
-      <w:r>
-        <w:rPr>
-          <w:rFonts w:ascii="Times New Roman" w:eastAsia="標楷體" w:hAnsi="Times New Roman" w:cs="Times New Roman"/>
-          <w:szCs w:val="24"/>
-        </w:rPr>
-        <w:t>(</w:t>
+        <w:t>pectral clustering – ratio cut</w:t>
+      </w:r>
+      <w:r>
+        <w:rPr>
+          <w:rFonts w:ascii="Times New Roman" w:eastAsia="標楷體" w:hAnsi="Times New Roman" w:cs="Times New Roman"/>
+          <w:szCs w:val="24"/>
+        </w:rPr>
+        <w:t xml:space="preserve"> (</w:t>
       </w:r>
       <m:oMath>
         <m:sSub>
@@ -4704,21 +4768,7 @@
             <w:rFonts w:ascii="Cambria Math" w:eastAsia="標楷體" w:hAnsi="Cambria Math" w:cs="Times New Roman"/>
             <w:szCs w:val="24"/>
           </w:rPr>
-          <m:t>=0.0</m:t>
-        </m:r>
-        <m:r>
-          <w:rPr>
-            <w:rFonts w:ascii="Cambria Math" w:eastAsia="標楷體" w:hAnsi="Cambria Math" w:cs="Times New Roman"/>
-            <w:szCs w:val="24"/>
-          </w:rPr>
-          <m:t>0</m:t>
-        </m:r>
-        <m:r>
-          <w:rPr>
-            <w:rFonts w:ascii="Cambria Math" w:eastAsia="標楷體" w:hAnsi="Cambria Math" w:cs="Times New Roman"/>
-            <w:szCs w:val="24"/>
-          </w:rPr>
-          <m:t>01</m:t>
+          <m:t>=0.0001</m:t>
         </m:r>
       </m:oMath>
       <w:r>
@@ -4843,7 +4893,7 @@
               <w:ind w:leftChars="0" w:left="0"/>
               <w:jc w:val="center"/>
               <w:rPr>
-                <w:rFonts w:ascii="Times New Roman" w:eastAsia="標楷體" w:hAnsi="Times New Roman" w:cs="Times New Roman" w:hint="eastAsia"/>
+                <w:rFonts w:ascii="Times New Roman" w:eastAsia="標楷體" w:hAnsi="Times New Roman" w:cs="Times New Roman"/>
                 <w:szCs w:val="24"/>
               </w:rPr>
             </w:pPr>
@@ -4863,7 +4913,7 @@
               <w:ind w:leftChars="0" w:left="0"/>
               <w:jc w:val="center"/>
               <w:rPr>
-                <w:rFonts w:ascii="Times New Roman" w:eastAsia="標楷體" w:hAnsi="Times New Roman" w:cs="Times New Roman" w:hint="eastAsia"/>
+                <w:rFonts w:ascii="Times New Roman" w:eastAsia="標楷體" w:hAnsi="Times New Roman" w:cs="Times New Roman"/>
                 <w:szCs w:val="24"/>
               </w:rPr>
             </w:pPr>
@@ -4898,7 +4948,7 @@
               <w:ind w:leftChars="0" w:left="0"/>
               <w:jc w:val="center"/>
               <w:rPr>
-                <w:rFonts w:ascii="Times New Roman" w:eastAsia="標楷體" w:hAnsi="Times New Roman" w:cs="Times New Roman" w:hint="eastAsia"/>
+                <w:rFonts w:ascii="Times New Roman" w:eastAsia="標楷體" w:hAnsi="Times New Roman" w:cs="Times New Roman"/>
                 <w:szCs w:val="24"/>
               </w:rPr>
             </w:pPr>
@@ -4926,7 +4976,7 @@
               <w:ind w:leftChars="0" w:left="0"/>
               <w:jc w:val="center"/>
               <w:rPr>
-                <w:rFonts w:ascii="Times New Roman" w:eastAsia="標楷體" w:hAnsi="Times New Roman" w:cs="Times New Roman" w:hint="eastAsia"/>
+                <w:rFonts w:ascii="Times New Roman" w:eastAsia="標楷體" w:hAnsi="Times New Roman" w:cs="Times New Roman"/>
                 <w:szCs w:val="24"/>
               </w:rPr>
             </w:pPr>
@@ -4992,7 +5042,7 @@
               <w:ind w:leftChars="0" w:left="0"/>
               <w:jc w:val="center"/>
               <w:rPr>
-                <w:rFonts w:ascii="Times New Roman" w:eastAsia="標楷體" w:hAnsi="Times New Roman" w:cs="Times New Roman" w:hint="eastAsia"/>
+                <w:rFonts w:ascii="Times New Roman" w:eastAsia="標楷體" w:hAnsi="Times New Roman" w:cs="Times New Roman"/>
                 <w:szCs w:val="24"/>
               </w:rPr>
             </w:pPr>
@@ -5013,80 +5063,6 @@
                       <pic:pic xmlns:pic="http://schemas.openxmlformats.org/drawingml/2006/picture">
                         <pic:nvPicPr>
                           <pic:cNvPr id="0" name="Picture 19"/>
-                          <pic:cNvPicPr>
-                            <a:picLocks noChangeAspect="1" noChangeArrowheads="1"/>
-                          </pic:cNvPicPr>
-                        </pic:nvPicPr>
-                        <pic:blipFill>
-                          <a:blip r:embed="rId46">
-                            <a:extLst>
-                              <a:ext uri="{28A0092B-C50C-407E-A947-70E740481C1C}">
-                                <a14:useLocalDpi xmlns:a14="http://schemas.microsoft.com/office/drawing/2010/main" val="0"/>
-                              </a:ext>
-                            </a:extLst>
-                          </a:blip>
-                          <a:srcRect/>
-                          <a:stretch>
-                            <a:fillRect/>
-                          </a:stretch>
-                        </pic:blipFill>
-                        <pic:spPr bwMode="auto">
-                          <a:xfrm>
-                            <a:off x="0" y="0"/>
-                            <a:ext cx="952500" cy="952500"/>
-                          </a:xfrm>
-                          <a:prstGeom prst="rect">
-                            <a:avLst/>
-                          </a:prstGeom>
-                          <a:noFill/>
-                          <a:ln>
-                            <a:noFill/>
-                          </a:ln>
-                        </pic:spPr>
-                      </pic:pic>
-                    </a:graphicData>
-                  </a:graphic>
-                </wp:inline>
-              </w:drawing>
-            </w:r>
-          </w:p>
-        </w:tc>
-        <w:tc>
-          <w:tcPr>
-            <w:tcW w:w="2551" w:type="dxa"/>
-            <w:tcBorders>
-              <w:top w:val="single" w:sz="12" w:space="0" w:color="auto"/>
-              <w:left w:val="nil"/>
-            </w:tcBorders>
-            <w:vAlign w:val="center"/>
-          </w:tcPr>
-          <w:p>
-            <w:pPr>
-              <w:pStyle w:val="a3"/>
-              <w:ind w:leftChars="0" w:left="0"/>
-              <w:jc w:val="center"/>
-              <w:rPr>
-                <w:rFonts w:ascii="Times New Roman" w:eastAsia="標楷體" w:hAnsi="Times New Roman" w:cs="Times New Roman" w:hint="eastAsia"/>
-                <w:szCs w:val="24"/>
-              </w:rPr>
-            </w:pPr>
-            <w:r>
-              <w:rPr>
-                <w:noProof/>
-              </w:rPr>
-              <w:drawing>
-                <wp:inline distT="0" distB="0" distL="0" distR="0" wp14:anchorId="2F4B552C" wp14:editId="43A05CB4">
-                  <wp:extent cx="952500" cy="952500"/>
-                  <wp:effectExtent l="0" t="0" r="0" b="0"/>
-                  <wp:docPr id="59" name="圖片 59"/>
-                  <wp:cNvGraphicFramePr>
-                    <a:graphicFrameLocks xmlns:a="http://schemas.openxmlformats.org/drawingml/2006/main" noChangeAspect="1"/>
-                  </wp:cNvGraphicFramePr>
-                  <a:graphic xmlns:a="http://schemas.openxmlformats.org/drawingml/2006/main">
-                    <a:graphicData uri="http://schemas.openxmlformats.org/drawingml/2006/picture">
-                      <pic:pic xmlns:pic="http://schemas.openxmlformats.org/drawingml/2006/picture">
-                        <pic:nvPicPr>
-                          <pic:cNvPr id="0" name="Picture 21"/>
                           <pic:cNvPicPr>
                             <a:picLocks noChangeAspect="1" noChangeArrowheads="1"/>
                           </pic:cNvPicPr>
@@ -5140,7 +5116,7 @@
               <w:ind w:leftChars="0" w:left="0"/>
               <w:jc w:val="center"/>
               <w:rPr>
-                <w:rFonts w:ascii="Times New Roman" w:eastAsia="標楷體" w:hAnsi="Times New Roman" w:cs="Times New Roman" w:hint="eastAsia"/>
+                <w:rFonts w:ascii="Times New Roman" w:eastAsia="標楷體" w:hAnsi="Times New Roman" w:cs="Times New Roman"/>
                 <w:szCs w:val="24"/>
               </w:rPr>
             </w:pPr>
@@ -5149,10 +5125,10 @@
                 <w:noProof/>
               </w:rPr>
               <w:drawing>
-                <wp:inline distT="0" distB="0" distL="0" distR="0" wp14:anchorId="0EBBEF04" wp14:editId="78450F4A">
+                <wp:inline distT="0" distB="0" distL="0" distR="0" wp14:anchorId="2F4B552C" wp14:editId="43A05CB4">
                   <wp:extent cx="952500" cy="952500"/>
                   <wp:effectExtent l="0" t="0" r="0" b="0"/>
-                  <wp:docPr id="60" name="圖片 60"/>
+                  <wp:docPr id="59" name="圖片 59"/>
                   <wp:cNvGraphicFramePr>
                     <a:graphicFrameLocks xmlns:a="http://schemas.openxmlformats.org/drawingml/2006/main" noChangeAspect="1"/>
                   </wp:cNvGraphicFramePr>
@@ -5160,7 +5136,7 @@
                     <a:graphicData uri="http://schemas.openxmlformats.org/drawingml/2006/picture">
                       <pic:pic xmlns:pic="http://schemas.openxmlformats.org/drawingml/2006/picture">
                         <pic:nvPicPr>
-                          <pic:cNvPr id="0" name="Picture 23"/>
+                          <pic:cNvPr id="0" name="Picture 21"/>
                           <pic:cNvPicPr>
                             <a:picLocks noChangeAspect="1" noChangeArrowheads="1"/>
                           </pic:cNvPicPr>
@@ -5199,17 +5175,12 @@
             </w:r>
           </w:p>
         </w:tc>
-      </w:tr>
-      <w:tr>
-        <w:trPr>
-          <w:trHeight w:val="1134"/>
-          <w:jc w:val="center"/>
-        </w:trPr>
         <w:tc>
           <w:tcPr>
-            <w:tcW w:w="1134" w:type="dxa"/>
+            <w:tcW w:w="2551" w:type="dxa"/>
             <w:tcBorders>
-              <w:right w:val="single" w:sz="12" w:space="0" w:color="auto"/>
+              <w:top w:val="single" w:sz="12" w:space="0" w:color="auto"/>
+              <w:left w:val="nil"/>
             </w:tcBorders>
             <w:vAlign w:val="center"/>
           </w:tcPr>
@@ -5219,48 +5190,19 @@
               <w:ind w:leftChars="0" w:left="0"/>
               <w:jc w:val="center"/>
               <w:rPr>
+                <w:rFonts w:ascii="Times New Roman" w:eastAsia="標楷體" w:hAnsi="Times New Roman" w:cs="Times New Roman"/>
+                <w:szCs w:val="24"/>
+              </w:rPr>
+            </w:pPr>
+            <w:r>
+              <w:rPr>
                 <w:noProof/>
               </w:rPr>
-            </w:pPr>
-            <w:r>
-              <w:rPr>
-                <w:rFonts w:hint="eastAsia"/>
-                <w:noProof/>
-              </w:rPr>
-              <w:t>I</w:t>
-            </w:r>
-            <w:r>
-              <w:rPr>
-                <w:noProof/>
-              </w:rPr>
-              <w:t>mage 2</w:t>
-            </w:r>
-          </w:p>
-        </w:tc>
-        <w:tc>
-          <w:tcPr>
-            <w:tcW w:w="2551" w:type="dxa"/>
-            <w:vAlign w:val="center"/>
-          </w:tcPr>
-          <w:p>
-            <w:pPr>
-              <w:pStyle w:val="a3"/>
-              <w:ind w:leftChars="0" w:left="0"/>
-              <w:jc w:val="center"/>
-              <w:rPr>
-                <w:rFonts w:ascii="Times New Roman" w:eastAsia="標楷體" w:hAnsi="Times New Roman" w:cs="Times New Roman" w:hint="eastAsia"/>
-                <w:szCs w:val="24"/>
-              </w:rPr>
-            </w:pPr>
-            <w:r>
-              <w:rPr>
-                <w:noProof/>
-              </w:rPr>
               <w:drawing>
-                <wp:inline distT="0" distB="0" distL="0" distR="0" wp14:anchorId="4C44B0F2" wp14:editId="3D88477C">
+                <wp:inline distT="0" distB="0" distL="0" distR="0" wp14:anchorId="0EBBEF04" wp14:editId="78450F4A">
                   <wp:extent cx="952500" cy="952500"/>
                   <wp:effectExtent l="0" t="0" r="0" b="0"/>
-                  <wp:docPr id="61" name="圖片 61"/>
+                  <wp:docPr id="60" name="圖片 60"/>
                   <wp:cNvGraphicFramePr>
                     <a:graphicFrameLocks xmlns:a="http://schemas.openxmlformats.org/drawingml/2006/main" noChangeAspect="1"/>
                   </wp:cNvGraphicFramePr>
@@ -5268,7 +5210,7 @@
                     <a:graphicData uri="http://schemas.openxmlformats.org/drawingml/2006/picture">
                       <pic:pic xmlns:pic="http://schemas.openxmlformats.org/drawingml/2006/picture">
                         <pic:nvPicPr>
-                          <pic:cNvPr id="0" name="Picture 25"/>
+                          <pic:cNvPr id="0" name="Picture 23"/>
                           <pic:cNvPicPr>
                             <a:picLocks noChangeAspect="1" noChangeArrowheads="1"/>
                           </pic:cNvPicPr>
@@ -5307,11 +5249,17 @@
             </w:r>
           </w:p>
         </w:tc>
+      </w:tr>
+      <w:tr>
+        <w:trPr>
+          <w:trHeight w:val="1134"/>
+          <w:jc w:val="center"/>
+        </w:trPr>
         <w:tc>
           <w:tcPr>
-            <w:tcW w:w="2551" w:type="dxa"/>
+            <w:tcW w:w="1134" w:type="dxa"/>
             <w:tcBorders>
-              <w:left w:val="nil"/>
+              <w:right w:val="single" w:sz="12" w:space="0" w:color="auto"/>
             </w:tcBorders>
             <w:vAlign w:val="center"/>
           </w:tcPr>
@@ -5321,6 +5269,35 @@
               <w:ind w:leftChars="0" w:left="0"/>
               <w:jc w:val="center"/>
               <w:rPr>
+                <w:noProof/>
+              </w:rPr>
+            </w:pPr>
+            <w:r>
+              <w:rPr>
+                <w:rFonts w:hint="eastAsia"/>
+                <w:noProof/>
+              </w:rPr>
+              <w:t>I</w:t>
+            </w:r>
+            <w:r>
+              <w:rPr>
+                <w:noProof/>
+              </w:rPr>
+              <w:t>mage 2</w:t>
+            </w:r>
+          </w:p>
+        </w:tc>
+        <w:tc>
+          <w:tcPr>
+            <w:tcW w:w="2551" w:type="dxa"/>
+            <w:vAlign w:val="center"/>
+          </w:tcPr>
+          <w:p>
+            <w:pPr>
+              <w:pStyle w:val="a3"/>
+              <w:ind w:leftChars="0" w:left="0"/>
+              <w:jc w:val="center"/>
+              <w:rPr>
                 <w:rFonts w:ascii="Times New Roman" w:eastAsia="標楷體" w:hAnsi="Times New Roman" w:cs="Times New Roman"/>
                 <w:szCs w:val="24"/>
               </w:rPr>
@@ -5330,10 +5307,10 @@
                 <w:noProof/>
               </w:rPr>
               <w:drawing>
-                <wp:inline distT="0" distB="0" distL="0" distR="0" wp14:anchorId="2020BB38" wp14:editId="3BB344A1">
+                <wp:inline distT="0" distB="0" distL="0" distR="0" wp14:anchorId="4C44B0F2" wp14:editId="3D88477C">
                   <wp:extent cx="952500" cy="952500"/>
                   <wp:effectExtent l="0" t="0" r="0" b="0"/>
-                  <wp:docPr id="62" name="圖片 62"/>
+                  <wp:docPr id="61" name="圖片 61"/>
                   <wp:cNvGraphicFramePr>
                     <a:graphicFrameLocks xmlns:a="http://schemas.openxmlformats.org/drawingml/2006/main" noChangeAspect="1"/>
                   </wp:cNvGraphicFramePr>
@@ -5341,7 +5318,7 @@
                     <a:graphicData uri="http://schemas.openxmlformats.org/drawingml/2006/picture">
                       <pic:pic xmlns:pic="http://schemas.openxmlformats.org/drawingml/2006/picture">
                         <pic:nvPicPr>
-                          <pic:cNvPr id="0" name="Picture 27"/>
+                          <pic:cNvPr id="0" name="Picture 25"/>
                           <pic:cNvPicPr>
                             <a:picLocks noChangeAspect="1" noChangeArrowheads="1"/>
                           </pic:cNvPicPr>
@@ -5403,10 +5380,10 @@
                 <w:noProof/>
               </w:rPr>
               <w:drawing>
-                <wp:inline distT="0" distB="0" distL="0" distR="0" wp14:anchorId="4CA5EAAA" wp14:editId="029C0EE6">
+                <wp:inline distT="0" distB="0" distL="0" distR="0" wp14:anchorId="2020BB38" wp14:editId="3BB344A1">
                   <wp:extent cx="952500" cy="952500"/>
                   <wp:effectExtent l="0" t="0" r="0" b="0"/>
-                  <wp:docPr id="63" name="圖片 63"/>
+                  <wp:docPr id="62" name="圖片 62"/>
                   <wp:cNvGraphicFramePr>
                     <a:graphicFrameLocks xmlns:a="http://schemas.openxmlformats.org/drawingml/2006/main" noChangeAspect="1"/>
                   </wp:cNvGraphicFramePr>
@@ -5414,7 +5391,7 @@
                     <a:graphicData uri="http://schemas.openxmlformats.org/drawingml/2006/picture">
                       <pic:pic xmlns:pic="http://schemas.openxmlformats.org/drawingml/2006/picture">
                         <pic:nvPicPr>
-                          <pic:cNvPr id="0" name="Picture 29"/>
+                          <pic:cNvPr id="0" name="Picture 27"/>
                           <pic:cNvPicPr>
                             <a:picLocks noChangeAspect="1" noChangeArrowheads="1"/>
                           </pic:cNvPicPr>
@@ -5453,6 +5430,79 @@
             </w:r>
           </w:p>
         </w:tc>
+        <w:tc>
+          <w:tcPr>
+            <w:tcW w:w="2551" w:type="dxa"/>
+            <w:tcBorders>
+              <w:left w:val="nil"/>
+            </w:tcBorders>
+            <w:vAlign w:val="center"/>
+          </w:tcPr>
+          <w:p>
+            <w:pPr>
+              <w:pStyle w:val="a3"/>
+              <w:ind w:leftChars="0" w:left="0"/>
+              <w:jc w:val="center"/>
+              <w:rPr>
+                <w:rFonts w:ascii="Times New Roman" w:eastAsia="標楷體" w:hAnsi="Times New Roman" w:cs="Times New Roman"/>
+                <w:szCs w:val="24"/>
+              </w:rPr>
+            </w:pPr>
+            <w:r>
+              <w:rPr>
+                <w:noProof/>
+              </w:rPr>
+              <w:drawing>
+                <wp:inline distT="0" distB="0" distL="0" distR="0" wp14:anchorId="4CA5EAAA" wp14:editId="029C0EE6">
+                  <wp:extent cx="952500" cy="952500"/>
+                  <wp:effectExtent l="0" t="0" r="0" b="0"/>
+                  <wp:docPr id="63" name="圖片 63"/>
+                  <wp:cNvGraphicFramePr>
+                    <a:graphicFrameLocks xmlns:a="http://schemas.openxmlformats.org/drawingml/2006/main" noChangeAspect="1"/>
+                  </wp:cNvGraphicFramePr>
+                  <a:graphic xmlns:a="http://schemas.openxmlformats.org/drawingml/2006/main">
+                    <a:graphicData uri="http://schemas.openxmlformats.org/drawingml/2006/picture">
+                      <pic:pic xmlns:pic="http://schemas.openxmlformats.org/drawingml/2006/picture">
+                        <pic:nvPicPr>
+                          <pic:cNvPr id="0" name="Picture 29"/>
+                          <pic:cNvPicPr>
+                            <a:picLocks noChangeAspect="1" noChangeArrowheads="1"/>
+                          </pic:cNvPicPr>
+                        </pic:nvPicPr>
+                        <pic:blipFill>
+                          <a:blip r:embed="rId52">
+                            <a:extLst>
+                              <a:ext uri="{28A0092B-C50C-407E-A947-70E740481C1C}">
+                                <a14:useLocalDpi xmlns:a14="http://schemas.microsoft.com/office/drawing/2010/main" val="0"/>
+                              </a:ext>
+                            </a:extLst>
+                          </a:blip>
+                          <a:srcRect/>
+                          <a:stretch>
+                            <a:fillRect/>
+                          </a:stretch>
+                        </pic:blipFill>
+                        <pic:spPr bwMode="auto">
+                          <a:xfrm>
+                            <a:off x="0" y="0"/>
+                            <a:ext cx="952500" cy="952500"/>
+                          </a:xfrm>
+                          <a:prstGeom prst="rect">
+                            <a:avLst/>
+                          </a:prstGeom>
+                          <a:noFill/>
+                          <a:ln>
+                            <a:noFill/>
+                          </a:ln>
+                        </pic:spPr>
+                      </pic:pic>
+                    </a:graphicData>
+                  </a:graphic>
+                </wp:inline>
+              </w:drawing>
+            </w:r>
+          </w:p>
+        </w:tc>
       </w:tr>
     </w:tbl>
     <w:p>
@@ -5517,6 +5567,16 @@
         </w:rPr>
         <w:t xml:space="preserve"> needed to imply more information because the complexity of the image.</w:t>
       </w:r>
+    </w:p>
+    <w:p>
+      <w:pPr>
+        <w:pStyle w:val="a3"/>
+        <w:ind w:leftChars="0" w:left="1174"/>
+        <w:rPr>
+          <w:rFonts w:ascii="Times New Roman" w:eastAsia="標楷體" w:hAnsi="Times New Roman" w:cs="Times New Roman"/>
+          <w:szCs w:val="24"/>
+        </w:rPr>
+      </w:pPr>
     </w:p>
     <w:tbl>
       <w:tblPr>
@@ -5558,7 +5618,7 @@
               <w:ind w:leftChars="0" w:left="0"/>
               <w:jc w:val="center"/>
               <w:rPr>
-                <w:rFonts w:ascii="Times New Roman" w:eastAsia="標楷體" w:hAnsi="Times New Roman" w:cs="Times New Roman" w:hint="eastAsia"/>
+                <w:rFonts w:ascii="Times New Roman" w:eastAsia="標楷體" w:hAnsi="Times New Roman" w:cs="Times New Roman"/>
                 <w:szCs w:val="24"/>
               </w:rPr>
             </w:pPr>
@@ -5578,7 +5638,7 @@
               <w:ind w:leftChars="0" w:left="0"/>
               <w:jc w:val="center"/>
               <w:rPr>
-                <w:rFonts w:ascii="Times New Roman" w:eastAsia="標楷體" w:hAnsi="Times New Roman" w:cs="Times New Roman" w:hint="eastAsia"/>
+                <w:rFonts w:ascii="Times New Roman" w:eastAsia="標楷體" w:hAnsi="Times New Roman" w:cs="Times New Roman"/>
                 <w:szCs w:val="24"/>
               </w:rPr>
             </w:pPr>
@@ -5613,7 +5673,7 @@
               <w:ind w:leftChars="0" w:left="0"/>
               <w:jc w:val="center"/>
               <w:rPr>
-                <w:rFonts w:ascii="Times New Roman" w:eastAsia="標楷體" w:hAnsi="Times New Roman" w:cs="Times New Roman" w:hint="eastAsia"/>
+                <w:rFonts w:ascii="Times New Roman" w:eastAsia="標楷體" w:hAnsi="Times New Roman" w:cs="Times New Roman"/>
                 <w:szCs w:val="24"/>
               </w:rPr>
             </w:pPr>
@@ -5679,7 +5739,7 @@
               <w:ind w:leftChars="0" w:left="0"/>
               <w:jc w:val="center"/>
               <w:rPr>
-                <w:rFonts w:ascii="Times New Roman" w:eastAsia="標楷體" w:hAnsi="Times New Roman" w:cs="Times New Roman" w:hint="eastAsia"/>
+                <w:rFonts w:ascii="Times New Roman" w:eastAsia="標楷體" w:hAnsi="Times New Roman" w:cs="Times New Roman"/>
                 <w:szCs w:val="24"/>
               </w:rPr>
             </w:pPr>
@@ -5705,7 +5765,7 @@
                           </pic:cNvPicPr>
                         </pic:nvPicPr>
                         <pic:blipFill>
-                          <a:blip r:embed="rId52" cstate="print">
+                          <a:blip r:embed="rId53" cstate="print">
                             <a:extLst>
                               <a:ext uri="{28A0092B-C50C-407E-A947-70E740481C1C}">
                                 <a14:useLocalDpi xmlns:a14="http://schemas.microsoft.com/office/drawing/2010/main" val="0"/>
@@ -5753,7 +5813,7 @@
               <w:ind w:leftChars="0" w:left="0"/>
               <w:jc w:val="center"/>
               <w:rPr>
-                <w:rFonts w:ascii="Times New Roman" w:eastAsia="標楷體" w:hAnsi="Times New Roman" w:cs="Times New Roman" w:hint="eastAsia"/>
+                <w:rFonts w:ascii="Times New Roman" w:eastAsia="標楷體" w:hAnsi="Times New Roman" w:cs="Times New Roman"/>
                 <w:szCs w:val="24"/>
               </w:rPr>
             </w:pPr>
@@ -5779,7 +5839,7 @@
                           </pic:cNvPicPr>
                         </pic:nvPicPr>
                         <pic:blipFill rotWithShape="1">
-                          <a:blip r:embed="rId53" cstate="print">
+                          <a:blip r:embed="rId54" cstate="print">
                             <a:extLst>
                               <a:ext uri="{28A0092B-C50C-407E-A947-70E740481C1C}">
                                 <a14:useLocalDpi xmlns:a14="http://schemas.microsoft.com/office/drawing/2010/main" val="0"/>
@@ -5843,6 +5903,7 @@
                 <w:rFonts w:hint="eastAsia"/>
                 <w:noProof/>
               </w:rPr>
+              <w:lastRenderedPageBreak/>
               <w:t>I</w:t>
             </w:r>
             <w:r>
@@ -5864,7 +5925,7 @@
               <w:ind w:leftChars="0" w:left="0"/>
               <w:jc w:val="center"/>
               <w:rPr>
-                <w:rFonts w:ascii="Times New Roman" w:eastAsia="標楷體" w:hAnsi="Times New Roman" w:cs="Times New Roman" w:hint="eastAsia"/>
+                <w:rFonts w:ascii="Times New Roman" w:eastAsia="標楷體" w:hAnsi="Times New Roman" w:cs="Times New Roman"/>
                 <w:szCs w:val="24"/>
               </w:rPr>
             </w:pPr>
@@ -5890,7 +5951,7 @@
                           </pic:cNvPicPr>
                         </pic:nvPicPr>
                         <pic:blipFill>
-                          <a:blip r:embed="rId54" cstate="print">
+                          <a:blip r:embed="rId55" cstate="print">
                             <a:extLst>
                               <a:ext uri="{28A0092B-C50C-407E-A947-70E740481C1C}">
                                 <a14:useLocalDpi xmlns:a14="http://schemas.microsoft.com/office/drawing/2010/main" val="0"/>
@@ -5963,7 +6024,7 @@
                           </pic:cNvPicPr>
                         </pic:nvPicPr>
                         <pic:blipFill rotWithShape="1">
-                          <a:blip r:embed="rId55" cstate="print">
+                          <a:blip r:embed="rId56" cstate="print">
                             <a:extLst>
                               <a:ext uri="{28A0092B-C50C-407E-A947-70E740481C1C}">
                                 <a14:useLocalDpi xmlns:a14="http://schemas.microsoft.com/office/drawing/2010/main" val="0"/>
@@ -6006,45 +6067,65 @@
         <w:pStyle w:val="a3"/>
         <w:ind w:leftChars="0" w:left="1174"/>
         <w:rPr>
+          <w:rFonts w:ascii="Times New Roman" w:eastAsia="標楷體" w:hAnsi="Times New Roman" w:cs="Times New Roman"/>
+          <w:szCs w:val="24"/>
+        </w:rPr>
+      </w:pPr>
+      <w:r>
+        <w:rPr>
           <w:rFonts w:ascii="Times New Roman" w:eastAsia="標楷體" w:hAnsi="Times New Roman" w:cs="Times New Roman" w:hint="eastAsia"/>
           <w:szCs w:val="24"/>
         </w:rPr>
-      </w:pPr>
-      <w:r>
+        <w:t>I</w:t>
+      </w:r>
+      <w:r>
+        <w:rPr>
+          <w:rFonts w:ascii="Times New Roman" w:eastAsia="標楷體" w:hAnsi="Times New Roman" w:cs="Times New Roman"/>
+          <w:szCs w:val="24"/>
+        </w:rPr>
+        <w:t xml:space="preserve">n eigenspace, we can see that it separates quite well which </w:t>
+      </w:r>
+      <w:r>
+        <w:rPr>
+          <w:rFonts w:ascii="Times New Roman" w:eastAsia="標楷體" w:hAnsi="Times New Roman" w:cs="Times New Roman"/>
+          <w:szCs w:val="24"/>
+        </w:rPr>
+        <w:t>confirm</w:t>
+      </w:r>
+      <w:r>
+        <w:rPr>
+          <w:rFonts w:ascii="Times New Roman" w:eastAsia="標楷體" w:hAnsi="Times New Roman" w:cs="Times New Roman"/>
+          <w:szCs w:val="24"/>
+        </w:rPr>
+        <w:t>s the above clustering results.</w:t>
+      </w:r>
+      <w:r>
+        <w:rPr>
+          <w:rFonts w:ascii="Times New Roman" w:eastAsia="標楷體" w:hAnsi="Times New Roman" w:cs="Times New Roman"/>
+          <w:szCs w:val="24"/>
+        </w:rPr>
+        <w:t xml:space="preserve"> The summation in each dimension of eigenvector is 0.</w:t>
+      </w:r>
+    </w:p>
+    <w:p>
+      <w:pPr>
+        <w:pStyle w:val="a3"/>
+        <w:ind w:leftChars="0" w:left="1174"/>
+        <w:rPr>
+          <w:rFonts w:ascii="Times New Roman" w:eastAsia="標楷體" w:hAnsi="Times New Roman" w:cs="Times New Roman"/>
+          <w:szCs w:val="24"/>
+        </w:rPr>
+      </w:pPr>
+    </w:p>
+    <w:p>
+      <w:pPr>
+        <w:pStyle w:val="a3"/>
+        <w:ind w:leftChars="0" w:left="1174"/>
         <w:rPr>
           <w:rFonts w:ascii="Times New Roman" w:eastAsia="標楷體" w:hAnsi="Times New Roman" w:cs="Times New Roman" w:hint="eastAsia"/>
           <w:szCs w:val="24"/>
         </w:rPr>
-        <w:t>I</w:t>
-      </w:r>
-      <w:r>
-        <w:rPr>
-          <w:rFonts w:ascii="Times New Roman" w:eastAsia="標楷體" w:hAnsi="Times New Roman" w:cs="Times New Roman"/>
-          <w:szCs w:val="24"/>
-        </w:rPr>
-        <w:t xml:space="preserve">n eigenspace, we can see that it separates quite well which </w:t>
-      </w:r>
-      <w:r>
-        <w:rPr>
-          <w:rFonts w:ascii="Times New Roman" w:eastAsia="標楷體" w:hAnsi="Times New Roman" w:cs="Times New Roman"/>
-          <w:szCs w:val="24"/>
-        </w:rPr>
-        <w:t>confirm</w:t>
-      </w:r>
-      <w:r>
-        <w:rPr>
-          <w:rFonts w:ascii="Times New Roman" w:eastAsia="標楷體" w:hAnsi="Times New Roman" w:cs="Times New Roman"/>
-          <w:szCs w:val="24"/>
-        </w:rPr>
-        <w:t>s the above clustering results.</w:t>
-      </w:r>
-      <w:r>
-        <w:rPr>
-          <w:rFonts w:ascii="Times New Roman" w:eastAsia="標楷體" w:hAnsi="Times New Roman" w:cs="Times New Roman"/>
-          <w:szCs w:val="24"/>
-        </w:rPr>
-        <w:t xml:space="preserve"> The summation in each dimension of eigenvector is 0.</w:t>
-      </w:r>
+      </w:pPr>
     </w:p>
     <w:p>
       <w:pPr>
@@ -6064,7 +6145,6 @@
           <w:rFonts w:ascii="Times New Roman" w:eastAsia="標楷體" w:hAnsi="Times New Roman" w:cs="Times New Roman"/>
           <w:szCs w:val="24"/>
         </w:rPr>
-        <w:lastRenderedPageBreak/>
         <w:t>k-means++</w:t>
       </w:r>
     </w:p>
@@ -6109,7 +6189,7 @@
               <w:ind w:leftChars="0" w:left="0"/>
               <w:jc w:val="center"/>
               <w:rPr>
-                <w:rFonts w:ascii="Times New Roman" w:eastAsia="標楷體" w:hAnsi="Times New Roman" w:cs="Times New Roman" w:hint="eastAsia"/>
+                <w:rFonts w:ascii="Times New Roman" w:eastAsia="標楷體" w:hAnsi="Times New Roman" w:cs="Times New Roman"/>
                 <w:szCs w:val="24"/>
               </w:rPr>
             </w:pPr>
@@ -6129,7 +6209,7 @@
               <w:ind w:leftChars="0" w:left="0"/>
               <w:jc w:val="center"/>
               <w:rPr>
-                <w:rFonts w:ascii="Times New Roman" w:eastAsia="標楷體" w:hAnsi="Times New Roman" w:cs="Times New Roman" w:hint="eastAsia"/>
+                <w:rFonts w:ascii="Times New Roman" w:eastAsia="標楷體" w:hAnsi="Times New Roman" w:cs="Times New Roman"/>
                 <w:szCs w:val="24"/>
               </w:rPr>
             </w:pPr>
@@ -6164,7 +6244,7 @@
               <w:ind w:leftChars="0" w:left="0"/>
               <w:jc w:val="center"/>
               <w:rPr>
-                <w:rFonts w:ascii="Times New Roman" w:eastAsia="標楷體" w:hAnsi="Times New Roman" w:cs="Times New Roman" w:hint="eastAsia"/>
+                <w:rFonts w:ascii="Times New Roman" w:eastAsia="標楷體" w:hAnsi="Times New Roman" w:cs="Times New Roman"/>
                 <w:szCs w:val="24"/>
               </w:rPr>
             </w:pPr>
@@ -6192,7 +6272,7 @@
               <w:ind w:leftChars="0" w:left="0"/>
               <w:jc w:val="center"/>
               <w:rPr>
-                <w:rFonts w:ascii="Times New Roman" w:eastAsia="標楷體" w:hAnsi="Times New Roman" w:cs="Times New Roman" w:hint="eastAsia"/>
+                <w:rFonts w:ascii="Times New Roman" w:eastAsia="標楷體" w:hAnsi="Times New Roman" w:cs="Times New Roman"/>
                 <w:szCs w:val="24"/>
               </w:rPr>
             </w:pPr>
@@ -6258,7 +6338,7 @@
               <w:ind w:leftChars="0" w:left="0"/>
               <w:jc w:val="center"/>
               <w:rPr>
-                <w:rFonts w:ascii="Times New Roman" w:eastAsia="標楷體" w:hAnsi="Times New Roman" w:cs="Times New Roman" w:hint="eastAsia"/>
+                <w:rFonts w:ascii="Times New Roman" w:eastAsia="標楷體" w:hAnsi="Times New Roman" w:cs="Times New Roman"/>
                 <w:szCs w:val="24"/>
               </w:rPr>
             </w:pPr>
@@ -6284,7 +6364,7 @@
                           </pic:cNvPicPr>
                         </pic:nvPicPr>
                         <pic:blipFill>
-                          <a:blip r:embed="rId46">
+                          <a:blip r:embed="rId47">
                             <a:extLst>
                               <a:ext uri="{28A0092B-C50C-407E-A947-70E740481C1C}">
                                 <a14:useLocalDpi xmlns:a14="http://schemas.microsoft.com/office/drawing/2010/main" val="0"/>
@@ -6332,7 +6412,7 @@
               <w:ind w:leftChars="0" w:left="0"/>
               <w:jc w:val="center"/>
               <w:rPr>
-                <w:rFonts w:ascii="Times New Roman" w:eastAsia="標楷體" w:hAnsi="Times New Roman" w:cs="Times New Roman" w:hint="eastAsia"/>
+                <w:rFonts w:ascii="Times New Roman" w:eastAsia="標楷體" w:hAnsi="Times New Roman" w:cs="Times New Roman"/>
                 <w:szCs w:val="24"/>
               </w:rPr>
             </w:pPr>
@@ -6353,80 +6433,6 @@
                       <pic:pic xmlns:pic="http://schemas.openxmlformats.org/drawingml/2006/picture">
                         <pic:nvPicPr>
                           <pic:cNvPr id="0" name="Picture 41"/>
-                          <pic:cNvPicPr>
-                            <a:picLocks noChangeAspect="1" noChangeArrowheads="1"/>
-                          </pic:cNvPicPr>
-                        </pic:nvPicPr>
-                        <pic:blipFill>
-                          <a:blip r:embed="rId56">
-                            <a:extLst>
-                              <a:ext uri="{28A0092B-C50C-407E-A947-70E740481C1C}">
-                                <a14:useLocalDpi xmlns:a14="http://schemas.microsoft.com/office/drawing/2010/main" val="0"/>
-                              </a:ext>
-                            </a:extLst>
-                          </a:blip>
-                          <a:srcRect/>
-                          <a:stretch>
-                            <a:fillRect/>
-                          </a:stretch>
-                        </pic:blipFill>
-                        <pic:spPr bwMode="auto">
-                          <a:xfrm>
-                            <a:off x="0" y="0"/>
-                            <a:ext cx="952500" cy="952500"/>
-                          </a:xfrm>
-                          <a:prstGeom prst="rect">
-                            <a:avLst/>
-                          </a:prstGeom>
-                          <a:noFill/>
-                          <a:ln>
-                            <a:noFill/>
-                          </a:ln>
-                        </pic:spPr>
-                      </pic:pic>
-                    </a:graphicData>
-                  </a:graphic>
-                </wp:inline>
-              </w:drawing>
-            </w:r>
-          </w:p>
-        </w:tc>
-        <w:tc>
-          <w:tcPr>
-            <w:tcW w:w="2551" w:type="dxa"/>
-            <w:tcBorders>
-              <w:top w:val="single" w:sz="12" w:space="0" w:color="auto"/>
-              <w:left w:val="nil"/>
-            </w:tcBorders>
-            <w:vAlign w:val="center"/>
-          </w:tcPr>
-          <w:p>
-            <w:pPr>
-              <w:pStyle w:val="a3"/>
-              <w:ind w:leftChars="0" w:left="0"/>
-              <w:jc w:val="center"/>
-              <w:rPr>
-                <w:rFonts w:ascii="Times New Roman" w:eastAsia="標楷體" w:hAnsi="Times New Roman" w:cs="Times New Roman" w:hint="eastAsia"/>
-                <w:szCs w:val="24"/>
-              </w:rPr>
-            </w:pPr>
-            <w:r>
-              <w:rPr>
-                <w:noProof/>
-              </w:rPr>
-              <w:drawing>
-                <wp:inline distT="0" distB="0" distL="0" distR="0" wp14:anchorId="5F804EF7" wp14:editId="7721036E">
-                  <wp:extent cx="952500" cy="952500"/>
-                  <wp:effectExtent l="0" t="0" r="0" b="0"/>
-                  <wp:docPr id="70" name="圖片 70"/>
-                  <wp:cNvGraphicFramePr>
-                    <a:graphicFrameLocks xmlns:a="http://schemas.openxmlformats.org/drawingml/2006/main" noChangeAspect="1"/>
-                  </wp:cNvGraphicFramePr>
-                  <a:graphic xmlns:a="http://schemas.openxmlformats.org/drawingml/2006/main">
-                    <a:graphicData uri="http://schemas.openxmlformats.org/drawingml/2006/picture">
-                      <pic:pic xmlns:pic="http://schemas.openxmlformats.org/drawingml/2006/picture">
-                        <pic:nvPicPr>
-                          <pic:cNvPr id="0" name="Picture 43"/>
                           <pic:cNvPicPr>
                             <a:picLocks noChangeAspect="1" noChangeArrowheads="1"/>
                           </pic:cNvPicPr>
@@ -6465,17 +6471,12 @@
             </w:r>
           </w:p>
         </w:tc>
-      </w:tr>
-      <w:tr>
-        <w:trPr>
-          <w:trHeight w:val="1134"/>
-          <w:jc w:val="center"/>
-        </w:trPr>
         <w:tc>
           <w:tcPr>
-            <w:tcW w:w="1134" w:type="dxa"/>
+            <w:tcW w:w="2551" w:type="dxa"/>
             <w:tcBorders>
-              <w:right w:val="single" w:sz="12" w:space="0" w:color="auto"/>
+              <w:top w:val="single" w:sz="12" w:space="0" w:color="auto"/>
+              <w:left w:val="nil"/>
             </w:tcBorders>
             <w:vAlign w:val="center"/>
           </w:tcPr>
@@ -6485,48 +6486,19 @@
               <w:ind w:leftChars="0" w:left="0"/>
               <w:jc w:val="center"/>
               <w:rPr>
+                <w:rFonts w:ascii="Times New Roman" w:eastAsia="標楷體" w:hAnsi="Times New Roman" w:cs="Times New Roman"/>
+                <w:szCs w:val="24"/>
+              </w:rPr>
+            </w:pPr>
+            <w:r>
+              <w:rPr>
                 <w:noProof/>
               </w:rPr>
-            </w:pPr>
-            <w:r>
-              <w:rPr>
-                <w:rFonts w:hint="eastAsia"/>
-                <w:noProof/>
-              </w:rPr>
-              <w:t>I</w:t>
-            </w:r>
-            <w:r>
-              <w:rPr>
-                <w:noProof/>
-              </w:rPr>
-              <w:t>mage 2</w:t>
-            </w:r>
-          </w:p>
-        </w:tc>
-        <w:tc>
-          <w:tcPr>
-            <w:tcW w:w="2551" w:type="dxa"/>
-            <w:vAlign w:val="center"/>
-          </w:tcPr>
-          <w:p>
-            <w:pPr>
-              <w:pStyle w:val="a3"/>
-              <w:ind w:leftChars="0" w:left="0"/>
-              <w:jc w:val="center"/>
-              <w:rPr>
-                <w:rFonts w:ascii="Times New Roman" w:eastAsia="標楷體" w:hAnsi="Times New Roman" w:cs="Times New Roman" w:hint="eastAsia"/>
-                <w:szCs w:val="24"/>
-              </w:rPr>
-            </w:pPr>
-            <w:r>
-              <w:rPr>
-                <w:noProof/>
-              </w:rPr>
               <w:drawing>
-                <wp:inline distT="0" distB="0" distL="0" distR="0" wp14:anchorId="6BF13388" wp14:editId="1E0586E7">
+                <wp:inline distT="0" distB="0" distL="0" distR="0" wp14:anchorId="5F804EF7" wp14:editId="7721036E">
                   <wp:extent cx="952500" cy="952500"/>
                   <wp:effectExtent l="0" t="0" r="0" b="0"/>
-                  <wp:docPr id="71" name="圖片 71"/>
+                  <wp:docPr id="70" name="圖片 70"/>
                   <wp:cNvGraphicFramePr>
                     <a:graphicFrameLocks xmlns:a="http://schemas.openxmlformats.org/drawingml/2006/main" noChangeAspect="1"/>
                   </wp:cNvGraphicFramePr>
@@ -6534,7 +6506,7 @@
                     <a:graphicData uri="http://schemas.openxmlformats.org/drawingml/2006/picture">
                       <pic:pic xmlns:pic="http://schemas.openxmlformats.org/drawingml/2006/picture">
                         <pic:nvPicPr>
-                          <pic:cNvPr id="0" name="Picture 45"/>
+                          <pic:cNvPr id="0" name="Picture 43"/>
                           <pic:cNvPicPr>
                             <a:picLocks noChangeAspect="1" noChangeArrowheads="1"/>
                           </pic:cNvPicPr>
@@ -6573,11 +6545,17 @@
             </w:r>
           </w:p>
         </w:tc>
+      </w:tr>
+      <w:tr>
+        <w:trPr>
+          <w:trHeight w:val="1134"/>
+          <w:jc w:val="center"/>
+        </w:trPr>
         <w:tc>
           <w:tcPr>
-            <w:tcW w:w="2551" w:type="dxa"/>
+            <w:tcW w:w="1134" w:type="dxa"/>
             <w:tcBorders>
-              <w:left w:val="nil"/>
+              <w:right w:val="single" w:sz="12" w:space="0" w:color="auto"/>
             </w:tcBorders>
             <w:vAlign w:val="center"/>
           </w:tcPr>
@@ -6587,6 +6565,35 @@
               <w:ind w:leftChars="0" w:left="0"/>
               <w:jc w:val="center"/>
               <w:rPr>
+                <w:noProof/>
+              </w:rPr>
+            </w:pPr>
+            <w:r>
+              <w:rPr>
+                <w:rFonts w:hint="eastAsia"/>
+                <w:noProof/>
+              </w:rPr>
+              <w:t>I</w:t>
+            </w:r>
+            <w:r>
+              <w:rPr>
+                <w:noProof/>
+              </w:rPr>
+              <w:t>mage 2</w:t>
+            </w:r>
+          </w:p>
+        </w:tc>
+        <w:tc>
+          <w:tcPr>
+            <w:tcW w:w="2551" w:type="dxa"/>
+            <w:vAlign w:val="center"/>
+          </w:tcPr>
+          <w:p>
+            <w:pPr>
+              <w:pStyle w:val="a3"/>
+              <w:ind w:leftChars="0" w:left="0"/>
+              <w:jc w:val="center"/>
+              <w:rPr>
                 <w:rFonts w:ascii="Times New Roman" w:eastAsia="標楷體" w:hAnsi="Times New Roman" w:cs="Times New Roman"/>
                 <w:szCs w:val="24"/>
               </w:rPr>
@@ -6596,10 +6603,10 @@
                 <w:noProof/>
               </w:rPr>
               <w:drawing>
-                <wp:inline distT="0" distB="0" distL="0" distR="0" wp14:anchorId="0C77ED0D" wp14:editId="5364E6BC">
+                <wp:inline distT="0" distB="0" distL="0" distR="0" wp14:anchorId="6BF13388" wp14:editId="1E0586E7">
                   <wp:extent cx="952500" cy="952500"/>
                   <wp:effectExtent l="0" t="0" r="0" b="0"/>
-                  <wp:docPr id="72" name="圖片 72"/>
+                  <wp:docPr id="71" name="圖片 71"/>
                   <wp:cNvGraphicFramePr>
                     <a:graphicFrameLocks xmlns:a="http://schemas.openxmlformats.org/drawingml/2006/main" noChangeAspect="1"/>
                   </wp:cNvGraphicFramePr>
@@ -6607,7 +6614,7 @@
                     <a:graphicData uri="http://schemas.openxmlformats.org/drawingml/2006/picture">
                       <pic:pic xmlns:pic="http://schemas.openxmlformats.org/drawingml/2006/picture">
                         <pic:nvPicPr>
-                          <pic:cNvPr id="0" name="Picture 47"/>
+                          <pic:cNvPr id="0" name="Picture 45"/>
                           <pic:cNvPicPr>
                             <a:picLocks noChangeAspect="1" noChangeArrowheads="1"/>
                           </pic:cNvPicPr>
@@ -6669,10 +6676,10 @@
                 <w:noProof/>
               </w:rPr>
               <w:drawing>
-                <wp:inline distT="0" distB="0" distL="0" distR="0" wp14:anchorId="0B6B505D" wp14:editId="02681B71">
+                <wp:inline distT="0" distB="0" distL="0" distR="0" wp14:anchorId="0C77ED0D" wp14:editId="5364E6BC">
                   <wp:extent cx="952500" cy="952500"/>
                   <wp:effectExtent l="0" t="0" r="0" b="0"/>
-                  <wp:docPr id="73" name="圖片 73"/>
+                  <wp:docPr id="72" name="圖片 72"/>
                   <wp:cNvGraphicFramePr>
                     <a:graphicFrameLocks xmlns:a="http://schemas.openxmlformats.org/drawingml/2006/main" noChangeAspect="1"/>
                   </wp:cNvGraphicFramePr>
@@ -6680,7 +6687,7 @@
                     <a:graphicData uri="http://schemas.openxmlformats.org/drawingml/2006/picture">
                       <pic:pic xmlns:pic="http://schemas.openxmlformats.org/drawingml/2006/picture">
                         <pic:nvPicPr>
-                          <pic:cNvPr id="0" name="Picture 49"/>
+                          <pic:cNvPr id="0" name="Picture 47"/>
                           <pic:cNvPicPr>
                             <a:picLocks noChangeAspect="1" noChangeArrowheads="1"/>
                           </pic:cNvPicPr>
@@ -6719,6 +6726,79 @@
             </w:r>
           </w:p>
         </w:tc>
+        <w:tc>
+          <w:tcPr>
+            <w:tcW w:w="2551" w:type="dxa"/>
+            <w:tcBorders>
+              <w:left w:val="nil"/>
+            </w:tcBorders>
+            <w:vAlign w:val="center"/>
+          </w:tcPr>
+          <w:p>
+            <w:pPr>
+              <w:pStyle w:val="a3"/>
+              <w:ind w:leftChars="0" w:left="0"/>
+              <w:jc w:val="center"/>
+              <w:rPr>
+                <w:rFonts w:ascii="Times New Roman" w:eastAsia="標楷體" w:hAnsi="Times New Roman" w:cs="Times New Roman"/>
+                <w:szCs w:val="24"/>
+              </w:rPr>
+            </w:pPr>
+            <w:r>
+              <w:rPr>
+                <w:noProof/>
+              </w:rPr>
+              <w:drawing>
+                <wp:inline distT="0" distB="0" distL="0" distR="0" wp14:anchorId="0B6B505D" wp14:editId="02681B71">
+                  <wp:extent cx="952500" cy="952500"/>
+                  <wp:effectExtent l="0" t="0" r="0" b="0"/>
+                  <wp:docPr id="73" name="圖片 73"/>
+                  <wp:cNvGraphicFramePr>
+                    <a:graphicFrameLocks xmlns:a="http://schemas.openxmlformats.org/drawingml/2006/main" noChangeAspect="1"/>
+                  </wp:cNvGraphicFramePr>
+                  <a:graphic xmlns:a="http://schemas.openxmlformats.org/drawingml/2006/main">
+                    <a:graphicData uri="http://schemas.openxmlformats.org/drawingml/2006/picture">
+                      <pic:pic xmlns:pic="http://schemas.openxmlformats.org/drawingml/2006/picture">
+                        <pic:nvPicPr>
+                          <pic:cNvPr id="0" name="Picture 49"/>
+                          <pic:cNvPicPr>
+                            <a:picLocks noChangeAspect="1" noChangeArrowheads="1"/>
+                          </pic:cNvPicPr>
+                        </pic:nvPicPr>
+                        <pic:blipFill>
+                          <a:blip r:embed="rId61">
+                            <a:extLst>
+                              <a:ext uri="{28A0092B-C50C-407E-A947-70E740481C1C}">
+                                <a14:useLocalDpi xmlns:a14="http://schemas.microsoft.com/office/drawing/2010/main" val="0"/>
+                              </a:ext>
+                            </a:extLst>
+                          </a:blip>
+                          <a:srcRect/>
+                          <a:stretch>
+                            <a:fillRect/>
+                          </a:stretch>
+                        </pic:blipFill>
+                        <pic:spPr bwMode="auto">
+                          <a:xfrm>
+                            <a:off x="0" y="0"/>
+                            <a:ext cx="952500" cy="952500"/>
+                          </a:xfrm>
+                          <a:prstGeom prst="rect">
+                            <a:avLst/>
+                          </a:prstGeom>
+                          <a:noFill/>
+                          <a:ln>
+                            <a:noFill/>
+                          </a:ln>
+                        </pic:spPr>
+                      </pic:pic>
+                    </a:graphicData>
+                  </a:graphic>
+                </wp:inline>
+              </w:drawing>
+            </w:r>
+          </w:p>
+        </w:tc>
       </w:tr>
     </w:tbl>
     <w:p>
@@ -6744,6 +6824,16 @@
         </w:rPr>
         <w:t>he k-means++ results look likely to random results.</w:t>
       </w:r>
+    </w:p>
+    <w:p>
+      <w:pPr>
+        <w:pStyle w:val="a3"/>
+        <w:ind w:leftChars="0" w:left="1174"/>
+        <w:rPr>
+          <w:rFonts w:ascii="Times New Roman" w:eastAsia="標楷體" w:hAnsi="Times New Roman" w:cs="Times New Roman"/>
+          <w:szCs w:val="24"/>
+        </w:rPr>
+      </w:pPr>
     </w:p>
     <w:tbl>
       <w:tblPr>
@@ -6785,7 +6875,7 @@
               <w:ind w:leftChars="0" w:left="0"/>
               <w:jc w:val="center"/>
               <w:rPr>
-                <w:rFonts w:ascii="Times New Roman" w:eastAsia="標楷體" w:hAnsi="Times New Roman" w:cs="Times New Roman" w:hint="eastAsia"/>
+                <w:rFonts w:ascii="Times New Roman" w:eastAsia="標楷體" w:hAnsi="Times New Roman" w:cs="Times New Roman"/>
                 <w:szCs w:val="24"/>
               </w:rPr>
             </w:pPr>
@@ -6805,7 +6895,7 @@
               <w:ind w:leftChars="0" w:left="0"/>
               <w:jc w:val="center"/>
               <w:rPr>
-                <w:rFonts w:ascii="Times New Roman" w:eastAsia="標楷體" w:hAnsi="Times New Roman" w:cs="Times New Roman" w:hint="eastAsia"/>
+                <w:rFonts w:ascii="Times New Roman" w:eastAsia="標楷體" w:hAnsi="Times New Roman" w:cs="Times New Roman"/>
                 <w:szCs w:val="24"/>
               </w:rPr>
             </w:pPr>
@@ -6840,7 +6930,7 @@
               <w:ind w:leftChars="0" w:left="0"/>
               <w:jc w:val="center"/>
               <w:rPr>
-                <w:rFonts w:ascii="Times New Roman" w:eastAsia="標楷體" w:hAnsi="Times New Roman" w:cs="Times New Roman" w:hint="eastAsia"/>
+                <w:rFonts w:ascii="Times New Roman" w:eastAsia="標楷體" w:hAnsi="Times New Roman" w:cs="Times New Roman"/>
                 <w:szCs w:val="24"/>
               </w:rPr>
             </w:pPr>
@@ -6906,7 +6996,7 @@
               <w:ind w:leftChars="0" w:left="0"/>
               <w:jc w:val="center"/>
               <w:rPr>
-                <w:rFonts w:ascii="Times New Roman" w:eastAsia="標楷體" w:hAnsi="Times New Roman" w:cs="Times New Roman" w:hint="eastAsia"/>
+                <w:rFonts w:ascii="Times New Roman" w:eastAsia="標楷體" w:hAnsi="Times New Roman" w:cs="Times New Roman"/>
                 <w:szCs w:val="24"/>
               </w:rPr>
             </w:pPr>
@@ -6932,7 +7022,7 @@
                           </pic:cNvPicPr>
                         </pic:nvPicPr>
                         <pic:blipFill rotWithShape="1">
-                          <a:blip r:embed="rId61" cstate="print">
+                          <a:blip r:embed="rId62" cstate="print">
                             <a:extLst>
                               <a:ext uri="{28A0092B-C50C-407E-A947-70E740481C1C}">
                                 <a14:useLocalDpi xmlns:a14="http://schemas.microsoft.com/office/drawing/2010/main" val="0"/>
@@ -6983,7 +7073,7 @@
               <w:ind w:leftChars="0" w:left="0"/>
               <w:jc w:val="center"/>
               <w:rPr>
-                <w:rFonts w:ascii="Times New Roman" w:eastAsia="標楷體" w:hAnsi="Times New Roman" w:cs="Times New Roman" w:hint="eastAsia"/>
+                <w:rFonts w:ascii="Times New Roman" w:eastAsia="標楷體" w:hAnsi="Times New Roman" w:cs="Times New Roman"/>
                 <w:szCs w:val="24"/>
               </w:rPr>
             </w:pPr>
@@ -7009,7 +7099,7 @@
                           </pic:cNvPicPr>
                         </pic:nvPicPr>
                         <pic:blipFill rotWithShape="1">
-                          <a:blip r:embed="rId62" cstate="print">
+                          <a:blip r:embed="rId63" cstate="print">
                             <a:extLst>
                               <a:ext uri="{28A0092B-C50C-407E-A947-70E740481C1C}">
                                 <a14:useLocalDpi xmlns:a14="http://schemas.microsoft.com/office/drawing/2010/main" val="0"/>
@@ -7094,7 +7184,7 @@
               <w:ind w:leftChars="0" w:left="0"/>
               <w:jc w:val="center"/>
               <w:rPr>
-                <w:rFonts w:ascii="Times New Roman" w:eastAsia="標楷體" w:hAnsi="Times New Roman" w:cs="Times New Roman" w:hint="eastAsia"/>
+                <w:rFonts w:ascii="Times New Roman" w:eastAsia="標楷體" w:hAnsi="Times New Roman" w:cs="Times New Roman"/>
                 <w:szCs w:val="24"/>
               </w:rPr>
             </w:pPr>
@@ -7120,7 +7210,7 @@
                           </pic:cNvPicPr>
                         </pic:nvPicPr>
                         <pic:blipFill rotWithShape="1">
-                          <a:blip r:embed="rId63" cstate="print">
+                          <a:blip r:embed="rId64" cstate="print">
                             <a:extLst>
                               <a:ext uri="{28A0092B-C50C-407E-A947-70E740481C1C}">
                                 <a14:useLocalDpi xmlns:a14="http://schemas.microsoft.com/office/drawing/2010/main" val="0"/>
@@ -7196,7 +7286,7 @@
                           </pic:cNvPicPr>
                         </pic:nvPicPr>
                         <pic:blipFill rotWithShape="1">
-                          <a:blip r:embed="rId64" cstate="print">
+                          <a:blip r:embed="rId65" cstate="print">
                             <a:extLst>
                               <a:ext uri="{28A0092B-C50C-407E-A947-70E740481C1C}">
                                 <a14:useLocalDpi xmlns:a14="http://schemas.microsoft.com/office/drawing/2010/main" val="0"/>
@@ -7239,38 +7329,78 @@
         <w:pStyle w:val="a3"/>
         <w:ind w:leftChars="0" w:left="1174"/>
         <w:rPr>
+          <w:rFonts w:ascii="Times New Roman" w:eastAsia="標楷體" w:hAnsi="Times New Roman" w:cs="Times New Roman"/>
+          <w:szCs w:val="24"/>
+        </w:rPr>
+      </w:pPr>
+      <w:r>
+        <w:rPr>
           <w:rFonts w:ascii="Times New Roman" w:eastAsia="標楷體" w:hAnsi="Times New Roman" w:cs="Times New Roman" w:hint="eastAsia"/>
           <w:szCs w:val="24"/>
         </w:rPr>
-      </w:pPr>
-      <w:r>
+        <w:t>I</w:t>
+      </w:r>
+      <w:r>
+        <w:rPr>
+          <w:rFonts w:ascii="Times New Roman" w:eastAsia="標楷體" w:hAnsi="Times New Roman" w:cs="Times New Roman"/>
+          <w:szCs w:val="24"/>
+        </w:rPr>
+        <w:t xml:space="preserve">n eigenspace, we can see that it separates quite well which </w:t>
+      </w:r>
+      <w:r>
+        <w:rPr>
+          <w:rFonts w:ascii="Times New Roman" w:eastAsia="標楷體" w:hAnsi="Times New Roman" w:cs="Times New Roman"/>
+          <w:szCs w:val="24"/>
+        </w:rPr>
+        <w:t>confirm</w:t>
+      </w:r>
+      <w:r>
+        <w:rPr>
+          <w:rFonts w:ascii="Times New Roman" w:eastAsia="標楷體" w:hAnsi="Times New Roman" w:cs="Times New Roman"/>
+          <w:szCs w:val="24"/>
+        </w:rPr>
+        <w:t>s the above clustering results.</w:t>
+      </w:r>
+    </w:p>
+    <w:p>
+      <w:pPr>
+        <w:pStyle w:val="a3"/>
+        <w:ind w:leftChars="0" w:left="1174"/>
+        <w:rPr>
+          <w:rFonts w:ascii="Times New Roman" w:eastAsia="標楷體" w:hAnsi="Times New Roman" w:cs="Times New Roman"/>
+          <w:szCs w:val="24"/>
+        </w:rPr>
+      </w:pPr>
+    </w:p>
+    <w:p>
+      <w:pPr>
+        <w:pStyle w:val="a3"/>
+        <w:ind w:leftChars="0" w:left="1174"/>
+        <w:rPr>
+          <w:rFonts w:ascii="Times New Roman" w:eastAsia="標楷體" w:hAnsi="Times New Roman" w:cs="Times New Roman"/>
+          <w:szCs w:val="24"/>
+        </w:rPr>
+      </w:pPr>
+    </w:p>
+    <w:p>
+      <w:pPr>
+        <w:pStyle w:val="a3"/>
+        <w:ind w:leftChars="0" w:left="1174"/>
+        <w:rPr>
+          <w:rFonts w:ascii="Times New Roman" w:eastAsia="標楷體" w:hAnsi="Times New Roman" w:cs="Times New Roman"/>
+          <w:szCs w:val="24"/>
+        </w:rPr>
+      </w:pPr>
+    </w:p>
+    <w:p>
+      <w:pPr>
+        <w:pStyle w:val="a3"/>
+        <w:ind w:leftChars="0" w:left="1174"/>
         <w:rPr>
           <w:rFonts w:ascii="Times New Roman" w:eastAsia="標楷體" w:hAnsi="Times New Roman" w:cs="Times New Roman" w:hint="eastAsia"/>
           <w:szCs w:val="24"/>
         </w:rPr>
-        <w:t>I</w:t>
-      </w:r>
-      <w:r>
-        <w:rPr>
-          <w:rFonts w:ascii="Times New Roman" w:eastAsia="標楷體" w:hAnsi="Times New Roman" w:cs="Times New Roman"/>
-          <w:szCs w:val="24"/>
-        </w:rPr>
-        <w:t xml:space="preserve">n eigenspace, we can see that it separates quite well which </w:t>
-      </w:r>
-      <w:r>
-        <w:rPr>
-          <w:rFonts w:ascii="Times New Roman" w:eastAsia="標楷體" w:hAnsi="Times New Roman" w:cs="Times New Roman"/>
-          <w:szCs w:val="24"/>
-        </w:rPr>
-        <w:t>confirm</w:t>
-      </w:r>
-      <w:r>
-        <w:rPr>
-          <w:rFonts w:ascii="Times New Roman" w:eastAsia="標楷體" w:hAnsi="Times New Roman" w:cs="Times New Roman"/>
-          <w:szCs w:val="24"/>
-        </w:rPr>
-        <w:t>s the above clustering results.</w:t>
-      </w:r>
+      </w:pPr>
     </w:p>
     <w:p>
       <w:pPr>
@@ -7290,6 +7420,7 @@
           <w:rFonts w:ascii="Times New Roman" w:eastAsia="標楷體" w:hAnsi="Times New Roman" w:cs="Times New Roman" w:hint="eastAsia"/>
           <w:szCs w:val="24"/>
         </w:rPr>
+        <w:lastRenderedPageBreak/>
         <w:t>S</w:t>
       </w:r>
       <w:r>
@@ -7304,14 +7435,7 @@
           <w:rFonts w:ascii="Times New Roman" w:eastAsia="標楷體" w:hAnsi="Times New Roman" w:cs="Times New Roman"/>
           <w:szCs w:val="24"/>
         </w:rPr>
-        <w:t xml:space="preserve"> </w:t>
-      </w:r>
-      <w:r>
-        <w:rPr>
-          <w:rFonts w:ascii="Times New Roman" w:eastAsia="標楷體" w:hAnsi="Times New Roman" w:cs="Times New Roman"/>
-          <w:szCs w:val="24"/>
-        </w:rPr>
-        <w:t>(</w:t>
+        <w:t xml:space="preserve"> (</w:t>
       </w:r>
       <m:oMath>
         <m:sSub>
@@ -7473,7 +7597,7 @@
               <w:ind w:leftChars="0" w:left="0"/>
               <w:jc w:val="center"/>
               <w:rPr>
-                <w:rFonts w:ascii="Times New Roman" w:eastAsia="標楷體" w:hAnsi="Times New Roman" w:cs="Times New Roman" w:hint="eastAsia"/>
+                <w:rFonts w:ascii="Times New Roman" w:eastAsia="標楷體" w:hAnsi="Times New Roman" w:cs="Times New Roman"/>
                 <w:szCs w:val="24"/>
               </w:rPr>
             </w:pPr>
@@ -7493,7 +7617,7 @@
               <w:ind w:leftChars="0" w:left="0"/>
               <w:jc w:val="center"/>
               <w:rPr>
-                <w:rFonts w:ascii="Times New Roman" w:eastAsia="標楷體" w:hAnsi="Times New Roman" w:cs="Times New Roman" w:hint="eastAsia"/>
+                <w:rFonts w:ascii="Times New Roman" w:eastAsia="標楷體" w:hAnsi="Times New Roman" w:cs="Times New Roman"/>
                 <w:szCs w:val="24"/>
               </w:rPr>
             </w:pPr>
@@ -7528,7 +7652,7 @@
               <w:ind w:leftChars="0" w:left="0"/>
               <w:jc w:val="center"/>
               <w:rPr>
-                <w:rFonts w:ascii="Times New Roman" w:eastAsia="標楷體" w:hAnsi="Times New Roman" w:cs="Times New Roman" w:hint="eastAsia"/>
+                <w:rFonts w:ascii="Times New Roman" w:eastAsia="標楷體" w:hAnsi="Times New Roman" w:cs="Times New Roman"/>
                 <w:szCs w:val="24"/>
               </w:rPr>
             </w:pPr>
@@ -7556,7 +7680,7 @@
               <w:ind w:leftChars="0" w:left="0"/>
               <w:jc w:val="center"/>
               <w:rPr>
-                <w:rFonts w:ascii="Times New Roman" w:eastAsia="標楷體" w:hAnsi="Times New Roman" w:cs="Times New Roman" w:hint="eastAsia"/>
+                <w:rFonts w:ascii="Times New Roman" w:eastAsia="標楷體" w:hAnsi="Times New Roman" w:cs="Times New Roman"/>
                 <w:szCs w:val="24"/>
               </w:rPr>
             </w:pPr>
@@ -7622,7 +7746,7 @@
               <w:ind w:leftChars="0" w:left="0"/>
               <w:jc w:val="center"/>
               <w:rPr>
-                <w:rFonts w:ascii="Times New Roman" w:eastAsia="標楷體" w:hAnsi="Times New Roman" w:cs="Times New Roman" w:hint="eastAsia"/>
+                <w:rFonts w:ascii="Times New Roman" w:eastAsia="標楷體" w:hAnsi="Times New Roman" w:cs="Times New Roman"/>
                 <w:szCs w:val="24"/>
               </w:rPr>
             </w:pPr>
@@ -7643,80 +7767,6 @@
                       <pic:pic xmlns:pic="http://schemas.openxmlformats.org/drawingml/2006/picture">
                         <pic:nvPicPr>
                           <pic:cNvPr id="0" name="Picture 59"/>
-                          <pic:cNvPicPr>
-                            <a:picLocks noChangeAspect="1" noChangeArrowheads="1"/>
-                          </pic:cNvPicPr>
-                        </pic:nvPicPr>
-                        <pic:blipFill>
-                          <a:blip r:embed="rId65">
-                            <a:extLst>
-                              <a:ext uri="{28A0092B-C50C-407E-A947-70E740481C1C}">
-                                <a14:useLocalDpi xmlns:a14="http://schemas.microsoft.com/office/drawing/2010/main" val="0"/>
-                              </a:ext>
-                            </a:extLst>
-                          </a:blip>
-                          <a:srcRect/>
-                          <a:stretch>
-                            <a:fillRect/>
-                          </a:stretch>
-                        </pic:blipFill>
-                        <pic:spPr bwMode="auto">
-                          <a:xfrm>
-                            <a:off x="0" y="0"/>
-                            <a:ext cx="952500" cy="952500"/>
-                          </a:xfrm>
-                          <a:prstGeom prst="rect">
-                            <a:avLst/>
-                          </a:prstGeom>
-                          <a:noFill/>
-                          <a:ln>
-                            <a:noFill/>
-                          </a:ln>
-                        </pic:spPr>
-                      </pic:pic>
-                    </a:graphicData>
-                  </a:graphic>
-                </wp:inline>
-              </w:drawing>
-            </w:r>
-          </w:p>
-        </w:tc>
-        <w:tc>
-          <w:tcPr>
-            <w:tcW w:w="2551" w:type="dxa"/>
-            <w:tcBorders>
-              <w:top w:val="single" w:sz="12" w:space="0" w:color="auto"/>
-              <w:left w:val="nil"/>
-            </w:tcBorders>
-            <w:vAlign w:val="center"/>
-          </w:tcPr>
-          <w:p>
-            <w:pPr>
-              <w:pStyle w:val="a3"/>
-              <w:ind w:leftChars="0" w:left="0"/>
-              <w:jc w:val="center"/>
-              <w:rPr>
-                <w:rFonts w:ascii="Times New Roman" w:eastAsia="標楷體" w:hAnsi="Times New Roman" w:cs="Times New Roman" w:hint="eastAsia"/>
-                <w:szCs w:val="24"/>
-              </w:rPr>
-            </w:pPr>
-            <w:r>
-              <w:rPr>
-                <w:noProof/>
-              </w:rPr>
-              <w:drawing>
-                <wp:inline distT="0" distB="0" distL="0" distR="0" wp14:anchorId="574E7459" wp14:editId="2599AAF5">
-                  <wp:extent cx="952500" cy="952500"/>
-                  <wp:effectExtent l="0" t="0" r="0" b="0"/>
-                  <wp:docPr id="97" name="圖片 97"/>
-                  <wp:cNvGraphicFramePr>
-                    <a:graphicFrameLocks xmlns:a="http://schemas.openxmlformats.org/drawingml/2006/main" noChangeAspect="1"/>
-                  </wp:cNvGraphicFramePr>
-                  <a:graphic xmlns:a="http://schemas.openxmlformats.org/drawingml/2006/main">
-                    <a:graphicData uri="http://schemas.openxmlformats.org/drawingml/2006/picture">
-                      <pic:pic xmlns:pic="http://schemas.openxmlformats.org/drawingml/2006/picture">
-                        <pic:nvPicPr>
-                          <pic:cNvPr id="0" name="Picture 61"/>
                           <pic:cNvPicPr>
                             <a:picLocks noChangeAspect="1" noChangeArrowheads="1"/>
                           </pic:cNvPicPr>
@@ -7770,7 +7820,7 @@
               <w:ind w:leftChars="0" w:left="0"/>
               <w:jc w:val="center"/>
               <w:rPr>
-                <w:rFonts w:ascii="Times New Roman" w:eastAsia="標楷體" w:hAnsi="Times New Roman" w:cs="Times New Roman" w:hint="eastAsia"/>
+                <w:rFonts w:ascii="Times New Roman" w:eastAsia="標楷體" w:hAnsi="Times New Roman" w:cs="Times New Roman"/>
                 <w:szCs w:val="24"/>
               </w:rPr>
             </w:pPr>
@@ -7779,10 +7829,10 @@
                 <w:noProof/>
               </w:rPr>
               <w:drawing>
-                <wp:inline distT="0" distB="0" distL="0" distR="0" wp14:anchorId="75F135C6" wp14:editId="55611417">
+                <wp:inline distT="0" distB="0" distL="0" distR="0" wp14:anchorId="574E7459" wp14:editId="2599AAF5">
                   <wp:extent cx="952500" cy="952500"/>
                   <wp:effectExtent l="0" t="0" r="0" b="0"/>
-                  <wp:docPr id="98" name="圖片 98"/>
+                  <wp:docPr id="97" name="圖片 97"/>
                   <wp:cNvGraphicFramePr>
                     <a:graphicFrameLocks xmlns:a="http://schemas.openxmlformats.org/drawingml/2006/main" noChangeAspect="1"/>
                   </wp:cNvGraphicFramePr>
@@ -7790,7 +7840,7 @@
                     <a:graphicData uri="http://schemas.openxmlformats.org/drawingml/2006/picture">
                       <pic:pic xmlns:pic="http://schemas.openxmlformats.org/drawingml/2006/picture">
                         <pic:nvPicPr>
-                          <pic:cNvPr id="0" name="Picture 63"/>
+                          <pic:cNvPr id="0" name="Picture 61"/>
                           <pic:cNvPicPr>
                             <a:picLocks noChangeAspect="1" noChangeArrowheads="1"/>
                           </pic:cNvPicPr>
@@ -7829,17 +7879,12 @@
             </w:r>
           </w:p>
         </w:tc>
-      </w:tr>
-      <w:tr>
-        <w:trPr>
-          <w:trHeight w:val="1134"/>
-          <w:jc w:val="center"/>
-        </w:trPr>
         <w:tc>
           <w:tcPr>
-            <w:tcW w:w="1134" w:type="dxa"/>
+            <w:tcW w:w="2551" w:type="dxa"/>
             <w:tcBorders>
-              <w:right w:val="single" w:sz="12" w:space="0" w:color="auto"/>
+              <w:top w:val="single" w:sz="12" w:space="0" w:color="auto"/>
+              <w:left w:val="nil"/>
             </w:tcBorders>
             <w:vAlign w:val="center"/>
           </w:tcPr>
@@ -7849,48 +7894,19 @@
               <w:ind w:leftChars="0" w:left="0"/>
               <w:jc w:val="center"/>
               <w:rPr>
+                <w:rFonts w:ascii="Times New Roman" w:eastAsia="標楷體" w:hAnsi="Times New Roman" w:cs="Times New Roman"/>
+                <w:szCs w:val="24"/>
+              </w:rPr>
+            </w:pPr>
+            <w:r>
+              <w:rPr>
                 <w:noProof/>
               </w:rPr>
-            </w:pPr>
-            <w:r>
-              <w:rPr>
-                <w:rFonts w:hint="eastAsia"/>
-                <w:noProof/>
-              </w:rPr>
-              <w:t>I</w:t>
-            </w:r>
-            <w:r>
-              <w:rPr>
-                <w:noProof/>
-              </w:rPr>
-              <w:t>mage 2</w:t>
-            </w:r>
-          </w:p>
-        </w:tc>
-        <w:tc>
-          <w:tcPr>
-            <w:tcW w:w="2551" w:type="dxa"/>
-            <w:vAlign w:val="center"/>
-          </w:tcPr>
-          <w:p>
-            <w:pPr>
-              <w:pStyle w:val="a3"/>
-              <w:ind w:leftChars="0" w:left="0"/>
-              <w:jc w:val="center"/>
-              <w:rPr>
-                <w:rFonts w:ascii="Times New Roman" w:eastAsia="標楷體" w:hAnsi="Times New Roman" w:cs="Times New Roman" w:hint="eastAsia"/>
-                <w:szCs w:val="24"/>
-              </w:rPr>
-            </w:pPr>
-            <w:r>
-              <w:rPr>
-                <w:noProof/>
-              </w:rPr>
               <w:drawing>
-                <wp:inline distT="0" distB="0" distL="0" distR="0" wp14:anchorId="75501E56" wp14:editId="67899F50">
+                <wp:inline distT="0" distB="0" distL="0" distR="0" wp14:anchorId="75F135C6" wp14:editId="55611417">
                   <wp:extent cx="952500" cy="952500"/>
                   <wp:effectExtent l="0" t="0" r="0" b="0"/>
-                  <wp:docPr id="101" name="圖片 101"/>
+                  <wp:docPr id="98" name="圖片 98"/>
                   <wp:cNvGraphicFramePr>
                     <a:graphicFrameLocks xmlns:a="http://schemas.openxmlformats.org/drawingml/2006/main" noChangeAspect="1"/>
                   </wp:cNvGraphicFramePr>
@@ -7898,7 +7914,7 @@
                     <a:graphicData uri="http://schemas.openxmlformats.org/drawingml/2006/picture">
                       <pic:pic xmlns:pic="http://schemas.openxmlformats.org/drawingml/2006/picture">
                         <pic:nvPicPr>
-                          <pic:cNvPr id="0" name="Picture 69"/>
+                          <pic:cNvPr id="0" name="Picture 63"/>
                           <pic:cNvPicPr>
                             <a:picLocks noChangeAspect="1" noChangeArrowheads="1"/>
                           </pic:cNvPicPr>
@@ -7937,11 +7953,17 @@
             </w:r>
           </w:p>
         </w:tc>
+      </w:tr>
+      <w:tr>
+        <w:trPr>
+          <w:trHeight w:val="1134"/>
+          <w:jc w:val="center"/>
+        </w:trPr>
         <w:tc>
           <w:tcPr>
-            <w:tcW w:w="2551" w:type="dxa"/>
+            <w:tcW w:w="1134" w:type="dxa"/>
             <w:tcBorders>
-              <w:left w:val="nil"/>
+              <w:right w:val="single" w:sz="12" w:space="0" w:color="auto"/>
             </w:tcBorders>
             <w:vAlign w:val="center"/>
           </w:tcPr>
@@ -7951,6 +7973,35 @@
               <w:ind w:leftChars="0" w:left="0"/>
               <w:jc w:val="center"/>
               <w:rPr>
+                <w:noProof/>
+              </w:rPr>
+            </w:pPr>
+            <w:r>
+              <w:rPr>
+                <w:rFonts w:hint="eastAsia"/>
+                <w:noProof/>
+              </w:rPr>
+              <w:t>I</w:t>
+            </w:r>
+            <w:r>
+              <w:rPr>
+                <w:noProof/>
+              </w:rPr>
+              <w:t>mage 2</w:t>
+            </w:r>
+          </w:p>
+        </w:tc>
+        <w:tc>
+          <w:tcPr>
+            <w:tcW w:w="2551" w:type="dxa"/>
+            <w:vAlign w:val="center"/>
+          </w:tcPr>
+          <w:p>
+            <w:pPr>
+              <w:pStyle w:val="a3"/>
+              <w:ind w:leftChars="0" w:left="0"/>
+              <w:jc w:val="center"/>
+              <w:rPr>
                 <w:rFonts w:ascii="Times New Roman" w:eastAsia="標楷體" w:hAnsi="Times New Roman" w:cs="Times New Roman"/>
                 <w:szCs w:val="24"/>
               </w:rPr>
@@ -7960,10 +8011,10 @@
                 <w:noProof/>
               </w:rPr>
               <w:drawing>
-                <wp:inline distT="0" distB="0" distL="0" distR="0" wp14:anchorId="04EC2B54" wp14:editId="5FFD3B66">
+                <wp:inline distT="0" distB="0" distL="0" distR="0" wp14:anchorId="75501E56" wp14:editId="67899F50">
                   <wp:extent cx="952500" cy="952500"/>
                   <wp:effectExtent l="0" t="0" r="0" b="0"/>
-                  <wp:docPr id="102" name="圖片 102"/>
+                  <wp:docPr id="101" name="圖片 101"/>
                   <wp:cNvGraphicFramePr>
                     <a:graphicFrameLocks xmlns:a="http://schemas.openxmlformats.org/drawingml/2006/main" noChangeAspect="1"/>
                   </wp:cNvGraphicFramePr>
@@ -7971,7 +8022,7 @@
                     <a:graphicData uri="http://schemas.openxmlformats.org/drawingml/2006/picture">
                       <pic:pic xmlns:pic="http://schemas.openxmlformats.org/drawingml/2006/picture">
                         <pic:nvPicPr>
-                          <pic:cNvPr id="0" name="Picture 71"/>
+                          <pic:cNvPr id="0" name="Picture 69"/>
                           <pic:cNvPicPr>
                             <a:picLocks noChangeAspect="1" noChangeArrowheads="1"/>
                           </pic:cNvPicPr>
@@ -8033,10 +8084,10 @@
                 <w:noProof/>
               </w:rPr>
               <w:drawing>
-                <wp:inline distT="0" distB="0" distL="0" distR="0" wp14:anchorId="04DD678E" wp14:editId="391788C4">
+                <wp:inline distT="0" distB="0" distL="0" distR="0" wp14:anchorId="04EC2B54" wp14:editId="5FFD3B66">
                   <wp:extent cx="952500" cy="952500"/>
                   <wp:effectExtent l="0" t="0" r="0" b="0"/>
-                  <wp:docPr id="103" name="圖片 103"/>
+                  <wp:docPr id="102" name="圖片 102"/>
                   <wp:cNvGraphicFramePr>
                     <a:graphicFrameLocks xmlns:a="http://schemas.openxmlformats.org/drawingml/2006/main" noChangeAspect="1"/>
                   </wp:cNvGraphicFramePr>
@@ -8044,7 +8095,7 @@
                     <a:graphicData uri="http://schemas.openxmlformats.org/drawingml/2006/picture">
                       <pic:pic xmlns:pic="http://schemas.openxmlformats.org/drawingml/2006/picture">
                         <pic:nvPicPr>
-                          <pic:cNvPr id="0" name="Picture 73"/>
+                          <pic:cNvPr id="0" name="Picture 71"/>
                           <pic:cNvPicPr>
                             <a:picLocks noChangeAspect="1" noChangeArrowheads="1"/>
                           </pic:cNvPicPr>
@@ -8083,6 +8134,79 @@
             </w:r>
           </w:p>
         </w:tc>
+        <w:tc>
+          <w:tcPr>
+            <w:tcW w:w="2551" w:type="dxa"/>
+            <w:tcBorders>
+              <w:left w:val="nil"/>
+            </w:tcBorders>
+            <w:vAlign w:val="center"/>
+          </w:tcPr>
+          <w:p>
+            <w:pPr>
+              <w:pStyle w:val="a3"/>
+              <w:ind w:leftChars="0" w:left="0"/>
+              <w:jc w:val="center"/>
+              <w:rPr>
+                <w:rFonts w:ascii="Times New Roman" w:eastAsia="標楷體" w:hAnsi="Times New Roman" w:cs="Times New Roman"/>
+                <w:szCs w:val="24"/>
+              </w:rPr>
+            </w:pPr>
+            <w:r>
+              <w:rPr>
+                <w:noProof/>
+              </w:rPr>
+              <w:drawing>
+                <wp:inline distT="0" distB="0" distL="0" distR="0" wp14:anchorId="04DD678E" wp14:editId="391788C4">
+                  <wp:extent cx="952500" cy="952500"/>
+                  <wp:effectExtent l="0" t="0" r="0" b="0"/>
+                  <wp:docPr id="103" name="圖片 103"/>
+                  <wp:cNvGraphicFramePr>
+                    <a:graphicFrameLocks xmlns:a="http://schemas.openxmlformats.org/drawingml/2006/main" noChangeAspect="1"/>
+                  </wp:cNvGraphicFramePr>
+                  <a:graphic xmlns:a="http://schemas.openxmlformats.org/drawingml/2006/main">
+                    <a:graphicData uri="http://schemas.openxmlformats.org/drawingml/2006/picture">
+                      <pic:pic xmlns:pic="http://schemas.openxmlformats.org/drawingml/2006/picture">
+                        <pic:nvPicPr>
+                          <pic:cNvPr id="0" name="Picture 73"/>
+                          <pic:cNvPicPr>
+                            <a:picLocks noChangeAspect="1" noChangeArrowheads="1"/>
+                          </pic:cNvPicPr>
+                        </pic:nvPicPr>
+                        <pic:blipFill>
+                          <a:blip r:embed="rId71">
+                            <a:extLst>
+                              <a:ext uri="{28A0092B-C50C-407E-A947-70E740481C1C}">
+                                <a14:useLocalDpi xmlns:a14="http://schemas.microsoft.com/office/drawing/2010/main" val="0"/>
+                              </a:ext>
+                            </a:extLst>
+                          </a:blip>
+                          <a:srcRect/>
+                          <a:stretch>
+                            <a:fillRect/>
+                          </a:stretch>
+                        </pic:blipFill>
+                        <pic:spPr bwMode="auto">
+                          <a:xfrm>
+                            <a:off x="0" y="0"/>
+                            <a:ext cx="952500" cy="952500"/>
+                          </a:xfrm>
+                          <a:prstGeom prst="rect">
+                            <a:avLst/>
+                          </a:prstGeom>
+                          <a:noFill/>
+                          <a:ln>
+                            <a:noFill/>
+                          </a:ln>
+                        </pic:spPr>
+                      </pic:pic>
+                    </a:graphicData>
+                  </a:graphic>
+                </wp:inline>
+              </w:drawing>
+            </w:r>
+          </w:p>
+        </w:tc>
       </w:tr>
     </w:tbl>
     <w:p>
@@ -8108,6 +8232,16 @@
         </w:rPr>
         <w:t>he result is even better than ratio cut. For image 1, 4 clusters can show more information than 3 clusters. It provides mountains in island.</w:t>
       </w:r>
+    </w:p>
+    <w:p>
+      <w:pPr>
+        <w:pStyle w:val="a3"/>
+        <w:ind w:leftChars="0" w:left="1174"/>
+        <w:rPr>
+          <w:rFonts w:ascii="Times New Roman" w:eastAsia="標楷體" w:hAnsi="Times New Roman" w:cs="Times New Roman"/>
+          <w:szCs w:val="24"/>
+        </w:rPr>
+      </w:pPr>
     </w:p>
     <w:tbl>
       <w:tblPr>
@@ -8149,7 +8283,7 @@
               <w:ind w:leftChars="0" w:left="0"/>
               <w:jc w:val="center"/>
               <w:rPr>
-                <w:rFonts w:ascii="Times New Roman" w:eastAsia="標楷體" w:hAnsi="Times New Roman" w:cs="Times New Roman" w:hint="eastAsia"/>
+                <w:rFonts w:ascii="Times New Roman" w:eastAsia="標楷體" w:hAnsi="Times New Roman" w:cs="Times New Roman"/>
                 <w:szCs w:val="24"/>
               </w:rPr>
             </w:pPr>
@@ -8169,7 +8303,7 @@
               <w:ind w:leftChars="0" w:left="0"/>
               <w:jc w:val="center"/>
               <w:rPr>
-                <w:rFonts w:ascii="Times New Roman" w:eastAsia="標楷體" w:hAnsi="Times New Roman" w:cs="Times New Roman" w:hint="eastAsia"/>
+                <w:rFonts w:ascii="Times New Roman" w:eastAsia="標楷體" w:hAnsi="Times New Roman" w:cs="Times New Roman"/>
                 <w:szCs w:val="24"/>
               </w:rPr>
             </w:pPr>
@@ -8204,7 +8338,7 @@
               <w:ind w:leftChars="0" w:left="0"/>
               <w:jc w:val="center"/>
               <w:rPr>
-                <w:rFonts w:ascii="Times New Roman" w:eastAsia="標楷體" w:hAnsi="Times New Roman" w:cs="Times New Roman" w:hint="eastAsia"/>
+                <w:rFonts w:ascii="Times New Roman" w:eastAsia="標楷體" w:hAnsi="Times New Roman" w:cs="Times New Roman"/>
                 <w:szCs w:val="24"/>
               </w:rPr>
             </w:pPr>
@@ -8270,7 +8404,7 @@
               <w:ind w:leftChars="0" w:left="0"/>
               <w:jc w:val="center"/>
               <w:rPr>
-                <w:rFonts w:ascii="Times New Roman" w:eastAsia="標楷體" w:hAnsi="Times New Roman" w:cs="Times New Roman" w:hint="eastAsia"/>
+                <w:rFonts w:ascii="Times New Roman" w:eastAsia="標楷體" w:hAnsi="Times New Roman" w:cs="Times New Roman"/>
                 <w:szCs w:val="24"/>
               </w:rPr>
             </w:pPr>
@@ -8296,7 +8430,7 @@
                           </pic:cNvPicPr>
                         </pic:nvPicPr>
                         <pic:blipFill rotWithShape="1">
-                          <a:blip r:embed="rId71" cstate="print">
+                          <a:blip r:embed="rId72" cstate="print">
                             <a:extLst>
                               <a:ext uri="{28A0092B-C50C-407E-A947-70E740481C1C}">
                                 <a14:useLocalDpi xmlns:a14="http://schemas.microsoft.com/office/drawing/2010/main" val="0"/>
@@ -8347,7 +8481,7 @@
               <w:ind w:leftChars="0" w:left="0"/>
               <w:jc w:val="center"/>
               <w:rPr>
-                <w:rFonts w:ascii="Times New Roman" w:eastAsia="標楷體" w:hAnsi="Times New Roman" w:cs="Times New Roman" w:hint="eastAsia"/>
+                <w:rFonts w:ascii="Times New Roman" w:eastAsia="標楷體" w:hAnsi="Times New Roman" w:cs="Times New Roman"/>
                 <w:szCs w:val="24"/>
               </w:rPr>
             </w:pPr>
@@ -8373,7 +8507,7 @@
                           </pic:cNvPicPr>
                         </pic:nvPicPr>
                         <pic:blipFill rotWithShape="1">
-                          <a:blip r:embed="rId72" cstate="print">
+                          <a:blip r:embed="rId73" cstate="print">
                             <a:extLst>
                               <a:ext uri="{28A0092B-C50C-407E-A947-70E740481C1C}">
                                 <a14:useLocalDpi xmlns:a14="http://schemas.microsoft.com/office/drawing/2010/main" val="0"/>
@@ -8458,7 +8592,7 @@
               <w:ind w:leftChars="0" w:left="0"/>
               <w:jc w:val="center"/>
               <w:rPr>
-                <w:rFonts w:ascii="Times New Roman" w:eastAsia="標楷體" w:hAnsi="Times New Roman" w:cs="Times New Roman" w:hint="eastAsia"/>
+                <w:rFonts w:ascii="Times New Roman" w:eastAsia="標楷體" w:hAnsi="Times New Roman" w:cs="Times New Roman"/>
                 <w:szCs w:val="24"/>
               </w:rPr>
             </w:pPr>
@@ -8484,7 +8618,7 @@
                           </pic:cNvPicPr>
                         </pic:nvPicPr>
                         <pic:blipFill rotWithShape="1">
-                          <a:blip r:embed="rId73" cstate="print">
+                          <a:blip r:embed="rId74" cstate="print">
                             <a:extLst>
                               <a:ext uri="{28A0092B-C50C-407E-A947-70E740481C1C}">
                                 <a14:useLocalDpi xmlns:a14="http://schemas.microsoft.com/office/drawing/2010/main" val="0"/>
@@ -8560,7 +8694,7 @@
                           </pic:cNvPicPr>
                         </pic:nvPicPr>
                         <pic:blipFill rotWithShape="1">
-                          <a:blip r:embed="rId74" cstate="print">
+                          <a:blip r:embed="rId75" cstate="print">
                             <a:extLst>
                               <a:ext uri="{28A0092B-C50C-407E-A947-70E740481C1C}">
                                 <a14:useLocalDpi xmlns:a14="http://schemas.microsoft.com/office/drawing/2010/main" val="0"/>
@@ -8603,15 +8737,15 @@
         <w:pStyle w:val="a3"/>
         <w:ind w:leftChars="0" w:left="1174"/>
         <w:rPr>
+          <w:rFonts w:ascii="Times New Roman" w:eastAsia="標楷體" w:hAnsi="Times New Roman" w:cs="Times New Roman"/>
+          <w:szCs w:val="24"/>
+        </w:rPr>
+      </w:pPr>
+      <w:r>
+        <w:rPr>
           <w:rFonts w:ascii="Times New Roman" w:eastAsia="標楷體" w:hAnsi="Times New Roman" w:cs="Times New Roman" w:hint="eastAsia"/>
           <w:szCs w:val="24"/>
         </w:rPr>
-      </w:pPr>
-      <w:r>
-        <w:rPr>
-          <w:rFonts w:ascii="Times New Roman" w:eastAsia="標楷體" w:hAnsi="Times New Roman" w:cs="Times New Roman" w:hint="eastAsia"/>
-          <w:szCs w:val="24"/>
-        </w:rPr>
         <w:t>F</w:t>
       </w:r>
       <w:r>
@@ -8635,6 +8769,16 @@
         </w:rPr>
         <w:t>results. Some blue dots are in the island, and some red dots are in the ocean.</w:t>
       </w:r>
+    </w:p>
+    <w:p>
+      <w:pPr>
+        <w:pStyle w:val="a3"/>
+        <w:ind w:leftChars="0" w:left="1174"/>
+        <w:rPr>
+          <w:rFonts w:ascii="Times New Roman" w:eastAsia="標楷體" w:hAnsi="Times New Roman" w:cs="Times New Roman"/>
+          <w:szCs w:val="24"/>
+        </w:rPr>
+      </w:pPr>
     </w:p>
     <w:p>
       <w:pPr>
@@ -8698,7 +8842,7 @@
               <w:ind w:leftChars="0" w:left="0"/>
               <w:jc w:val="center"/>
               <w:rPr>
-                <w:rFonts w:ascii="Times New Roman" w:eastAsia="標楷體" w:hAnsi="Times New Roman" w:cs="Times New Roman" w:hint="eastAsia"/>
+                <w:rFonts w:ascii="Times New Roman" w:eastAsia="標楷體" w:hAnsi="Times New Roman" w:cs="Times New Roman"/>
                 <w:szCs w:val="24"/>
               </w:rPr>
             </w:pPr>
@@ -8718,7 +8862,7 @@
               <w:ind w:leftChars="0" w:left="0"/>
               <w:jc w:val="center"/>
               <w:rPr>
-                <w:rFonts w:ascii="Times New Roman" w:eastAsia="標楷體" w:hAnsi="Times New Roman" w:cs="Times New Roman" w:hint="eastAsia"/>
+                <w:rFonts w:ascii="Times New Roman" w:eastAsia="標楷體" w:hAnsi="Times New Roman" w:cs="Times New Roman"/>
                 <w:szCs w:val="24"/>
               </w:rPr>
             </w:pPr>
@@ -8753,7 +8897,7 @@
               <w:ind w:leftChars="0" w:left="0"/>
               <w:jc w:val="center"/>
               <w:rPr>
-                <w:rFonts w:ascii="Times New Roman" w:eastAsia="標楷體" w:hAnsi="Times New Roman" w:cs="Times New Roman" w:hint="eastAsia"/>
+                <w:rFonts w:ascii="Times New Roman" w:eastAsia="標楷體" w:hAnsi="Times New Roman" w:cs="Times New Roman"/>
                 <w:szCs w:val="24"/>
               </w:rPr>
             </w:pPr>
@@ -8781,7 +8925,7 @@
               <w:ind w:leftChars="0" w:left="0"/>
               <w:jc w:val="center"/>
               <w:rPr>
-                <w:rFonts w:ascii="Times New Roman" w:eastAsia="標楷體" w:hAnsi="Times New Roman" w:cs="Times New Roman" w:hint="eastAsia"/>
+                <w:rFonts w:ascii="Times New Roman" w:eastAsia="標楷體" w:hAnsi="Times New Roman" w:cs="Times New Roman"/>
                 <w:szCs w:val="24"/>
               </w:rPr>
             </w:pPr>
@@ -8847,7 +8991,7 @@
               <w:ind w:leftChars="0" w:left="0"/>
               <w:jc w:val="center"/>
               <w:rPr>
-                <w:rFonts w:ascii="Times New Roman" w:eastAsia="標楷體" w:hAnsi="Times New Roman" w:cs="Times New Roman" w:hint="eastAsia"/>
+                <w:rFonts w:ascii="Times New Roman" w:eastAsia="標楷體" w:hAnsi="Times New Roman" w:cs="Times New Roman"/>
                 <w:szCs w:val="24"/>
               </w:rPr>
             </w:pPr>
@@ -8868,80 +9012,6 @@
                       <pic:pic xmlns:pic="http://schemas.openxmlformats.org/drawingml/2006/picture">
                         <pic:nvPicPr>
                           <pic:cNvPr id="0" name="Picture 79"/>
-                          <pic:cNvPicPr>
-                            <a:picLocks noChangeAspect="1" noChangeArrowheads="1"/>
-                          </pic:cNvPicPr>
-                        </pic:nvPicPr>
-                        <pic:blipFill>
-                          <a:blip r:embed="rId75">
-                            <a:extLst>
-                              <a:ext uri="{28A0092B-C50C-407E-A947-70E740481C1C}">
-                                <a14:useLocalDpi xmlns:a14="http://schemas.microsoft.com/office/drawing/2010/main" val="0"/>
-                              </a:ext>
-                            </a:extLst>
-                          </a:blip>
-                          <a:srcRect/>
-                          <a:stretch>
-                            <a:fillRect/>
-                          </a:stretch>
-                        </pic:blipFill>
-                        <pic:spPr bwMode="auto">
-                          <a:xfrm>
-                            <a:off x="0" y="0"/>
-                            <a:ext cx="952500" cy="952500"/>
-                          </a:xfrm>
-                          <a:prstGeom prst="rect">
-                            <a:avLst/>
-                          </a:prstGeom>
-                          <a:noFill/>
-                          <a:ln>
-                            <a:noFill/>
-                          </a:ln>
-                        </pic:spPr>
-                      </pic:pic>
-                    </a:graphicData>
-                  </a:graphic>
-                </wp:inline>
-              </w:drawing>
-            </w:r>
-          </w:p>
-        </w:tc>
-        <w:tc>
-          <w:tcPr>
-            <w:tcW w:w="2551" w:type="dxa"/>
-            <w:tcBorders>
-              <w:top w:val="single" w:sz="12" w:space="0" w:color="auto"/>
-              <w:left w:val="nil"/>
-            </w:tcBorders>
-            <w:vAlign w:val="center"/>
-          </w:tcPr>
-          <w:p>
-            <w:pPr>
-              <w:pStyle w:val="a3"/>
-              <w:ind w:leftChars="0" w:left="0"/>
-              <w:jc w:val="center"/>
-              <w:rPr>
-                <w:rFonts w:ascii="Times New Roman" w:eastAsia="標楷體" w:hAnsi="Times New Roman" w:cs="Times New Roman" w:hint="eastAsia"/>
-                <w:szCs w:val="24"/>
-              </w:rPr>
-            </w:pPr>
-            <w:r>
-              <w:rPr>
-                <w:noProof/>
-              </w:rPr>
-              <w:drawing>
-                <wp:inline distT="0" distB="0" distL="0" distR="0" wp14:anchorId="0F21A416" wp14:editId="356BFFA6">
-                  <wp:extent cx="952500" cy="952500"/>
-                  <wp:effectExtent l="0" t="0" r="0" b="0"/>
-                  <wp:docPr id="115" name="圖片 115"/>
-                  <wp:cNvGraphicFramePr>
-                    <a:graphicFrameLocks xmlns:a="http://schemas.openxmlformats.org/drawingml/2006/main" noChangeAspect="1"/>
-                  </wp:cNvGraphicFramePr>
-                  <a:graphic xmlns:a="http://schemas.openxmlformats.org/drawingml/2006/main">
-                    <a:graphicData uri="http://schemas.openxmlformats.org/drawingml/2006/picture">
-                      <pic:pic xmlns:pic="http://schemas.openxmlformats.org/drawingml/2006/picture">
-                        <pic:nvPicPr>
-                          <pic:cNvPr id="0" name="Picture 81"/>
                           <pic:cNvPicPr>
                             <a:picLocks noChangeAspect="1" noChangeArrowheads="1"/>
                           </pic:cNvPicPr>
@@ -8995,7 +9065,7 @@
               <w:ind w:leftChars="0" w:left="0"/>
               <w:jc w:val="center"/>
               <w:rPr>
-                <w:rFonts w:ascii="Times New Roman" w:eastAsia="標楷體" w:hAnsi="Times New Roman" w:cs="Times New Roman" w:hint="eastAsia"/>
+                <w:rFonts w:ascii="Times New Roman" w:eastAsia="標楷體" w:hAnsi="Times New Roman" w:cs="Times New Roman"/>
                 <w:szCs w:val="24"/>
               </w:rPr>
             </w:pPr>
@@ -9004,10 +9074,10 @@
                 <w:noProof/>
               </w:rPr>
               <w:drawing>
-                <wp:inline distT="0" distB="0" distL="0" distR="0" wp14:anchorId="775999B3" wp14:editId="1DD3B909">
+                <wp:inline distT="0" distB="0" distL="0" distR="0" wp14:anchorId="0F21A416" wp14:editId="356BFFA6">
                   <wp:extent cx="952500" cy="952500"/>
                   <wp:effectExtent l="0" t="0" r="0" b="0"/>
-                  <wp:docPr id="116" name="圖片 116"/>
+                  <wp:docPr id="115" name="圖片 115"/>
                   <wp:cNvGraphicFramePr>
                     <a:graphicFrameLocks xmlns:a="http://schemas.openxmlformats.org/drawingml/2006/main" noChangeAspect="1"/>
                   </wp:cNvGraphicFramePr>
@@ -9015,7 +9085,7 @@
                     <a:graphicData uri="http://schemas.openxmlformats.org/drawingml/2006/picture">
                       <pic:pic xmlns:pic="http://schemas.openxmlformats.org/drawingml/2006/picture">
                         <pic:nvPicPr>
-                          <pic:cNvPr id="0" name="Picture 83"/>
+                          <pic:cNvPr id="0" name="Picture 81"/>
                           <pic:cNvPicPr>
                             <a:picLocks noChangeAspect="1" noChangeArrowheads="1"/>
                           </pic:cNvPicPr>
@@ -9054,17 +9124,12 @@
             </w:r>
           </w:p>
         </w:tc>
-      </w:tr>
-      <w:tr>
-        <w:trPr>
-          <w:trHeight w:val="1134"/>
-          <w:jc w:val="center"/>
-        </w:trPr>
         <w:tc>
           <w:tcPr>
-            <w:tcW w:w="1134" w:type="dxa"/>
+            <w:tcW w:w="2551" w:type="dxa"/>
             <w:tcBorders>
-              <w:right w:val="single" w:sz="12" w:space="0" w:color="auto"/>
+              <w:top w:val="single" w:sz="12" w:space="0" w:color="auto"/>
+              <w:left w:val="nil"/>
             </w:tcBorders>
             <w:vAlign w:val="center"/>
           </w:tcPr>
@@ -9074,48 +9139,19 @@
               <w:ind w:leftChars="0" w:left="0"/>
               <w:jc w:val="center"/>
               <w:rPr>
+                <w:rFonts w:ascii="Times New Roman" w:eastAsia="標楷體" w:hAnsi="Times New Roman" w:cs="Times New Roman"/>
+                <w:szCs w:val="24"/>
+              </w:rPr>
+            </w:pPr>
+            <w:r>
+              <w:rPr>
                 <w:noProof/>
               </w:rPr>
-            </w:pPr>
-            <w:r>
-              <w:rPr>
-                <w:rFonts w:hint="eastAsia"/>
-                <w:noProof/>
-              </w:rPr>
-              <w:t>I</w:t>
-            </w:r>
-            <w:r>
-              <w:rPr>
-                <w:noProof/>
-              </w:rPr>
-              <w:t>mage 2</w:t>
-            </w:r>
-          </w:p>
-        </w:tc>
-        <w:tc>
-          <w:tcPr>
-            <w:tcW w:w="2551" w:type="dxa"/>
-            <w:vAlign w:val="center"/>
-          </w:tcPr>
-          <w:p>
-            <w:pPr>
-              <w:pStyle w:val="a3"/>
-              <w:ind w:leftChars="0" w:left="0"/>
-              <w:jc w:val="center"/>
-              <w:rPr>
-                <w:rFonts w:ascii="Times New Roman" w:eastAsia="標楷體" w:hAnsi="Times New Roman" w:cs="Times New Roman" w:hint="eastAsia"/>
-                <w:szCs w:val="24"/>
-              </w:rPr>
-            </w:pPr>
-            <w:r>
-              <w:rPr>
-                <w:noProof/>
-              </w:rPr>
               <w:drawing>
-                <wp:inline distT="0" distB="0" distL="0" distR="0" wp14:anchorId="0AEFE5AF" wp14:editId="1D7A0E96">
+                <wp:inline distT="0" distB="0" distL="0" distR="0" wp14:anchorId="775999B3" wp14:editId="1DD3B909">
                   <wp:extent cx="952500" cy="952500"/>
                   <wp:effectExtent l="0" t="0" r="0" b="0"/>
-                  <wp:docPr id="119" name="圖片 119"/>
+                  <wp:docPr id="116" name="圖片 116"/>
                   <wp:cNvGraphicFramePr>
                     <a:graphicFrameLocks xmlns:a="http://schemas.openxmlformats.org/drawingml/2006/main" noChangeAspect="1"/>
                   </wp:cNvGraphicFramePr>
@@ -9123,7 +9159,7 @@
                     <a:graphicData uri="http://schemas.openxmlformats.org/drawingml/2006/picture">
                       <pic:pic xmlns:pic="http://schemas.openxmlformats.org/drawingml/2006/picture">
                         <pic:nvPicPr>
-                          <pic:cNvPr id="0" name="Picture 89"/>
+                          <pic:cNvPr id="0" name="Picture 83"/>
                           <pic:cNvPicPr>
                             <a:picLocks noChangeAspect="1" noChangeArrowheads="1"/>
                           </pic:cNvPicPr>
@@ -9162,11 +9198,17 @@
             </w:r>
           </w:p>
         </w:tc>
+      </w:tr>
+      <w:tr>
+        <w:trPr>
+          <w:trHeight w:val="1134"/>
+          <w:jc w:val="center"/>
+        </w:trPr>
         <w:tc>
           <w:tcPr>
-            <w:tcW w:w="2551" w:type="dxa"/>
+            <w:tcW w:w="1134" w:type="dxa"/>
             <w:tcBorders>
-              <w:left w:val="nil"/>
+              <w:right w:val="single" w:sz="12" w:space="0" w:color="auto"/>
             </w:tcBorders>
             <w:vAlign w:val="center"/>
           </w:tcPr>
@@ -9176,6 +9218,36 @@
               <w:ind w:leftChars="0" w:left="0"/>
               <w:jc w:val="center"/>
               <w:rPr>
+                <w:noProof/>
+              </w:rPr>
+            </w:pPr>
+            <w:r>
+              <w:rPr>
+                <w:rFonts w:hint="eastAsia"/>
+                <w:noProof/>
+              </w:rPr>
+              <w:lastRenderedPageBreak/>
+              <w:t>I</w:t>
+            </w:r>
+            <w:r>
+              <w:rPr>
+                <w:noProof/>
+              </w:rPr>
+              <w:t>mage 2</w:t>
+            </w:r>
+          </w:p>
+        </w:tc>
+        <w:tc>
+          <w:tcPr>
+            <w:tcW w:w="2551" w:type="dxa"/>
+            <w:vAlign w:val="center"/>
+          </w:tcPr>
+          <w:p>
+            <w:pPr>
+              <w:pStyle w:val="a3"/>
+              <w:ind w:leftChars="0" w:left="0"/>
+              <w:jc w:val="center"/>
+              <w:rPr>
                 <w:rFonts w:ascii="Times New Roman" w:eastAsia="標楷體" w:hAnsi="Times New Roman" w:cs="Times New Roman"/>
                 <w:szCs w:val="24"/>
               </w:rPr>
@@ -9185,10 +9257,10 @@
                 <w:noProof/>
               </w:rPr>
               <w:drawing>
-                <wp:inline distT="0" distB="0" distL="0" distR="0" wp14:anchorId="458DB680" wp14:editId="0AC73CDA">
+                <wp:inline distT="0" distB="0" distL="0" distR="0" wp14:anchorId="0AEFE5AF" wp14:editId="1D7A0E96">
                   <wp:extent cx="952500" cy="952500"/>
                   <wp:effectExtent l="0" t="0" r="0" b="0"/>
-                  <wp:docPr id="120" name="圖片 120"/>
+                  <wp:docPr id="119" name="圖片 119"/>
                   <wp:cNvGraphicFramePr>
                     <a:graphicFrameLocks xmlns:a="http://schemas.openxmlformats.org/drawingml/2006/main" noChangeAspect="1"/>
                   </wp:cNvGraphicFramePr>
@@ -9196,7 +9268,7 @@
                     <a:graphicData uri="http://schemas.openxmlformats.org/drawingml/2006/picture">
                       <pic:pic xmlns:pic="http://schemas.openxmlformats.org/drawingml/2006/picture">
                         <pic:nvPicPr>
-                          <pic:cNvPr id="0" name="Picture 91"/>
+                          <pic:cNvPr id="0" name="Picture 89"/>
                           <pic:cNvPicPr>
                             <a:picLocks noChangeAspect="1" noChangeArrowheads="1"/>
                           </pic:cNvPicPr>
@@ -9258,10 +9330,10 @@
                 <w:noProof/>
               </w:rPr>
               <w:drawing>
-                <wp:inline distT="0" distB="0" distL="0" distR="0" wp14:anchorId="63890C96" wp14:editId="0384A4C9">
+                <wp:inline distT="0" distB="0" distL="0" distR="0" wp14:anchorId="458DB680" wp14:editId="0AC73CDA">
                   <wp:extent cx="952500" cy="952500"/>
                   <wp:effectExtent l="0" t="0" r="0" b="0"/>
-                  <wp:docPr id="121" name="圖片 121"/>
+                  <wp:docPr id="120" name="圖片 120"/>
                   <wp:cNvGraphicFramePr>
                     <a:graphicFrameLocks xmlns:a="http://schemas.openxmlformats.org/drawingml/2006/main" noChangeAspect="1"/>
                   </wp:cNvGraphicFramePr>
@@ -9269,7 +9341,7 @@
                     <a:graphicData uri="http://schemas.openxmlformats.org/drawingml/2006/picture">
                       <pic:pic xmlns:pic="http://schemas.openxmlformats.org/drawingml/2006/picture">
                         <pic:nvPicPr>
-                          <pic:cNvPr id="0" name="Picture 93"/>
+                          <pic:cNvPr id="0" name="Picture 91"/>
                           <pic:cNvPicPr>
                             <a:picLocks noChangeAspect="1" noChangeArrowheads="1"/>
                           </pic:cNvPicPr>
@@ -9308,6 +9380,79 @@
             </w:r>
           </w:p>
         </w:tc>
+        <w:tc>
+          <w:tcPr>
+            <w:tcW w:w="2551" w:type="dxa"/>
+            <w:tcBorders>
+              <w:left w:val="nil"/>
+            </w:tcBorders>
+            <w:vAlign w:val="center"/>
+          </w:tcPr>
+          <w:p>
+            <w:pPr>
+              <w:pStyle w:val="a3"/>
+              <w:ind w:leftChars="0" w:left="0"/>
+              <w:jc w:val="center"/>
+              <w:rPr>
+                <w:rFonts w:ascii="Times New Roman" w:eastAsia="標楷體" w:hAnsi="Times New Roman" w:cs="Times New Roman"/>
+                <w:szCs w:val="24"/>
+              </w:rPr>
+            </w:pPr>
+            <w:r>
+              <w:rPr>
+                <w:noProof/>
+              </w:rPr>
+              <w:drawing>
+                <wp:inline distT="0" distB="0" distL="0" distR="0" wp14:anchorId="63890C96" wp14:editId="0384A4C9">
+                  <wp:extent cx="952500" cy="952500"/>
+                  <wp:effectExtent l="0" t="0" r="0" b="0"/>
+                  <wp:docPr id="121" name="圖片 121"/>
+                  <wp:cNvGraphicFramePr>
+                    <a:graphicFrameLocks xmlns:a="http://schemas.openxmlformats.org/drawingml/2006/main" noChangeAspect="1"/>
+                  </wp:cNvGraphicFramePr>
+                  <a:graphic xmlns:a="http://schemas.openxmlformats.org/drawingml/2006/main">
+                    <a:graphicData uri="http://schemas.openxmlformats.org/drawingml/2006/picture">
+                      <pic:pic xmlns:pic="http://schemas.openxmlformats.org/drawingml/2006/picture">
+                        <pic:nvPicPr>
+                          <pic:cNvPr id="0" name="Picture 93"/>
+                          <pic:cNvPicPr>
+                            <a:picLocks noChangeAspect="1" noChangeArrowheads="1"/>
+                          </pic:cNvPicPr>
+                        </pic:nvPicPr>
+                        <pic:blipFill>
+                          <a:blip r:embed="rId81">
+                            <a:extLst>
+                              <a:ext uri="{28A0092B-C50C-407E-A947-70E740481C1C}">
+                                <a14:useLocalDpi xmlns:a14="http://schemas.microsoft.com/office/drawing/2010/main" val="0"/>
+                              </a:ext>
+                            </a:extLst>
+                          </a:blip>
+                          <a:srcRect/>
+                          <a:stretch>
+                            <a:fillRect/>
+                          </a:stretch>
+                        </pic:blipFill>
+                        <pic:spPr bwMode="auto">
+                          <a:xfrm>
+                            <a:off x="0" y="0"/>
+                            <a:ext cx="952500" cy="952500"/>
+                          </a:xfrm>
+                          <a:prstGeom prst="rect">
+                            <a:avLst/>
+                          </a:prstGeom>
+                          <a:noFill/>
+                          <a:ln>
+                            <a:noFill/>
+                          </a:ln>
+                        </pic:spPr>
+                      </pic:pic>
+                    </a:graphicData>
+                  </a:graphic>
+                </wp:inline>
+              </w:drawing>
+            </w:r>
+          </w:p>
+        </w:tc>
       </w:tr>
     </w:tbl>
     <w:p>
@@ -9333,6 +9478,16 @@
         </w:rPr>
         <w:t>he clustering results are quite good instead of 2 clusters. It’s because the number of clusters is too small.</w:t>
       </w:r>
+    </w:p>
+    <w:p>
+      <w:pPr>
+        <w:pStyle w:val="a3"/>
+        <w:ind w:leftChars="0" w:left="1174"/>
+        <w:rPr>
+          <w:rFonts w:ascii="Times New Roman" w:eastAsia="標楷體" w:hAnsi="Times New Roman" w:cs="Times New Roman"/>
+          <w:szCs w:val="24"/>
+        </w:rPr>
+      </w:pPr>
     </w:p>
     <w:tbl>
       <w:tblPr>
@@ -9374,7 +9529,7 @@
               <w:ind w:leftChars="0" w:left="0"/>
               <w:jc w:val="center"/>
               <w:rPr>
-                <w:rFonts w:ascii="Times New Roman" w:eastAsia="標楷體" w:hAnsi="Times New Roman" w:cs="Times New Roman" w:hint="eastAsia"/>
+                <w:rFonts w:ascii="Times New Roman" w:eastAsia="標楷體" w:hAnsi="Times New Roman" w:cs="Times New Roman"/>
                 <w:szCs w:val="24"/>
               </w:rPr>
             </w:pPr>
@@ -9394,7 +9549,7 @@
               <w:ind w:leftChars="0" w:left="0"/>
               <w:jc w:val="center"/>
               <w:rPr>
-                <w:rFonts w:ascii="Times New Roman" w:eastAsia="標楷體" w:hAnsi="Times New Roman" w:cs="Times New Roman" w:hint="eastAsia"/>
+                <w:rFonts w:ascii="Times New Roman" w:eastAsia="標楷體" w:hAnsi="Times New Roman" w:cs="Times New Roman"/>
                 <w:szCs w:val="24"/>
               </w:rPr>
             </w:pPr>
@@ -9429,7 +9584,7 @@
               <w:ind w:leftChars="0" w:left="0"/>
               <w:jc w:val="center"/>
               <w:rPr>
-                <w:rFonts w:ascii="Times New Roman" w:eastAsia="標楷體" w:hAnsi="Times New Roman" w:cs="Times New Roman" w:hint="eastAsia"/>
+                <w:rFonts w:ascii="Times New Roman" w:eastAsia="標楷體" w:hAnsi="Times New Roman" w:cs="Times New Roman"/>
                 <w:szCs w:val="24"/>
               </w:rPr>
             </w:pPr>
@@ -9495,7 +9650,7 @@
               <w:ind w:leftChars="0" w:left="0"/>
               <w:jc w:val="center"/>
               <w:rPr>
-                <w:rFonts w:ascii="Times New Roman" w:eastAsia="標楷體" w:hAnsi="Times New Roman" w:cs="Times New Roman" w:hint="eastAsia"/>
+                <w:rFonts w:ascii="Times New Roman" w:eastAsia="標楷體" w:hAnsi="Times New Roman" w:cs="Times New Roman"/>
                 <w:szCs w:val="24"/>
               </w:rPr>
             </w:pPr>
@@ -9521,7 +9676,7 @@
                           </pic:cNvPicPr>
                         </pic:nvPicPr>
                         <pic:blipFill rotWithShape="1">
-                          <a:blip r:embed="rId81" cstate="print">
+                          <a:blip r:embed="rId82" cstate="print">
                             <a:extLst>
                               <a:ext uri="{28A0092B-C50C-407E-A947-70E740481C1C}">
                                 <a14:useLocalDpi xmlns:a14="http://schemas.microsoft.com/office/drawing/2010/main" val="0"/>
@@ -9572,7 +9727,7 @@
               <w:ind w:leftChars="0" w:left="0"/>
               <w:jc w:val="center"/>
               <w:rPr>
-                <w:rFonts w:ascii="Times New Roman" w:eastAsia="標楷體" w:hAnsi="Times New Roman" w:cs="Times New Roman" w:hint="eastAsia"/>
+                <w:rFonts w:ascii="Times New Roman" w:eastAsia="標楷體" w:hAnsi="Times New Roman" w:cs="Times New Roman"/>
                 <w:szCs w:val="24"/>
               </w:rPr>
             </w:pPr>
@@ -9598,7 +9753,7 @@
                           </pic:cNvPicPr>
                         </pic:nvPicPr>
                         <pic:blipFill rotWithShape="1">
-                          <a:blip r:embed="rId82" cstate="print">
+                          <a:blip r:embed="rId83" cstate="print">
                             <a:extLst>
                               <a:ext uri="{28A0092B-C50C-407E-A947-70E740481C1C}">
                                 <a14:useLocalDpi xmlns:a14="http://schemas.microsoft.com/office/drawing/2010/main" val="0"/>
@@ -9683,7 +9838,7 @@
               <w:ind w:leftChars="0" w:left="0"/>
               <w:jc w:val="center"/>
               <w:rPr>
-                <w:rFonts w:ascii="Times New Roman" w:eastAsia="標楷體" w:hAnsi="Times New Roman" w:cs="Times New Roman" w:hint="eastAsia"/>
+                <w:rFonts w:ascii="Times New Roman" w:eastAsia="標楷體" w:hAnsi="Times New Roman" w:cs="Times New Roman"/>
                 <w:szCs w:val="24"/>
               </w:rPr>
             </w:pPr>
@@ -9709,7 +9864,7 @@
                           </pic:cNvPicPr>
                         </pic:nvPicPr>
                         <pic:blipFill rotWithShape="1">
-                          <a:blip r:embed="rId83" cstate="print">
+                          <a:blip r:embed="rId84" cstate="print">
                             <a:extLst>
                               <a:ext uri="{28A0092B-C50C-407E-A947-70E740481C1C}">
                                 <a14:useLocalDpi xmlns:a14="http://schemas.microsoft.com/office/drawing/2010/main" val="0"/>
@@ -9785,7 +9940,7 @@
                           </pic:cNvPicPr>
                         </pic:nvPicPr>
                         <pic:blipFill rotWithShape="1">
-                          <a:blip r:embed="rId84" cstate="print">
+                          <a:blip r:embed="rId85" cstate="print">
                             <a:extLst>
                               <a:ext uri="{28A0092B-C50C-407E-A947-70E740481C1C}">
                                 <a14:useLocalDpi xmlns:a14="http://schemas.microsoft.com/office/drawing/2010/main" val="0"/>
@@ -9828,31 +9983,27 @@
         <w:pStyle w:val="a3"/>
         <w:ind w:leftChars="0" w:left="1174"/>
         <w:rPr>
-          <w:rFonts w:ascii="Times New Roman" w:eastAsia="標楷體" w:hAnsi="Times New Roman" w:cs="Times New Roman" w:hint="eastAsia"/>
-          <w:szCs w:val="24"/>
-        </w:rPr>
-      </w:pPr>
-      <w:r>
-        <w:rPr>
-          <w:rFonts w:ascii="Times New Roman" w:eastAsia="標楷體" w:hAnsi="Times New Roman" w:cs="Times New Roman"/>
-          <w:szCs w:val="24"/>
-        </w:rPr>
-        <w:t>Unlike random initialization, f</w:t>
-      </w:r>
-      <w:r>
-        <w:rPr>
-          <w:rFonts w:ascii="Times New Roman" w:eastAsia="標楷體" w:hAnsi="Times New Roman" w:cs="Times New Roman"/>
-          <w:szCs w:val="24"/>
-        </w:rPr>
-        <w:t xml:space="preserve">or image 1, </w:t>
-      </w:r>
-      <w:r>
-        <w:rPr>
-          <w:rFonts w:ascii="Times New Roman" w:eastAsia="標楷體" w:hAnsi="Times New Roman" w:cs="Times New Roman"/>
-          <w:szCs w:val="24"/>
-        </w:rPr>
-        <w:t>the cluster result in eigenspace is great. The above image results also show very good clustering.</w:t>
-      </w:r>
+          <w:rFonts w:ascii="Times New Roman" w:eastAsia="標楷體" w:hAnsi="Times New Roman" w:cs="Times New Roman"/>
+          <w:szCs w:val="24"/>
+        </w:rPr>
+      </w:pPr>
+      <w:r>
+        <w:rPr>
+          <w:rFonts w:ascii="Times New Roman" w:eastAsia="標楷體" w:hAnsi="Times New Roman" w:cs="Times New Roman"/>
+          <w:szCs w:val="24"/>
+        </w:rPr>
+        <w:t>Unlike random initialization, for image 1, the cluster result in eigenspace is great. The above image results also show very good clustering.</w:t>
+      </w:r>
+    </w:p>
+    <w:p>
+      <w:pPr>
+        <w:pStyle w:val="a3"/>
+        <w:ind w:leftChars="0" w:left="1174"/>
+        <w:rPr>
+          <w:rFonts w:ascii="Times New Roman" w:eastAsia="標楷體" w:hAnsi="Times New Roman" w:cs="Times New Roman"/>
+          <w:szCs w:val="24"/>
+        </w:rPr>
+      </w:pPr>
     </w:p>
     <w:p>
       <w:pPr>
@@ -9876,7 +10027,6 @@
           <w:bCs/>
           <w:szCs w:val="24"/>
         </w:rPr>
-        <w:lastRenderedPageBreak/>
         <w:t>D</w:t>
       </w:r>
       <w:r>
@@ -9991,14 +10141,7 @@
           <w:rFonts w:ascii="Times New Roman" w:eastAsia="標楷體" w:hAnsi="Times New Roman" w:cs="Times New Roman"/>
           <w:szCs w:val="24"/>
         </w:rPr>
-        <w:t xml:space="preserve"> in RBF kernel is large, the decision boundary will be tight. </w:t>
-      </w:r>
-      <w:r>
-        <w:rPr>
-          <w:rFonts w:ascii="Times New Roman" w:eastAsia="標楷體" w:hAnsi="Times New Roman" w:cs="Times New Roman"/>
-          <w:szCs w:val="24"/>
-        </w:rPr>
-        <w:t xml:space="preserve">If </w:t>
+        <w:t xml:space="preserve"> in RBF kernel is large, the decision boundary will be tight. If </w:t>
       </w:r>
       <w:r>
         <w:rPr>
@@ -10012,42 +10155,7 @@
           <w:rFonts w:ascii="Times New Roman" w:eastAsia="標楷體" w:hAnsi="Times New Roman" w:cs="Times New Roman"/>
           <w:szCs w:val="24"/>
         </w:rPr>
-        <w:t xml:space="preserve"> in RBF kernel is </w:t>
-      </w:r>
-      <w:r>
-        <w:rPr>
-          <w:rFonts w:ascii="Times New Roman" w:eastAsia="標楷體" w:hAnsi="Times New Roman" w:cs="Times New Roman"/>
-          <w:szCs w:val="24"/>
-        </w:rPr>
-        <w:t>small</w:t>
-      </w:r>
-      <w:r>
-        <w:rPr>
-          <w:rFonts w:ascii="Times New Roman" w:eastAsia="標楷體" w:hAnsi="Times New Roman" w:cs="Times New Roman"/>
-          <w:szCs w:val="24"/>
-        </w:rPr>
-        <w:t xml:space="preserve">, the decision boundary will be </w:t>
-      </w:r>
-      <w:r>
-        <w:rPr>
-          <w:rFonts w:ascii="Times New Roman" w:eastAsia="標楷體" w:hAnsi="Times New Roman" w:cs="Times New Roman"/>
-          <w:szCs w:val="24"/>
-        </w:rPr>
-        <w:t>loose</w:t>
-      </w:r>
-      <w:r>
-        <w:rPr>
-          <w:rFonts w:ascii="Times New Roman" w:eastAsia="標楷體" w:hAnsi="Times New Roman" w:cs="Times New Roman"/>
-          <w:szCs w:val="24"/>
-        </w:rPr>
-        <w:t>.</w:t>
-      </w:r>
-      <w:r>
-        <w:rPr>
-          <w:rFonts w:ascii="Times New Roman" w:eastAsia="標楷體" w:hAnsi="Times New Roman" w:cs="Times New Roman"/>
-          <w:szCs w:val="24"/>
-        </w:rPr>
-        <w:t xml:space="preserve"> </w:t>
+        <w:t xml:space="preserve"> in RBF kernel is small, the decision boundary will be loose. </w:t>
       </w:r>
     </w:p>
     <w:p>
@@ -10075,14 +10183,7 @@
           <w:rFonts w:ascii="Times New Roman" w:eastAsia="標楷體" w:hAnsi="Times New Roman" w:cs="Times New Roman"/>
           <w:szCs w:val="24"/>
         </w:rPr>
-        <w:t>he hyperparameters</w:t>
-      </w:r>
-      <w:r>
-        <w:rPr>
-          <w:rFonts w:ascii="Times New Roman" w:eastAsia="標楷體" w:hAnsi="Times New Roman" w:cs="Times New Roman"/>
-          <w:szCs w:val="24"/>
-        </w:rPr>
-        <w:t xml:space="preserve"> are even important than initial method. If we set bad hyperparameters, k-means++ still has bad result.</w:t>
+        <w:t>he hyperparameters are even important than initial method. If we set bad hyperparameters, k-means++ still has bad result.</w:t>
       </w:r>
     </w:p>
     <w:p>
@@ -10115,7 +10216,7 @@
         </w:numPr>
         <w:ind w:leftChars="0"/>
         <w:rPr>
-          <w:rFonts w:ascii="Times New Roman" w:eastAsia="標楷體" w:hAnsi="Times New Roman" w:cs="Times New Roman" w:hint="eastAsia"/>
+          <w:rFonts w:ascii="Times New Roman" w:eastAsia="標楷體" w:hAnsi="Times New Roman" w:cs="Times New Roman"/>
           <w:szCs w:val="24"/>
         </w:rPr>
       </w:pPr>
@@ -10135,7 +10236,7 @@
       </w:r>
     </w:p>
     <w:sectPr>
-      <w:footerReference w:type="default" r:id="rId85"/>
+      <w:footerReference w:type="default" r:id="rId86"/>
       <w:pgSz w:w="11906" w:h="16838"/>
       <w:pgMar w:top="720" w:right="720" w:bottom="720" w:left="720" w:header="851" w:footer="737" w:gutter="0"/>
       <w:cols w:space="425"/>

</xml_diff>